<commit_message>
finished up to problem 6
</commit_message>
<xml_diff>
--- a/week4/lab4/Lab4_ColeBardin_AnswerSheet.docx
+++ b/week4/lab4/Lab4_ColeBardin_AnswerSheet.docx
@@ -1,6 +1,6 @@
 
 <file path=word/document.xml><?xml version="1.0" encoding="utf-8"?>
-<w:document xmlns:wpc="http://schemas.microsoft.com/office/word/2010/wordprocessingCanvas" xmlns:cx="http://schemas.microsoft.com/office/drawing/2014/chartex" xmlns:cx1="http://schemas.microsoft.com/office/drawing/2015/9/8/chartex" xmlns:cx2="http://schemas.microsoft.com/office/drawing/2015/10/21/chartex" xmlns:cx3="http://schemas.microsoft.com/office/drawing/2016/5/9/chartex" xmlns:cx4="http://schemas.microsoft.com/office/drawing/2016/5/10/chartex" xmlns:cx5="http://schemas.microsoft.com/office/drawing/2016/5/11/chartex" xmlns:cx6="http://schemas.microsoft.com/office/drawing/2016/5/12/chartex" xmlns:cx7="http://schemas.microsoft.com/office/drawing/2016/5/13/chartex" xmlns:cx8="http://schemas.microsoft.com/office/drawing/2016/5/14/chartex" xmlns:mc="http://schemas.openxmlformats.org/markup-compatibility/2006" xmlns:aink="http://schemas.microsoft.com/office/drawing/2016/ink" xmlns:am3d="http://schemas.microsoft.com/office/drawing/2017/model3d" xmlns:o="urn:schemas-microsoft-com:office:office" xmlns:r="http://schemas.openxmlformats.org/officeDocument/2006/relationships" xmlns:m="http://schemas.openxmlformats.org/officeDocument/2006/math" xmlns:v="urn:schemas-microsoft-com:vml" xmlns:wp14="http://schemas.microsoft.com/office/word/2010/wordprocessingDrawing" xmlns:wp="http://schemas.openxmlformats.org/drawingml/2006/wordprocessingDrawing" xmlns:w10="urn:schemas-microsoft-com:office:word" xmlns:w="http://schemas.openxmlformats.org/wordprocessingml/2006/main" xmlns:w14="http://schemas.microsoft.com/office/word/2010/wordml" xmlns:w15="http://schemas.microsoft.com/office/word/2012/wordml" xmlns:w16cex="http://schemas.microsoft.com/office/word/2018/wordml/cex" xmlns:w16cid="http://schemas.microsoft.com/office/word/2016/wordml/cid" xmlns:w16="http://schemas.microsoft.com/office/word/2018/wordml" xmlns:w16sdtdh="http://schemas.microsoft.com/office/word/2020/wordml/sdtdatahash" xmlns:w16se="http://schemas.microsoft.com/office/word/2015/wordml/symex" xmlns:wpg="http://schemas.microsoft.com/office/word/2010/wordprocessingGroup" xmlns:wpi="http://schemas.microsoft.com/office/word/2010/wordprocessingInk" xmlns:wne="http://schemas.microsoft.com/office/word/2006/wordml" xmlns:wps="http://schemas.microsoft.com/office/word/2010/wordprocessingShape" mc:Ignorable="w14 w15 w16se w16cid w16 w16cex w16sdtdh wp14">
+<w:document xmlns:wpc="http://schemas.microsoft.com/office/word/2010/wordprocessingCanvas" xmlns:cx="http://schemas.microsoft.com/office/drawing/2014/chartex" xmlns:cx1="http://schemas.microsoft.com/office/drawing/2015/9/8/chartex" xmlns:cx2="http://schemas.microsoft.com/office/drawing/2015/10/21/chartex" xmlns:cx3="http://schemas.microsoft.com/office/drawing/2016/5/9/chartex" xmlns:cx4="http://schemas.microsoft.com/office/drawing/2016/5/10/chartex" xmlns:cx5="http://schemas.microsoft.com/office/drawing/2016/5/11/chartex" xmlns:cx6="http://schemas.microsoft.com/office/drawing/2016/5/12/chartex" xmlns:cx7="http://schemas.microsoft.com/office/drawing/2016/5/13/chartex" xmlns:cx8="http://schemas.microsoft.com/office/drawing/2016/5/14/chartex" xmlns:mc="http://schemas.openxmlformats.org/markup-compatibility/2006" xmlns:aink="http://schemas.microsoft.com/office/drawing/2016/ink" xmlns:am3d="http://schemas.microsoft.com/office/drawing/2017/model3d" xmlns:o="urn:schemas-microsoft-com:office:office" xmlns:oel="http://schemas.microsoft.com/office/2019/extlst" xmlns:r="http://schemas.openxmlformats.org/officeDocument/2006/relationships" xmlns:m="http://schemas.openxmlformats.org/officeDocument/2006/math" xmlns:v="urn:schemas-microsoft-com:vml" xmlns:wp14="http://schemas.microsoft.com/office/word/2010/wordprocessingDrawing" xmlns:wp="http://schemas.openxmlformats.org/drawingml/2006/wordprocessingDrawing" xmlns:w10="urn:schemas-microsoft-com:office:word" xmlns:w="http://schemas.openxmlformats.org/wordprocessingml/2006/main" xmlns:w14="http://schemas.microsoft.com/office/word/2010/wordml" xmlns:w15="http://schemas.microsoft.com/office/word/2012/wordml" xmlns:w16cex="http://schemas.microsoft.com/office/word/2018/wordml/cex" xmlns:w16cid="http://schemas.microsoft.com/office/word/2016/wordml/cid" xmlns:w16="http://schemas.microsoft.com/office/word/2018/wordml" xmlns:w16sdtdh="http://schemas.microsoft.com/office/word/2020/wordml/sdtdatahash" xmlns:w16se="http://schemas.microsoft.com/office/word/2015/wordml/symex" xmlns:wpg="http://schemas.microsoft.com/office/word/2010/wordprocessingGroup" xmlns:wpi="http://schemas.microsoft.com/office/word/2010/wordprocessingInk" xmlns:wne="http://schemas.microsoft.com/office/word/2006/wordml" xmlns:wps="http://schemas.microsoft.com/office/word/2010/wordprocessingShape" mc:Ignorable="w14 w15 w16se w16cid w16 w16cex w16sdtdh wp14">
   <w:body>
     <w:p>
       <w:pPr>
@@ -107,7 +107,7 @@
                 <v:stroke joinstyle="miter"/>
                 <v:path gradientshapeok="t" o:connecttype="rect"/>
               </v:shapetype>
-              <v:shape id="Text Box 5" o:spid="_x0000_s1026" type="#_x0000_t202" style="position:absolute;left:0;text-align:left;margin-left:-8pt;margin-top:-20.05pt;width:80.65pt;height:26pt;z-index:251798528;visibility:visible;mso-wrap-style:square;mso-width-percent:0;mso-wrap-distance-left:9pt;mso-wrap-distance-top:0;mso-wrap-distance-right:9pt;mso-wrap-distance-bottom:0;mso-position-horizontal:absolute;mso-position-horizontal-relative:text;mso-position-vertical:absolute;mso-position-vertical-relative:text;mso-width-percent:0;mso-width-relative:margin;v-text-anchor:top" o:gfxdata="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" filled="f" stroked="f" strokeweight=".5pt">
+              <v:shape id="Text Box 5" o:spid="_x0000_s1026" type="#_x0000_t202" style="position:absolute;left:0;text-align:left;margin-left:-8pt;margin-top:-20.05pt;width:80.65pt;height:26pt;z-index:251798528;visibility:visible;mso-wrap-style:square;mso-width-percent:0;mso-wrap-distance-left:9pt;mso-wrap-distance-top:0;mso-wrap-distance-right:9pt;mso-wrap-distance-bottom:0;mso-position-horizontal:absolute;mso-position-horizontal-relative:text;mso-position-vertical:absolute;mso-position-vertical-relative:text;mso-width-percent:0;mso-width-relative:margin;v-text-anchor:top" o:gfxdata="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" filled="f" stroked="f" strokeweight=".5pt">
                 <v:textbox>
                   <w:txbxContent>
                     <w:p>
@@ -157,36 +157,53 @@
         <w:t>Your Name:</w:t>
       </w:r>
       <w:r>
-        <w:t xml:space="preserve"> ________________</w:t>
-      </w:r>
-      <w:r>
-        <w:t>__</w:t>
-      </w:r>
-      <w:r>
-        <w:t>_        ______________</w:t>
-      </w:r>
-      <w:r>
-        <w:t>_______</w:t>
-      </w:r>
-      <w:r>
-        <w:t xml:space="preserve">__    </w:t>
+        <w:t xml:space="preserve"> </w:t>
       </w:r>
       <w:r>
         <w:tab/>
       </w:r>
       <w:r>
+        <w:tab/>
+        <w:t>Cole</w:t>
+      </w:r>
+      <w:r>
+        <w:t xml:space="preserve">        </w:t>
+      </w:r>
+      <w:r>
+        <w:tab/>
+      </w:r>
+      <w:r>
+        <w:tab/>
+      </w:r>
+      <w:r>
+        <w:tab/>
+        <w:t>Bardin</w:t>
+      </w:r>
+      <w:r>
+        <w:t xml:space="preserve">    </w:t>
+      </w:r>
+      <w:r>
+        <w:tab/>
+      </w:r>
+      <w:r>
+        <w:tab/>
+      </w:r>
+      <w:r>
+        <w:tab/>
+      </w:r>
+      <w:r>
         <w:rPr>
           <w:b/>
           <w:noProof/>
         </w:rPr>
-        <w:t xml:space="preserve">Section: </w:t>
+        <w:t>Section:</w:t>
       </w:r>
       <w:r>
         <w:rPr>
           <w:b/>
           <w:noProof/>
         </w:rPr>
-        <w:t>__ __</w:t>
+        <w:t xml:space="preserve"> 62</w:t>
       </w:r>
     </w:p>
     <w:p>
@@ -865,19 +882,68 @@
                               </m:r>
                             </m:oMath>
                             <w:r>
-                              <w:t xml:space="preserve"> is: _ _ _ _ </w:t>
-                            </w:r>
-                          </w:p>
-                          <w:p>
-                            <w:pPr>
-                              <w:widowControl w:val="0"/>
-                              <w:autoSpaceDE w:val="0"/>
-                              <w:autoSpaceDN w:val="0"/>
-                              <w:adjustRightInd w:val="0"/>
-                              <w:rPr>
-                                <w:rFonts w:ascii="Courier" w:hAnsi="Courier"/>
-                              </w:rPr>
-                            </w:pPr>
+                              <w:t xml:space="preserve"> is: </w:t>
+                            </w:r>
+                            <w:r>
+                              <w:tab/>
+                            </w:r>
+                            <w:r>
+                              <w:rPr>
+                                <w:b/>
+                                <w:bCs/>
+                                <w:color w:val="FF0000"/>
+                              </w:rPr>
+                              <w:t>-4*m</w:t>
+                            </w:r>
+                            <w:r>
+                              <w:rPr>
+                                <w:b/>
+                                <w:bCs/>
+                                <w:color w:val="FF0000"/>
+                                <w:vertAlign w:val="superscript"/>
+                              </w:rPr>
+                              <w:t>3</w:t>
+                            </w:r>
+                            <w:r>
+                              <w:rPr>
+                                <w:b/>
+                                <w:bCs/>
+                                <w:color w:val="FF0000"/>
+                              </w:rPr>
+                              <w:t xml:space="preserve"> </w:t>
+                            </w:r>
+                            <w:r>
+                              <w:rPr>
+                                <w:b/>
+                                <w:bCs/>
+                                <w:color w:val="FF0000"/>
+                              </w:rPr>
+                              <w:t>+4*m</w:t>
+                            </w:r>
+                            <w:r>
+                              <w:softHyphen/>
+                            </w:r>
+                            <w:r>
+                              <w:softHyphen/>
+                            </w:r>
+                            <w:r>
+                              <w:softHyphen/>
+                            </w:r>
+                            <w:r>
+                              <w:softHyphen/>
+                            </w:r>
+                            <w:r>
+                              <w:softHyphen/>
+                            </w:r>
+                            <w:r>
+                              <w:softHyphen/>
+                            </w:r>
+                            <w:r>
+                              <w:softHyphen/>
+                            </w:r>
+                            <w:r>
+                              <w:softHyphen/>
+                            </w:r>
                           </w:p>
                           <w:p/>
                           <w:p/>
@@ -905,7 +971,7 @@
           </mc:Choice>
           <mc:Fallback>
             <w:pict>
-              <v:shape w14:anchorId="4035006A" id="Text Box 2" o:spid="_x0000_s1027" type="#_x0000_t202" style="position:absolute;left:0;text-align:left;margin-left:0;margin-top:0;width:7in;height:49.35pt;z-index:251768832;visibility:visible;mso-wrap-style:square;mso-width-percent:0;mso-height-percent:0;mso-wrap-distance-left:9pt;mso-wrap-distance-top:0;mso-wrap-distance-right:9pt;mso-wrap-distance-bottom:0;mso-position-horizontal:absolute;mso-position-horizontal-relative:text;mso-position-vertical:absolute;mso-position-vertical-relative:text;mso-width-percent:0;mso-height-percent:0;mso-width-relative:margin;mso-height-relative:margin;v-text-anchor:top" o:gfxdata="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" filled="f" strokecolor="#4f81bd [3204]">
+              <v:shape w14:anchorId="4035006A" id="Text Box 2" o:spid="_x0000_s1027" type="#_x0000_t202" style="position:absolute;left:0;text-align:left;margin-left:0;margin-top:0;width:7in;height:49.35pt;z-index:251768832;visibility:visible;mso-wrap-style:square;mso-width-percent:0;mso-height-percent:0;mso-wrap-distance-left:9pt;mso-wrap-distance-top:0;mso-wrap-distance-right:9pt;mso-wrap-distance-bottom:0;mso-position-horizontal:absolute;mso-position-horizontal-relative:text;mso-position-vertical:absolute;mso-position-vertical-relative:text;mso-width-percent:0;mso-height-percent:0;mso-width-relative:margin;mso-height-relative:margin;v-text-anchor:top" o:gfxdata="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" filled="f" strokecolor="#4f81bd [3204]">
                 <v:textbox>
                   <w:txbxContent>
                     <w:p>
@@ -942,19 +1008,68 @@
                         </m:r>
                       </m:oMath>
                       <w:r>
-                        <w:t xml:space="preserve"> is: _ _ _ _ </w:t>
-                      </w:r>
-                    </w:p>
-                    <w:p>
-                      <w:pPr>
-                        <w:widowControl w:val="0"/>
-                        <w:autoSpaceDE w:val="0"/>
-                        <w:autoSpaceDN w:val="0"/>
-                        <w:adjustRightInd w:val="0"/>
-                        <w:rPr>
-                          <w:rFonts w:ascii="Courier" w:hAnsi="Courier"/>
-                        </w:rPr>
-                      </w:pPr>
+                        <w:t xml:space="preserve"> is: </w:t>
+                      </w:r>
+                      <w:r>
+                        <w:tab/>
+                      </w:r>
+                      <w:r>
+                        <w:rPr>
+                          <w:b/>
+                          <w:bCs/>
+                          <w:color w:val="FF0000"/>
+                        </w:rPr>
+                        <w:t>-4*m</w:t>
+                      </w:r>
+                      <w:r>
+                        <w:rPr>
+                          <w:b/>
+                          <w:bCs/>
+                          <w:color w:val="FF0000"/>
+                          <w:vertAlign w:val="superscript"/>
+                        </w:rPr>
+                        <w:t>3</w:t>
+                      </w:r>
+                      <w:r>
+                        <w:rPr>
+                          <w:b/>
+                          <w:bCs/>
+                          <w:color w:val="FF0000"/>
+                        </w:rPr>
+                        <w:t xml:space="preserve"> </w:t>
+                      </w:r>
+                      <w:r>
+                        <w:rPr>
+                          <w:b/>
+                          <w:bCs/>
+                          <w:color w:val="FF0000"/>
+                        </w:rPr>
+                        <w:t>+4*m</w:t>
+                      </w:r>
+                      <w:r>
+                        <w:softHyphen/>
+                      </w:r>
+                      <w:r>
+                        <w:softHyphen/>
+                      </w:r>
+                      <w:r>
+                        <w:softHyphen/>
+                      </w:r>
+                      <w:r>
+                        <w:softHyphen/>
+                      </w:r>
+                      <w:r>
+                        <w:softHyphen/>
+                      </w:r>
+                      <w:r>
+                        <w:softHyphen/>
+                      </w:r>
+                      <w:r>
+                        <w:softHyphen/>
+                      </w:r>
+                      <w:r>
+                        <w:softHyphen/>
+                      </w:r>
                     </w:p>
                     <w:p/>
                     <w:p/>
@@ -1106,19 +1221,50 @@
                               <w:jc w:val="center"/>
                               <w:rPr>
                                 <w:rStyle w:val="CODE0"/>
+                                <w:b w:val="0"/>
+                                <w:bCs/>
                                 <w:color w:val="FF0000"/>
                               </w:rPr>
                             </w:pPr>
                             <w:r>
-                              <w:t xml:space="preserve">_ _ _ </w:t>
-                            </w:r>
-                            <w:proofErr w:type="gramStart"/>
-                            <w:r>
-                              <w:t xml:space="preserve">_,   </w:t>
-                            </w:r>
-                            <w:proofErr w:type="gramEnd"/>
-                            <w:r>
-                              <w:t xml:space="preserve">  _ _ _ _ and _ _ _ _  </w:t>
+                              <w:rPr>
+                                <w:b/>
+                                <w:bCs/>
+                                <w:color w:val="FF0000"/>
+                              </w:rPr>
+                              <w:t>-1</w:t>
+                            </w:r>
+                            <w:r>
+                              <w:rPr>
+                                <w:b/>
+                                <w:bCs/>
+                                <w:color w:val="FF0000"/>
+                              </w:rPr>
+                              <w:t>,</w:t>
+                            </w:r>
+                            <w:r>
+                              <w:rPr>
+                                <w:b/>
+                                <w:bCs/>
+                                <w:color w:val="FF0000"/>
+                              </w:rPr>
+                              <w:t xml:space="preserve"> 0</w:t>
+                            </w:r>
+                            <w:r>
+                              <w:rPr>
+                                <w:b/>
+                                <w:bCs/>
+                                <w:color w:val="FF0000"/>
+                              </w:rPr>
+                              <w:t xml:space="preserve"> and </w:t>
+                            </w:r>
+                            <w:r>
+                              <w:rPr>
+                                <w:b/>
+                                <w:bCs/>
+                                <w:color w:val="FF0000"/>
+                              </w:rPr>
+                              <w:t>1</w:t>
                             </w:r>
                           </w:p>
                           <w:p>
@@ -1156,7 +1302,7 @@
           </mc:Choice>
           <mc:Fallback>
             <w:pict>
-              <v:shape w14:anchorId="5071C045" id="Text Box 3" o:spid="_x0000_s1028" type="#_x0000_t202" style="position:absolute;margin-left:0;margin-top:20.2pt;width:7in;height:44.65pt;z-index:251770880;visibility:visible;mso-wrap-style:square;mso-width-percent:0;mso-height-percent:0;mso-wrap-distance-left:9pt;mso-wrap-distance-top:0;mso-wrap-distance-right:9pt;mso-wrap-distance-bottom:0;mso-position-horizontal:absolute;mso-position-horizontal-relative:text;mso-position-vertical:absolute;mso-position-vertical-relative:text;mso-width-percent:0;mso-height-percent:0;mso-width-relative:margin;mso-height-relative:margin;v-text-anchor:top" o:gfxdata="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" filled="f" strokecolor="#4f81bd [3204]">
+              <v:shape w14:anchorId="5071C045" id="Text Box 3" o:spid="_x0000_s1028" type="#_x0000_t202" style="position:absolute;margin-left:0;margin-top:20.2pt;width:7in;height:44.65pt;z-index:251770880;visibility:visible;mso-wrap-style:square;mso-width-percent:0;mso-height-percent:0;mso-wrap-distance-left:9pt;mso-wrap-distance-top:0;mso-wrap-distance-right:9pt;mso-wrap-distance-bottom:0;mso-position-horizontal:absolute;mso-position-horizontal-relative:text;mso-position-vertical:absolute;mso-position-vertical-relative:text;mso-width-percent:0;mso-height-percent:0;mso-width-relative:margin;mso-height-relative:margin;v-text-anchor:top" o:gfxdata="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" filled="f" strokecolor="#4f81bd [3204]">
                 <v:textbox>
                   <w:txbxContent>
                     <w:p>
@@ -1224,11 +1370,50 @@
                         <w:jc w:val="center"/>
                         <w:rPr>
                           <w:rStyle w:val="CODE0"/>
+                          <w:b w:val="0"/>
+                          <w:bCs/>
                           <w:color w:val="FF0000"/>
                         </w:rPr>
                       </w:pPr>
                       <w:r>
-                        <w:t xml:space="preserve">_ _ _ _,     _ _ _ _ and _ _ _ _  </w:t>
+                        <w:rPr>
+                          <w:b/>
+                          <w:bCs/>
+                          <w:color w:val="FF0000"/>
+                        </w:rPr>
+                        <w:t>-1</w:t>
+                      </w:r>
+                      <w:r>
+                        <w:rPr>
+                          <w:b/>
+                          <w:bCs/>
+                          <w:color w:val="FF0000"/>
+                        </w:rPr>
+                        <w:t>,</w:t>
+                      </w:r>
+                      <w:r>
+                        <w:rPr>
+                          <w:b/>
+                          <w:bCs/>
+                          <w:color w:val="FF0000"/>
+                        </w:rPr>
+                        <w:t xml:space="preserve"> 0</w:t>
+                      </w:r>
+                      <w:r>
+                        <w:rPr>
+                          <w:b/>
+                          <w:bCs/>
+                          <w:color w:val="FF0000"/>
+                        </w:rPr>
+                        <w:t xml:space="preserve"> and </w:t>
+                      </w:r>
+                      <w:r>
+                        <w:rPr>
+                          <w:b/>
+                          <w:bCs/>
+                          <w:color w:val="FF0000"/>
+                        </w:rPr>
+                        <w:t>1</w:t>
                       </w:r>
                     </w:p>
                     <w:p>
@@ -1317,7 +1502,12 @@
     <w:p>
       <w:pPr>
         <w:pStyle w:val="st"/>
-        <w:spacing w:before="0" w:after="0" w:line="240" w:lineRule="auto"/>
+        <w:spacing w:after="0" w:line="240" w:lineRule="auto"/>
+        <w:jc w:val="both"/>
+        <w:rPr>
+          <w:b/>
+          <w:color w:val="FF0000"/>
+        </w:rPr>
       </w:pPr>
     </w:p>
     <w:p>
@@ -1325,6 +1515,52 @@
         <w:pStyle w:val="st"/>
         <w:spacing w:before="0" w:after="0" w:line="240" w:lineRule="auto"/>
       </w:pPr>
+      <w:r>
+        <w:rPr>
+          <w:noProof/>
+        </w:rPr>
+        <w:drawing>
+          <wp:inline distT="0" distB="0" distL="0" distR="0" wp14:anchorId="2AB0FF6F" wp14:editId="3E8029BF">
+            <wp:extent cx="3582830" cy="3241964"/>
+            <wp:effectExtent l="0" t="0" r="0" b="0"/>
+            <wp:docPr id="7" name="Picture 7" descr="Graphical user interface&#10;&#10;Description automatically generated with medium confidence"/>
+            <wp:cNvGraphicFramePr>
+              <a:graphicFrameLocks xmlns:a="http://schemas.openxmlformats.org/drawingml/2006/main" noChangeAspect="1"/>
+            </wp:cNvGraphicFramePr>
+            <a:graphic xmlns:a="http://schemas.openxmlformats.org/drawingml/2006/main">
+              <a:graphicData uri="http://schemas.openxmlformats.org/drawingml/2006/picture">
+                <pic:pic xmlns:pic="http://schemas.openxmlformats.org/drawingml/2006/picture">
+                  <pic:nvPicPr>
+                    <pic:cNvPr id="7" name="Picture 7" descr="Graphical user interface&#10;&#10;Description automatically generated with medium confidence"/>
+                    <pic:cNvPicPr/>
+                  </pic:nvPicPr>
+                  <pic:blipFill>
+                    <a:blip r:embed="rId7" cstate="print">
+                      <a:extLst>
+                        <a:ext uri="{28A0092B-C50C-407E-A947-70E740481C1C}">
+                          <a14:useLocalDpi xmlns:a14="http://schemas.microsoft.com/office/drawing/2010/main" val="0"/>
+                        </a:ext>
+                      </a:extLst>
+                    </a:blip>
+                    <a:stretch>
+                      <a:fillRect/>
+                    </a:stretch>
+                  </pic:blipFill>
+                  <pic:spPr>
+                    <a:xfrm>
+                      <a:off x="0" y="0"/>
+                      <a:ext cx="3607559" cy="3264340"/>
+                    </a:xfrm>
+                    <a:prstGeom prst="rect">
+                      <a:avLst/>
+                    </a:prstGeom>
+                  </pic:spPr>
+                </pic:pic>
+              </a:graphicData>
+            </a:graphic>
+          </wp:inline>
+        </w:drawing>
+      </w:r>
     </w:p>
     <w:p>
       <w:pPr>
@@ -1340,58 +1576,6 @@
     </w:p>
     <w:p>
       <w:pPr>
-        <w:pStyle w:val="st"/>
-        <w:spacing w:before="0" w:after="0" w:line="240" w:lineRule="auto"/>
-      </w:pPr>
-    </w:p>
-    <w:p>
-      <w:pPr>
-        <w:pStyle w:val="st"/>
-        <w:spacing w:before="0" w:after="0" w:line="240" w:lineRule="auto"/>
-      </w:pPr>
-    </w:p>
-    <w:p>
-      <w:pPr>
-        <w:pStyle w:val="st"/>
-        <w:spacing w:before="0" w:after="0" w:line="240" w:lineRule="auto"/>
-      </w:pPr>
-    </w:p>
-    <w:p>
-      <w:pPr>
-        <w:pStyle w:val="st"/>
-        <w:spacing w:before="0" w:after="0" w:line="240" w:lineRule="auto"/>
-      </w:pPr>
-    </w:p>
-    <w:p>
-      <w:pPr>
-        <w:pStyle w:val="st"/>
-        <w:spacing w:before="0" w:after="0" w:line="240" w:lineRule="auto"/>
-        <w:jc w:val="center"/>
-      </w:pPr>
-    </w:p>
-    <w:p>
-      <w:pPr>
-        <w:pStyle w:val="st"/>
-        <w:spacing w:before="0" w:after="0" w:line="240" w:lineRule="auto"/>
-      </w:pPr>
-    </w:p>
-    <w:p>
-      <w:pPr>
-        <w:pStyle w:val="st"/>
-        <w:spacing w:before="0" w:after="0" w:line="240" w:lineRule="auto"/>
-      </w:pPr>
-    </w:p>
-    <w:p>
-      <w:pPr>
-        <w:pStyle w:val="st"/>
-        <w:spacing w:before="0" w:after="0" w:line="240" w:lineRule="auto"/>
-      </w:pPr>
-    </w:p>
-    <w:p>
-      <w:pPr>
-        <w:autoSpaceDE w:val="0"/>
-        <w:autoSpaceDN w:val="0"/>
-        <w:adjustRightInd w:val="0"/>
         <w:rPr>
           <w:color w:val="000000"/>
           <w:sz w:val="23"/>
@@ -1401,80 +1585,12 @@
     </w:p>
     <w:p>
       <w:pPr>
-        <w:autoSpaceDE w:val="0"/>
-        <w:autoSpaceDN w:val="0"/>
-        <w:adjustRightInd w:val="0"/>
         <w:rPr>
           <w:color w:val="000000"/>
           <w:sz w:val="23"/>
           <w:szCs w:val="23"/>
         </w:rPr>
       </w:pPr>
-    </w:p>
-    <w:p>
-      <w:pPr>
-        <w:autoSpaceDE w:val="0"/>
-        <w:autoSpaceDN w:val="0"/>
-        <w:adjustRightInd w:val="0"/>
-        <w:rPr>
-          <w:color w:val="000000"/>
-          <w:sz w:val="23"/>
-          <w:szCs w:val="23"/>
-        </w:rPr>
-      </w:pPr>
-    </w:p>
-    <w:p>
-      <w:pPr>
-        <w:autoSpaceDE w:val="0"/>
-        <w:autoSpaceDN w:val="0"/>
-        <w:adjustRightInd w:val="0"/>
-        <w:rPr>
-          <w:color w:val="000000"/>
-          <w:sz w:val="23"/>
-          <w:szCs w:val="23"/>
-        </w:rPr>
-      </w:pPr>
-    </w:p>
-    <w:p>
-      <w:pPr>
-        <w:autoSpaceDE w:val="0"/>
-        <w:autoSpaceDN w:val="0"/>
-        <w:adjustRightInd w:val="0"/>
-        <w:rPr>
-          <w:color w:val="000000"/>
-          <w:sz w:val="23"/>
-          <w:szCs w:val="23"/>
-        </w:rPr>
-      </w:pPr>
-    </w:p>
-    <w:p>
-      <w:pPr>
-        <w:autoSpaceDE w:val="0"/>
-        <w:autoSpaceDN w:val="0"/>
-        <w:adjustRightInd w:val="0"/>
-        <w:rPr>
-          <w:color w:val="000000"/>
-          <w:sz w:val="23"/>
-          <w:szCs w:val="23"/>
-        </w:rPr>
-      </w:pPr>
-    </w:p>
-    <w:p>
-      <w:pPr>
-        <w:rPr>
-          <w:color w:val="000000"/>
-          <w:sz w:val="23"/>
-          <w:szCs w:val="23"/>
-        </w:rPr>
-      </w:pPr>
-      <w:r>
-        <w:rPr>
-          <w:color w:val="000000"/>
-          <w:sz w:val="23"/>
-          <w:szCs w:val="23"/>
-        </w:rPr>
-        <w:br w:type="page"/>
-      </w:r>
     </w:p>
     <w:p>
       <w:pPr>
@@ -1730,12 +1846,44 @@
                                           </m:ctrlPr>
                                         </m:mPr>
                                         <m:mr>
-                                          <m:e/>
-                                          <m:e/>
+                                          <m:e>
+                                            <m:r>
+                                              <w:rPr>
+                                                <w:rFonts w:ascii="Cambria Math" w:hAnsi="Cambria Math"/>
+                                                <w:color w:val="FF0000"/>
+                                              </w:rPr>
+                                              <m:t>1</m:t>
+                                            </m:r>
+                                          </m:e>
+                                          <m:e>
+                                            <m:r>
+                                              <w:rPr>
+                                                <w:rFonts w:ascii="Cambria Math" w:hAnsi="Cambria Math"/>
+                                                <w:color w:val="FF0000"/>
+                                              </w:rPr>
+                                              <m:t>1</m:t>
+                                            </m:r>
+                                          </m:e>
                                         </m:mr>
                                         <m:mr>
-                                          <m:e/>
-                                          <m:e/>
+                                          <m:e>
+                                            <m:r>
+                                              <w:rPr>
+                                                <w:rFonts w:ascii="Cambria Math" w:hAnsi="Cambria Math"/>
+                                                <w:color w:val="FF0000"/>
+                                              </w:rPr>
+                                              <m:t>0</m:t>
+                                            </m:r>
+                                          </m:e>
+                                          <m:e>
+                                            <m:r>
+                                              <w:rPr>
+                                                <w:rFonts w:ascii="Cambria Math" w:hAnsi="Cambria Math"/>
+                                                <w:color w:val="FF0000"/>
+                                              </w:rPr>
+                                              <m:t>0</m:t>
+                                            </m:r>
+                                          </m:e>
                                         </m:mr>
                                       </m:m>
                                       <m:r>
@@ -1773,10 +1921,26 @@
                                       </m:ctrlPr>
                                     </m:mPr>
                                     <m:mr>
-                                      <m:e/>
+                                      <m:e>
+                                        <m:r>
+                                          <w:rPr>
+                                            <w:rFonts w:ascii="Cambria Math" w:hAnsi="Cambria Math"/>
+                                            <w:color w:val="FF0000"/>
+                                          </w:rPr>
+                                          <m:t>0</m:t>
+                                        </m:r>
+                                      </m:e>
                                     </m:mr>
                                     <m:mr>
-                                      <m:e/>
+                                      <m:e>
+                                        <m:r>
+                                          <w:rPr>
+                                            <w:rFonts w:ascii="Cambria Math" w:hAnsi="Cambria Math"/>
+                                            <w:color w:val="FF0000"/>
+                                          </w:rPr>
+                                          <m:t>1</m:t>
+                                        </m:r>
+                                      </m:e>
                                     </m:mr>
                                   </m:m>
                                 </m:e>
@@ -1817,27 +1981,19 @@
                             </w:r>
                             <w:r>
                               <w:rPr>
+                                <w:b/>
+                                <w:bCs/>
                                 <w:color w:val="FF0000"/>
                               </w:rPr>
                               <w:t xml:space="preserve"> </w:t>
                             </w:r>
                             <w:r>
                               <w:rPr>
-                                <w:color w:val="FF0000"/>
-                              </w:rPr>
-                              <w:t xml:space="preserve">__ __ </w:t>
-                            </w:r>
-                            <w:r>
-                              <w:rPr>
-                                <w:color w:val="FF0000"/>
-                              </w:rPr>
-                              <w:t xml:space="preserve"> </w:t>
-                            </w:r>
-                            <w:r>
-                              <w:rPr>
-                                <w:color w:val="FF0000"/>
-                              </w:rPr>
-                              <w:t>__</w:t>
+                                <w:b/>
+                                <w:bCs/>
+                                <w:color w:val="FF0000"/>
+                              </w:rPr>
+                              <w:t>NO</w:t>
                             </w:r>
                           </w:p>
                           <w:p/>
@@ -1863,7 +2019,7 @@
           </mc:Choice>
           <mc:Fallback>
             <w:pict>
-              <v:shape w14:anchorId="320F9990" id="Text Box 10" o:spid="_x0000_s1029" type="#_x0000_t202" style="position:absolute;margin-left:0;margin-top:-.05pt;width:324pt;height:109.3pt;z-index:251777024;visibility:visible;mso-wrap-style:square;mso-width-percent:0;mso-height-percent:0;mso-wrap-distance-left:9pt;mso-wrap-distance-top:0;mso-wrap-distance-right:9pt;mso-wrap-distance-bottom:0;mso-position-horizontal:absolute;mso-position-horizontal-relative:text;mso-position-vertical:absolute;mso-position-vertical-relative:text;mso-width-percent:0;mso-height-percent:0;mso-width-relative:margin;mso-height-relative:margin;v-text-anchor:top" o:gfxdata="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" filled="f" strokecolor="#4f81bd [3204]">
+              <v:shape w14:anchorId="320F9990" id="Text Box 10" o:spid="_x0000_s1029" type="#_x0000_t202" style="position:absolute;margin-left:0;margin-top:-.05pt;width:324pt;height:109.3pt;z-index:251777024;visibility:visible;mso-wrap-style:square;mso-width-percent:0;mso-height-percent:0;mso-wrap-distance-left:9pt;mso-wrap-distance-top:0;mso-wrap-distance-right:9pt;mso-wrap-distance-bottom:0;mso-position-horizontal:absolute;mso-position-horizontal-relative:text;mso-position-vertical:absolute;mso-position-vertical-relative:text;mso-width-percent:0;mso-height-percent:0;mso-width-relative:margin;mso-height-relative:margin;v-text-anchor:top" o:gfxdata="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" filled="f" strokecolor="#4f81bd [3204]">
                 <v:textbox>
                   <w:txbxContent>
                     <w:p>
@@ -1994,12 +2150,44 @@
                                     </m:ctrlPr>
                                   </m:mPr>
                                   <m:mr>
-                                    <m:e/>
-                                    <m:e/>
+                                    <m:e>
+                                      <m:r>
+                                        <w:rPr>
+                                          <w:rFonts w:ascii="Cambria Math" w:hAnsi="Cambria Math"/>
+                                          <w:color w:val="FF0000"/>
+                                        </w:rPr>
+                                        <m:t>1</m:t>
+                                      </m:r>
+                                    </m:e>
+                                    <m:e>
+                                      <m:r>
+                                        <w:rPr>
+                                          <w:rFonts w:ascii="Cambria Math" w:hAnsi="Cambria Math"/>
+                                          <w:color w:val="FF0000"/>
+                                        </w:rPr>
+                                        <m:t>1</m:t>
+                                      </m:r>
+                                    </m:e>
                                   </m:mr>
                                   <m:mr>
-                                    <m:e/>
-                                    <m:e/>
+                                    <m:e>
+                                      <m:r>
+                                        <w:rPr>
+                                          <w:rFonts w:ascii="Cambria Math" w:hAnsi="Cambria Math"/>
+                                          <w:color w:val="FF0000"/>
+                                        </w:rPr>
+                                        <m:t>0</m:t>
+                                      </m:r>
+                                    </m:e>
+                                    <m:e>
+                                      <m:r>
+                                        <w:rPr>
+                                          <w:rFonts w:ascii="Cambria Math" w:hAnsi="Cambria Math"/>
+                                          <w:color w:val="FF0000"/>
+                                        </w:rPr>
+                                        <m:t>0</m:t>
+                                      </m:r>
+                                    </m:e>
                                   </m:mr>
                                 </m:m>
                                 <m:r>
@@ -2037,10 +2225,26 @@
                                 </m:ctrlPr>
                               </m:mPr>
                               <m:mr>
-                                <m:e/>
+                                <m:e>
+                                  <m:r>
+                                    <w:rPr>
+                                      <w:rFonts w:ascii="Cambria Math" w:hAnsi="Cambria Math"/>
+                                      <w:color w:val="FF0000"/>
+                                    </w:rPr>
+                                    <m:t>0</m:t>
+                                  </m:r>
+                                </m:e>
                               </m:mr>
                               <m:mr>
-                                <m:e/>
+                                <m:e>
+                                  <m:r>
+                                    <w:rPr>
+                                      <w:rFonts w:ascii="Cambria Math" w:hAnsi="Cambria Math"/>
+                                      <w:color w:val="FF0000"/>
+                                    </w:rPr>
+                                    <m:t>1</m:t>
+                                  </m:r>
+                                </m:e>
                               </m:mr>
                             </m:m>
                           </m:e>
@@ -2081,27 +2285,19 @@
                       </w:r>
                       <w:r>
                         <w:rPr>
+                          <w:b/>
+                          <w:bCs/>
                           <w:color w:val="FF0000"/>
                         </w:rPr>
                         <w:t xml:space="preserve"> </w:t>
                       </w:r>
                       <w:r>
                         <w:rPr>
-                          <w:color w:val="FF0000"/>
-                        </w:rPr>
-                        <w:t xml:space="preserve">__ __ </w:t>
-                      </w:r>
-                      <w:r>
-                        <w:rPr>
-                          <w:color w:val="FF0000"/>
-                        </w:rPr>
-                        <w:t xml:space="preserve"> </w:t>
-                      </w:r>
-                      <w:r>
-                        <w:rPr>
-                          <w:color w:val="FF0000"/>
-                        </w:rPr>
-                        <w:t>__</w:t>
+                          <w:b/>
+                          <w:bCs/>
+                          <w:color w:val="FF0000"/>
+                        </w:rPr>
+                        <w:t>NO</w:t>
                       </w:r>
                     </w:p>
                     <w:p/>
@@ -2392,12 +2588,44 @@
                                           </m:ctrlPr>
                                         </m:mPr>
                                         <m:mr>
-                                          <m:e/>
-                                          <m:e/>
+                                          <m:e>
+                                            <m:r>
+                                              <w:rPr>
+                                                <w:rFonts w:ascii="Cambria Math" w:hAnsi="Cambria Math"/>
+                                                <w:color w:val="FF0000"/>
+                                              </w:rPr>
+                                              <m:t>1</m:t>
+                                            </m:r>
+                                          </m:e>
+                                          <m:e>
+                                            <m:r>
+                                              <w:rPr>
+                                                <w:rFonts w:ascii="Cambria Math" w:hAnsi="Cambria Math"/>
+                                                <w:color w:val="FF0000"/>
+                                              </w:rPr>
+                                              <m:t>-1</m:t>
+                                            </m:r>
+                                          </m:e>
                                         </m:mr>
                                         <m:mr>
-                                          <m:e/>
-                                          <m:e/>
+                                          <m:e>
+                                            <m:r>
+                                              <w:rPr>
+                                                <w:rFonts w:ascii="Cambria Math" w:hAnsi="Cambria Math"/>
+                                                <w:color w:val="FF0000"/>
+                                              </w:rPr>
+                                              <m:t>0</m:t>
+                                            </m:r>
+                                          </m:e>
+                                          <m:e>
+                                            <m:r>
+                                              <w:rPr>
+                                                <w:rFonts w:ascii="Cambria Math" w:hAnsi="Cambria Math"/>
+                                                <w:color w:val="FF0000"/>
+                                              </w:rPr>
+                                              <m:t>0</m:t>
+                                            </m:r>
+                                          </m:e>
                                         </m:mr>
                                       </m:m>
                                       <m:r>
@@ -2435,10 +2663,26 @@
                                       </m:ctrlPr>
                                     </m:mPr>
                                     <m:mr>
-                                      <m:e/>
+                                      <m:e>
+                                        <m:r>
+                                          <w:rPr>
+                                            <w:rFonts w:ascii="Cambria Math" w:hAnsi="Cambria Math"/>
+                                            <w:color w:val="FF0000"/>
+                                          </w:rPr>
+                                          <m:t>0</m:t>
+                                        </m:r>
+                                      </m:e>
                                     </m:mr>
                                     <m:mr>
-                                      <m:e/>
+                                      <m:e>
+                                        <m:r>
+                                          <w:rPr>
+                                            <w:rFonts w:ascii="Cambria Math" w:hAnsi="Cambria Math"/>
+                                            <w:color w:val="FF0000"/>
+                                          </w:rPr>
+                                          <m:t>0</m:t>
+                                        </m:r>
+                                      </m:e>
                                     </m:mr>
                                   </m:m>
                                 </m:e>
@@ -2470,7 +2714,22 @@
                                 <w:color w:val="FF0000"/>
                               </w:rPr>
                               <w:tab/>
-                              <w:t xml:space="preserve"> __ __ __ </w:t>
+                            </w:r>
+                            <w:r>
+                              <w:rPr>
+                                <w:b/>
+                                <w:bCs/>
+                                <w:color w:val="FF0000"/>
+                              </w:rPr>
+                              <w:t xml:space="preserve"> </w:t>
+                            </w:r>
+                            <w:r>
+                              <w:rPr>
+                                <w:b/>
+                                <w:bCs/>
+                                <w:color w:val="FF0000"/>
+                              </w:rPr>
+                              <w:t>Infinite</w:t>
                             </w:r>
                           </w:p>
                           <w:p/>
@@ -2496,7 +2755,7 @@
           </mc:Choice>
           <mc:Fallback>
             <w:pict>
-              <v:shape w14:anchorId="630D60FA" id="Text Box 25" o:spid="_x0000_s1030" type="#_x0000_t202" style="position:absolute;margin-left:180pt;margin-top:9.25pt;width:324pt;height:109.3pt;z-index:251779072;visibility:visible;mso-wrap-style:square;mso-width-percent:0;mso-height-percent:0;mso-wrap-distance-left:9pt;mso-wrap-distance-top:0;mso-wrap-distance-right:9pt;mso-wrap-distance-bottom:0;mso-position-horizontal:absolute;mso-position-horizontal-relative:text;mso-position-vertical:absolute;mso-position-vertical-relative:text;mso-width-percent:0;mso-height-percent:0;mso-width-relative:margin;mso-height-relative:margin;v-text-anchor:top" o:gfxdata="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" filled="f" strokecolor="#4f81bd [3204]">
+              <v:shape w14:anchorId="630D60FA" id="Text Box 25" o:spid="_x0000_s1030" type="#_x0000_t202" style="position:absolute;margin-left:180pt;margin-top:9.25pt;width:324pt;height:109.3pt;z-index:251779072;visibility:visible;mso-wrap-style:square;mso-width-percent:0;mso-height-percent:0;mso-wrap-distance-left:9pt;mso-wrap-distance-top:0;mso-wrap-distance-right:9pt;mso-wrap-distance-bottom:0;mso-position-horizontal:absolute;mso-position-horizontal-relative:text;mso-position-vertical:absolute;mso-position-vertical-relative:text;mso-width-percent:0;mso-height-percent:0;mso-width-relative:margin;mso-height-relative:margin;v-text-anchor:top" o:gfxdata="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" filled="f" strokecolor="#4f81bd [3204]">
                 <v:textbox>
                   <w:txbxContent>
                     <w:p>
@@ -2627,12 +2886,44 @@
                                     </m:ctrlPr>
                                   </m:mPr>
                                   <m:mr>
-                                    <m:e/>
-                                    <m:e/>
+                                    <m:e>
+                                      <m:r>
+                                        <w:rPr>
+                                          <w:rFonts w:ascii="Cambria Math" w:hAnsi="Cambria Math"/>
+                                          <w:color w:val="FF0000"/>
+                                        </w:rPr>
+                                        <m:t>1</m:t>
+                                      </m:r>
+                                    </m:e>
+                                    <m:e>
+                                      <m:r>
+                                        <w:rPr>
+                                          <w:rFonts w:ascii="Cambria Math" w:hAnsi="Cambria Math"/>
+                                          <w:color w:val="FF0000"/>
+                                        </w:rPr>
+                                        <m:t>-1</m:t>
+                                      </m:r>
+                                    </m:e>
                                   </m:mr>
                                   <m:mr>
-                                    <m:e/>
-                                    <m:e/>
+                                    <m:e>
+                                      <m:r>
+                                        <w:rPr>
+                                          <w:rFonts w:ascii="Cambria Math" w:hAnsi="Cambria Math"/>
+                                          <w:color w:val="FF0000"/>
+                                        </w:rPr>
+                                        <m:t>0</m:t>
+                                      </m:r>
+                                    </m:e>
+                                    <m:e>
+                                      <m:r>
+                                        <w:rPr>
+                                          <w:rFonts w:ascii="Cambria Math" w:hAnsi="Cambria Math"/>
+                                          <w:color w:val="FF0000"/>
+                                        </w:rPr>
+                                        <m:t>0</m:t>
+                                      </m:r>
+                                    </m:e>
                                   </m:mr>
                                 </m:m>
                                 <m:r>
@@ -2670,10 +2961,26 @@
                                 </m:ctrlPr>
                               </m:mPr>
                               <m:mr>
-                                <m:e/>
+                                <m:e>
+                                  <m:r>
+                                    <w:rPr>
+                                      <w:rFonts w:ascii="Cambria Math" w:hAnsi="Cambria Math"/>
+                                      <w:color w:val="FF0000"/>
+                                    </w:rPr>
+                                    <m:t>0</m:t>
+                                  </m:r>
+                                </m:e>
                               </m:mr>
                               <m:mr>
-                                <m:e/>
+                                <m:e>
+                                  <m:r>
+                                    <w:rPr>
+                                      <w:rFonts w:ascii="Cambria Math" w:hAnsi="Cambria Math"/>
+                                      <w:color w:val="FF0000"/>
+                                    </w:rPr>
+                                    <m:t>0</m:t>
+                                  </m:r>
+                                </m:e>
                               </m:mr>
                             </m:m>
                           </m:e>
@@ -2705,7 +3012,22 @@
                           <w:color w:val="FF0000"/>
                         </w:rPr>
                         <w:tab/>
-                        <w:t xml:space="preserve"> __ __ __ </w:t>
+                      </w:r>
+                      <w:r>
+                        <w:rPr>
+                          <w:b/>
+                          <w:bCs/>
+                          <w:color w:val="FF0000"/>
+                        </w:rPr>
+                        <w:t xml:space="preserve"> </w:t>
+                      </w:r>
+                      <w:r>
+                        <w:rPr>
+                          <w:b/>
+                          <w:bCs/>
+                          <w:color w:val="FF0000"/>
+                        </w:rPr>
+                        <w:t>Infinite</w:t>
                       </w:r>
                     </w:p>
                     <w:p/>
@@ -3020,12 +3342,44 @@
                                           </m:ctrlPr>
                                         </m:mPr>
                                         <m:mr>
-                                          <m:e/>
-                                          <m:e/>
+                                          <m:e>
+                                            <m:r>
+                                              <w:rPr>
+                                                <w:rFonts w:ascii="Cambria Math" w:hAnsi="Cambria Math"/>
+                                                <w:color w:val="FF0000"/>
+                                              </w:rPr>
+                                              <m:t>0</m:t>
+                                            </m:r>
+                                          </m:e>
+                                          <m:e>
+                                            <m:r>
+                                              <w:rPr>
+                                                <w:rFonts w:ascii="Cambria Math" w:hAnsi="Cambria Math"/>
+                                                <w:color w:val="FF0000"/>
+                                              </w:rPr>
+                                              <m:t>1</m:t>
+                                            </m:r>
+                                          </m:e>
                                         </m:mr>
                                         <m:mr>
-                                          <m:e/>
-                                          <m:e/>
+                                          <m:e>
+                                            <m:r>
+                                              <w:rPr>
+                                                <w:rFonts w:ascii="Cambria Math" w:hAnsi="Cambria Math"/>
+                                                <w:color w:val="FF0000"/>
+                                              </w:rPr>
+                                              <m:t>0</m:t>
+                                            </m:r>
+                                          </m:e>
+                                          <m:e>
+                                            <m:r>
+                                              <w:rPr>
+                                                <w:rFonts w:ascii="Cambria Math" w:hAnsi="Cambria Math"/>
+                                                <w:color w:val="FF0000"/>
+                                              </w:rPr>
+                                              <m:t>0</m:t>
+                                            </m:r>
+                                          </m:e>
                                         </m:mr>
                                       </m:m>
                                       <m:r>
@@ -3063,10 +3417,26 @@
                                       </m:ctrlPr>
                                     </m:mPr>
                                     <m:mr>
-                                      <m:e/>
+                                      <m:e>
+                                        <m:r>
+                                          <w:rPr>
+                                            <w:rFonts w:ascii="Cambria Math" w:hAnsi="Cambria Math"/>
+                                            <w:color w:val="FF0000"/>
+                                          </w:rPr>
+                                          <m:t>0</m:t>
+                                        </m:r>
+                                      </m:e>
                                     </m:mr>
                                     <m:mr>
-                                      <m:e/>
+                                      <m:e>
+                                        <m:r>
+                                          <w:rPr>
+                                            <w:rFonts w:ascii="Cambria Math" w:hAnsi="Cambria Math"/>
+                                            <w:color w:val="FF0000"/>
+                                          </w:rPr>
+                                          <m:t>1</m:t>
+                                        </m:r>
+                                      </m:e>
                                     </m:mr>
                                   </m:m>
                                 </m:e>
@@ -3101,7 +3471,14 @@
                                 <w:color w:val="FF0000"/>
                               </w:rPr>
                               <w:tab/>
-                              <w:t xml:space="preserve"> __ __  __</w:t>
+                            </w:r>
+                            <w:r>
+                              <w:rPr>
+                                <w:b/>
+                                <w:bCs/>
+                                <w:color w:val="FF0000"/>
+                              </w:rPr>
+                              <w:t>NO</w:t>
                             </w:r>
                           </w:p>
                           <w:p/>
@@ -3127,7 +3504,7 @@
           </mc:Choice>
           <mc:Fallback>
             <w:pict>
-              <v:shape w14:anchorId="3C937A97" id="Text Box 11" o:spid="_x0000_s1031" type="#_x0000_t202" style="position:absolute;margin-left:0;margin-top:13.55pt;width:508pt;height:82.65pt;z-index:251781120;visibility:visible;mso-wrap-style:square;mso-width-percent:0;mso-height-percent:0;mso-wrap-distance-left:9pt;mso-wrap-distance-top:0;mso-wrap-distance-right:9pt;mso-wrap-distance-bottom:0;mso-position-horizontal:absolute;mso-position-horizontal-relative:text;mso-position-vertical:absolute;mso-position-vertical-relative:text;mso-width-percent:0;mso-height-percent:0;mso-width-relative:margin;mso-height-relative:margin;v-text-anchor:top" o:gfxdata="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" filled="f" strokecolor="#4f81bd [3204]">
+              <v:shape w14:anchorId="3C937A97" id="Text Box 11" o:spid="_x0000_s1031" type="#_x0000_t202" style="position:absolute;margin-left:0;margin-top:13.55pt;width:508pt;height:82.65pt;z-index:251781120;visibility:visible;mso-wrap-style:square;mso-width-percent:0;mso-height-percent:0;mso-wrap-distance-left:9pt;mso-wrap-distance-top:0;mso-wrap-distance-right:9pt;mso-wrap-distance-bottom:0;mso-position-horizontal:absolute;mso-position-horizontal-relative:text;mso-position-vertical:absolute;mso-position-vertical-relative:text;mso-width-percent:0;mso-height-percent:0;mso-width-relative:margin;mso-height-relative:margin;v-text-anchor:top" o:gfxdata="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" filled="f" strokecolor="#4f81bd [3204]">
                 <v:textbox>
                   <w:txbxContent>
                     <w:p>
@@ -3257,12 +3634,44 @@
                                     </m:ctrlPr>
                                   </m:mPr>
                                   <m:mr>
-                                    <m:e/>
-                                    <m:e/>
+                                    <m:e>
+                                      <m:r>
+                                        <w:rPr>
+                                          <w:rFonts w:ascii="Cambria Math" w:hAnsi="Cambria Math"/>
+                                          <w:color w:val="FF0000"/>
+                                        </w:rPr>
+                                        <m:t>0</m:t>
+                                      </m:r>
+                                    </m:e>
+                                    <m:e>
+                                      <m:r>
+                                        <w:rPr>
+                                          <w:rFonts w:ascii="Cambria Math" w:hAnsi="Cambria Math"/>
+                                          <w:color w:val="FF0000"/>
+                                        </w:rPr>
+                                        <m:t>1</m:t>
+                                      </m:r>
+                                    </m:e>
                                   </m:mr>
                                   <m:mr>
-                                    <m:e/>
-                                    <m:e/>
+                                    <m:e>
+                                      <m:r>
+                                        <w:rPr>
+                                          <w:rFonts w:ascii="Cambria Math" w:hAnsi="Cambria Math"/>
+                                          <w:color w:val="FF0000"/>
+                                        </w:rPr>
+                                        <m:t>0</m:t>
+                                      </m:r>
+                                    </m:e>
+                                    <m:e>
+                                      <m:r>
+                                        <w:rPr>
+                                          <w:rFonts w:ascii="Cambria Math" w:hAnsi="Cambria Math"/>
+                                          <w:color w:val="FF0000"/>
+                                        </w:rPr>
+                                        <m:t>0</m:t>
+                                      </m:r>
+                                    </m:e>
                                   </m:mr>
                                 </m:m>
                                 <m:r>
@@ -3300,10 +3709,26 @@
                                 </m:ctrlPr>
                               </m:mPr>
                               <m:mr>
-                                <m:e/>
+                                <m:e>
+                                  <m:r>
+                                    <w:rPr>
+                                      <w:rFonts w:ascii="Cambria Math" w:hAnsi="Cambria Math"/>
+                                      <w:color w:val="FF0000"/>
+                                    </w:rPr>
+                                    <m:t>0</m:t>
+                                  </m:r>
+                                </m:e>
                               </m:mr>
                               <m:mr>
-                                <m:e/>
+                                <m:e>
+                                  <m:r>
+                                    <w:rPr>
+                                      <w:rFonts w:ascii="Cambria Math" w:hAnsi="Cambria Math"/>
+                                      <w:color w:val="FF0000"/>
+                                    </w:rPr>
+                                    <m:t>1</m:t>
+                                  </m:r>
+                                </m:e>
                               </m:mr>
                             </m:m>
                           </m:e>
@@ -3338,7 +3763,14 @@
                           <w:color w:val="FF0000"/>
                         </w:rPr>
                         <w:tab/>
-                        <w:t xml:space="preserve"> __ __  __</w:t>
+                      </w:r>
+                      <w:r>
+                        <w:rPr>
+                          <w:b/>
+                          <w:bCs/>
+                          <w:color w:val="FF0000"/>
+                        </w:rPr>
+                        <w:t>NO</w:t>
                       </w:r>
                     </w:p>
                     <w:p/>
@@ -3525,18 +3957,6 @@
           <w:szCs w:val="23"/>
         </w:rPr>
       </w:pPr>
-    </w:p>
-    <w:p>
-      <w:pPr>
-        <w:autoSpaceDE w:val="0"/>
-        <w:autoSpaceDN w:val="0"/>
-        <w:adjustRightInd w:val="0"/>
-        <w:rPr>
-          <w:color w:val="000000"/>
-          <w:sz w:val="23"/>
-          <w:szCs w:val="23"/>
-        </w:rPr>
-      </w:pPr>
       <w:r>
         <w:rPr>
           <w:noProof/>
@@ -3544,16 +3964,16 @@
         <mc:AlternateContent>
           <mc:Choice Requires="wps">
             <w:drawing>
-              <wp:anchor distT="0" distB="0" distL="114300" distR="114300" simplePos="0" relativeHeight="251783168" behindDoc="0" locked="0" layoutInCell="1" allowOverlap="1" wp14:anchorId="07D2728C" wp14:editId="4B2C1818">
+              <wp:anchor distT="0" distB="0" distL="114300" distR="114300" simplePos="0" relativeHeight="251783168" behindDoc="0" locked="0" layoutInCell="1" allowOverlap="1" wp14:anchorId="07D2728C" wp14:editId="2F2981D4">
                 <wp:simplePos x="0" y="0"/>
                 <wp:positionH relativeFrom="column">
-                  <wp:posOffset>0</wp:posOffset>
+                  <wp:posOffset>2568</wp:posOffset>
                 </wp:positionH>
                 <wp:positionV relativeFrom="paragraph">
-                  <wp:posOffset>0</wp:posOffset>
+                  <wp:posOffset>166028</wp:posOffset>
                 </wp:positionV>
-                <wp:extent cx="3649133" cy="1634067"/>
-                <wp:effectExtent l="0" t="0" r="8890" b="17145"/>
+                <wp:extent cx="3986373" cy="1633855"/>
+                <wp:effectExtent l="0" t="0" r="14605" b="17145"/>
                 <wp:wrapNone/>
                 <wp:docPr id="65" name="Text Box 65"/>
                 <wp:cNvGraphicFramePr/>
@@ -3564,7 +3984,7 @@
                       <wps:spPr>
                         <a:xfrm>
                           <a:off x="0" y="0"/>
-                          <a:ext cx="3649133" cy="1634067"/>
+                          <a:ext cx="3986373" cy="1633855"/>
                         </a:xfrm>
                         <a:prstGeom prst="rect">
                           <a:avLst/>
@@ -3672,6 +4092,8 @@
                                   <m:ctrlPr>
                                     <w:rPr>
                                       <w:rFonts w:ascii="Cambria Math" w:hAnsi="Cambria Math"/>
+                                      <w:b/>
+                                      <w:bCs/>
                                       <w:i/>
                                       <w:color w:val="FF0000"/>
                                     </w:rPr>
@@ -3685,6 +4107,8 @@
                                       <m:ctrlPr>
                                         <w:rPr>
                                           <w:rFonts w:ascii="Cambria Math" w:hAnsi="Cambria Math"/>
+                                          <w:b/>
+                                          <w:bCs/>
                                           <w:i/>
                                           <w:color w:val="FF0000"/>
                                         </w:rPr>
@@ -3704,6 +4128,8 @@
                                           <m:ctrlPr>
                                             <w:rPr>
                                               <w:rFonts w:ascii="Cambria Math" w:hAnsi="Cambria Math"/>
+                                              <w:b/>
+                                              <w:bCs/>
                                               <w:i/>
                                               <w:color w:val="FF0000"/>
                                             </w:rPr>
@@ -3712,15 +4138,58 @@
                                         <m:mr>
                                           <m:e>
                                             <m:r>
+                                              <m:rPr>
+                                                <m:sty m:val="bi"/>
+                                              </m:rPr>
                                               <w:rPr>
                                                 <w:rFonts w:ascii="Cambria Math" w:hAnsi="Cambria Math"/>
                                                 <w:color w:val="FF0000"/>
                                               </w:rPr>
-                                              <m:t xml:space="preserve">    *    </m:t>
+                                              <m:t xml:space="preserve">  -2-</m:t>
+                                            </m:r>
+                                            <m:rad>
+                                              <m:radPr>
+                                                <m:degHide m:val="1"/>
+                                                <m:ctrlPr>
+                                                  <w:rPr>
+                                                    <w:rFonts w:ascii="Cambria Math" w:hAnsi="Cambria Math"/>
+                                                    <w:b/>
+                                                    <w:bCs/>
+                                                    <w:i/>
+                                                    <w:color w:val="FF0000"/>
+                                                  </w:rPr>
+                                                </m:ctrlPr>
+                                              </m:radPr>
+                                              <m:deg/>
+                                              <m:e>
+                                                <m:r>
+                                                  <m:rPr>
+                                                    <m:sty m:val="bi"/>
+                                                  </m:rPr>
+                                                  <w:rPr>
+                                                    <w:rFonts w:ascii="Cambria Math" w:hAnsi="Cambria Math"/>
+                                                    <w:color w:val="FF0000"/>
+                                                  </w:rPr>
+                                                  <m:t>3</m:t>
+                                                </m:r>
+                                              </m:e>
+                                            </m:rad>
+                                            <m:r>
+                                              <m:rPr>
+                                                <m:sty m:val="bi"/>
+                                              </m:rPr>
+                                              <w:rPr>
+                                                <w:rFonts w:ascii="Cambria Math" w:hAnsi="Cambria Math"/>
+                                                <w:color w:val="FF0000"/>
+                                              </w:rPr>
+                                              <m:t xml:space="preserve">   </m:t>
                                             </m:r>
                                           </m:e>
                                           <m:e>
                                             <m:r>
+                                              <m:rPr>
+                                                <m:sty m:val="bi"/>
+                                              </m:rPr>
                                               <w:rPr>
                                                 <w:rFonts w:ascii="Cambria Math" w:hAnsi="Cambria Math"/>
                                                 <w:color w:val="FF0000"/>
@@ -3732,6 +4201,9 @@
                                         <m:mr>
                                           <m:e>
                                             <m:r>
+                                              <m:rPr>
+                                                <m:sty m:val="bi"/>
+                                              </m:rPr>
                                               <w:rPr>
                                                 <w:rFonts w:ascii="Cambria Math" w:hAnsi="Cambria Math"/>
                                                 <w:color w:val="FF0000"/>
@@ -3744,6 +4216,8 @@
                                                 <m:ctrlPr>
                                                   <w:rPr>
                                                     <w:rFonts w:ascii="Cambria Math" w:hAnsi="Cambria Math"/>
+                                                    <w:b/>
+                                                    <w:bCs/>
                                                     <w:i/>
                                                     <w:color w:val="FF0000"/>
                                                   </w:rPr>
@@ -3752,6 +4226,9 @@
                                               <m:deg/>
                                               <m:e>
                                                 <m:r>
+                                                  <m:rPr>
+                                                    <m:sty m:val="bi"/>
+                                                  </m:rPr>
                                                   <w:rPr>
                                                     <w:rFonts w:ascii="Cambria Math" w:hAnsi="Cambria Math"/>
                                                     <w:color w:val="FF0000"/>
@@ -3763,11 +4240,51 @@
                                           </m:e>
                                           <m:e>
                                             <m:r>
+                                              <m:rPr>
+                                                <m:sty m:val="bi"/>
+                                              </m:rPr>
                                               <w:rPr>
                                                 <w:rFonts w:ascii="Cambria Math" w:hAnsi="Cambria Math"/>
                                                 <w:color w:val="FF0000"/>
                                               </w:rPr>
-                                              <m:t xml:space="preserve">        *         </m:t>
+                                              <m:t xml:space="preserve">       -20-12</m:t>
+                                            </m:r>
+                                            <m:rad>
+                                              <m:radPr>
+                                                <m:degHide m:val="1"/>
+                                                <m:ctrlPr>
+                                                  <w:rPr>
+                                                    <w:rFonts w:ascii="Cambria Math" w:hAnsi="Cambria Math"/>
+                                                    <w:b/>
+                                                    <w:bCs/>
+                                                    <w:i/>
+                                                    <w:color w:val="FF0000"/>
+                                                  </w:rPr>
+                                                </m:ctrlPr>
+                                              </m:radPr>
+                                              <m:deg/>
+                                              <m:e>
+                                                <m:r>
+                                                  <m:rPr>
+                                                    <m:sty m:val="bi"/>
+                                                  </m:rPr>
+                                                  <w:rPr>
+                                                    <w:rFonts w:ascii="Cambria Math" w:hAnsi="Cambria Math"/>
+                                                    <w:color w:val="FF0000"/>
+                                                  </w:rPr>
+                                                  <m:t>3</m:t>
+                                                </m:r>
+                                              </m:e>
+                                            </m:rad>
+                                            <m:r>
+                                              <m:rPr>
+                                                <m:sty m:val="bi"/>
+                                              </m:rPr>
+                                              <w:rPr>
+                                                <w:rFonts w:ascii="Cambria Math" w:hAnsi="Cambria Math"/>
+                                                <w:color w:val="FF0000"/>
+                                              </w:rPr>
+                                              <m:t xml:space="preserve">        </m:t>
                                             </m:r>
                                           </m:e>
                                         </m:mr>
@@ -3775,6 +4292,9 @@
                                     </m:e>
                                   </m:d>
                                   <m:r>
+                                    <m:rPr>
+                                      <m:sty m:val="bi"/>
+                                    </m:rPr>
                                     <w:rPr>
                                       <w:rFonts w:ascii="Cambria Math" w:hAnsi="Cambria Math"/>
                                       <w:color w:val="FF0000"/>
@@ -3794,6 +4314,8 @@
                                       <m:ctrlPr>
                                         <w:rPr>
                                           <w:rFonts w:ascii="Cambria Math" w:hAnsi="Cambria Math"/>
+                                          <w:b/>
+                                          <w:bCs/>
                                           <w:i/>
                                           <w:color w:val="FF0000"/>
                                         </w:rPr>
@@ -3802,6 +4324,9 @@
                                     <m:mr>
                                       <m:e>
                                         <m:r>
+                                          <m:rPr>
+                                            <m:sty m:val="bi"/>
+                                          </m:rPr>
                                           <w:rPr>
                                             <w:rFonts w:ascii="Cambria Math" w:hAnsi="Cambria Math"/>
                                             <w:color w:val="FF0000"/>
@@ -3814,6 +4339,8 @@
                                             <m:ctrlPr>
                                               <w:rPr>
                                                 <w:rFonts w:ascii="Cambria Math" w:hAnsi="Cambria Math"/>
+                                                <w:b/>
+                                                <w:bCs/>
                                                 <w:i/>
                                                 <w:color w:val="FF0000"/>
                                               </w:rPr>
@@ -3822,6 +4349,9 @@
                                           <m:deg/>
                                           <m:e>
                                             <m:r>
+                                              <m:rPr>
+                                                <m:sty m:val="bi"/>
+                                              </m:rPr>
                                               <w:rPr>
                                                 <w:rFonts w:ascii="Cambria Math" w:hAnsi="Cambria Math"/>
                                                 <w:color w:val="FF0000"/>
@@ -3835,6 +4365,9 @@
                                     <m:mr>
                                       <m:e>
                                         <m:r>
+                                          <m:rPr>
+                                            <m:sty m:val="bi"/>
+                                          </m:rPr>
                                           <w:rPr>
                                             <w:rFonts w:ascii="Cambria Math" w:hAnsi="Cambria Math"/>
                                             <w:color w:val="FF0000"/>
@@ -3940,7 +4473,7 @@
           </mc:Choice>
           <mc:Fallback>
             <w:pict>
-              <v:shape w14:anchorId="07D2728C" id="Text Box 65" o:spid="_x0000_s1032" type="#_x0000_t202" style="position:absolute;margin-left:0;margin-top:0;width:287.35pt;height:128.65pt;z-index:251783168;visibility:visible;mso-wrap-style:square;mso-width-percent:0;mso-height-percent:0;mso-wrap-distance-left:9pt;mso-wrap-distance-top:0;mso-wrap-distance-right:9pt;mso-wrap-distance-bottom:0;mso-position-horizontal:absolute;mso-position-horizontal-relative:text;mso-position-vertical:absolute;mso-position-vertical-relative:text;mso-width-percent:0;mso-height-percent:0;mso-width-relative:margin;mso-height-relative:margin;v-text-anchor:top" o:gfxdata="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" filled="f" strokecolor="#4f81bd [3204]">
+              <v:shape w14:anchorId="07D2728C" id="Text Box 65" o:spid="_x0000_s1032" type="#_x0000_t202" style="position:absolute;margin-left:.2pt;margin-top:13.05pt;width:313.9pt;height:128.65pt;z-index:251783168;visibility:visible;mso-wrap-style:square;mso-width-percent:0;mso-height-percent:0;mso-wrap-distance-left:9pt;mso-wrap-distance-top:0;mso-wrap-distance-right:9pt;mso-wrap-distance-bottom:0;mso-position-horizontal:absolute;mso-position-horizontal-relative:text;mso-position-vertical:absolute;mso-position-vertical-relative:text;mso-width-percent:0;mso-height-percent:0;mso-width-relative:margin;mso-height-relative:margin;v-text-anchor:top" o:gfxdata="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" filled="f" strokecolor="#4f81bd [3204]">
                 <v:textbox>
                   <w:txbxContent>
                     <w:p>
@@ -3987,21 +4520,7 @@
                         <w:rPr>
                           <w:color w:val="FF0000"/>
                         </w:rPr>
-                        <w:t xml:space="preserve">After </w:t>
-                      </w:r>
-                      <w:proofErr w:type="gramStart"/>
-                      <w:r>
-                        <w:rPr>
-                          <w:color w:val="FF0000"/>
-                        </w:rPr>
-                        <w:t>simplification</w:t>
-                      </w:r>
-                      <w:proofErr w:type="gramEnd"/>
-                      <w:r>
-                        <w:rPr>
-                          <w:color w:val="FF0000"/>
-                        </w:rPr>
-                        <w:t xml:space="preserve"> the augmented matrix is: </w:t>
+                        <w:t xml:space="preserve">After simplification the augmented matrix is: </w:t>
                       </w:r>
                       <w:r>
                         <w:rPr>
@@ -4036,6 +4555,8 @@
                             <m:ctrlPr>
                               <w:rPr>
                                 <w:rFonts w:ascii="Cambria Math" w:hAnsi="Cambria Math"/>
+                                <w:b/>
+                                <w:bCs/>
                                 <w:i/>
                                 <w:color w:val="FF0000"/>
                               </w:rPr>
@@ -4049,6 +4570,8 @@
                                 <m:ctrlPr>
                                   <w:rPr>
                                     <w:rFonts w:ascii="Cambria Math" w:hAnsi="Cambria Math"/>
+                                    <w:b/>
+                                    <w:bCs/>
                                     <w:i/>
                                     <w:color w:val="FF0000"/>
                                   </w:rPr>
@@ -4068,6 +4591,8 @@
                                     <m:ctrlPr>
                                       <w:rPr>
                                         <w:rFonts w:ascii="Cambria Math" w:hAnsi="Cambria Math"/>
+                                        <w:b/>
+                                        <w:bCs/>
                                         <w:i/>
                                         <w:color w:val="FF0000"/>
                                       </w:rPr>
@@ -4076,15 +4601,58 @@
                                   <m:mr>
                                     <m:e>
                                       <m:r>
+                                        <m:rPr>
+                                          <m:sty m:val="bi"/>
+                                        </m:rPr>
                                         <w:rPr>
                                           <w:rFonts w:ascii="Cambria Math" w:hAnsi="Cambria Math"/>
                                           <w:color w:val="FF0000"/>
                                         </w:rPr>
-                                        <m:t xml:space="preserve">    *    </m:t>
+                                        <m:t xml:space="preserve">  -2-</m:t>
+                                      </m:r>
+                                      <m:rad>
+                                        <m:radPr>
+                                          <m:degHide m:val="1"/>
+                                          <m:ctrlPr>
+                                            <w:rPr>
+                                              <w:rFonts w:ascii="Cambria Math" w:hAnsi="Cambria Math"/>
+                                              <w:b/>
+                                              <w:bCs/>
+                                              <w:i/>
+                                              <w:color w:val="FF0000"/>
+                                            </w:rPr>
+                                          </m:ctrlPr>
+                                        </m:radPr>
+                                        <m:deg/>
+                                        <m:e>
+                                          <m:r>
+                                            <m:rPr>
+                                              <m:sty m:val="bi"/>
+                                            </m:rPr>
+                                            <w:rPr>
+                                              <w:rFonts w:ascii="Cambria Math" w:hAnsi="Cambria Math"/>
+                                              <w:color w:val="FF0000"/>
+                                            </w:rPr>
+                                            <m:t>3</m:t>
+                                          </m:r>
+                                        </m:e>
+                                      </m:rad>
+                                      <m:r>
+                                        <m:rPr>
+                                          <m:sty m:val="bi"/>
+                                        </m:rPr>
+                                        <w:rPr>
+                                          <w:rFonts w:ascii="Cambria Math" w:hAnsi="Cambria Math"/>
+                                          <w:color w:val="FF0000"/>
+                                        </w:rPr>
+                                        <m:t xml:space="preserve">   </m:t>
                                       </m:r>
                                     </m:e>
                                     <m:e>
                                       <m:r>
+                                        <m:rPr>
+                                          <m:sty m:val="bi"/>
+                                        </m:rPr>
                                         <w:rPr>
                                           <w:rFonts w:ascii="Cambria Math" w:hAnsi="Cambria Math"/>
                                           <w:color w:val="FF0000"/>
@@ -4096,6 +4664,9 @@
                                   <m:mr>
                                     <m:e>
                                       <m:r>
+                                        <m:rPr>
+                                          <m:sty m:val="bi"/>
+                                        </m:rPr>
                                         <w:rPr>
                                           <w:rFonts w:ascii="Cambria Math" w:hAnsi="Cambria Math"/>
                                           <w:color w:val="FF0000"/>
@@ -4108,6 +4679,8 @@
                                           <m:ctrlPr>
                                             <w:rPr>
                                               <w:rFonts w:ascii="Cambria Math" w:hAnsi="Cambria Math"/>
+                                              <w:b/>
+                                              <w:bCs/>
                                               <w:i/>
                                               <w:color w:val="FF0000"/>
                                             </w:rPr>
@@ -4116,6 +4689,9 @@
                                         <m:deg/>
                                         <m:e>
                                           <m:r>
+                                            <m:rPr>
+                                              <m:sty m:val="bi"/>
+                                            </m:rPr>
                                             <w:rPr>
                                               <w:rFonts w:ascii="Cambria Math" w:hAnsi="Cambria Math"/>
                                               <w:color w:val="FF0000"/>
@@ -4127,11 +4703,51 @@
                                     </m:e>
                                     <m:e>
                                       <m:r>
+                                        <m:rPr>
+                                          <m:sty m:val="bi"/>
+                                        </m:rPr>
                                         <w:rPr>
                                           <w:rFonts w:ascii="Cambria Math" w:hAnsi="Cambria Math"/>
                                           <w:color w:val="FF0000"/>
                                         </w:rPr>
-                                        <m:t xml:space="preserve">        *         </m:t>
+                                        <m:t xml:space="preserve">       -20-12</m:t>
+                                      </m:r>
+                                      <m:rad>
+                                        <m:radPr>
+                                          <m:degHide m:val="1"/>
+                                          <m:ctrlPr>
+                                            <w:rPr>
+                                              <w:rFonts w:ascii="Cambria Math" w:hAnsi="Cambria Math"/>
+                                              <w:b/>
+                                              <w:bCs/>
+                                              <w:i/>
+                                              <w:color w:val="FF0000"/>
+                                            </w:rPr>
+                                          </m:ctrlPr>
+                                        </m:radPr>
+                                        <m:deg/>
+                                        <m:e>
+                                          <m:r>
+                                            <m:rPr>
+                                              <m:sty m:val="bi"/>
+                                            </m:rPr>
+                                            <w:rPr>
+                                              <w:rFonts w:ascii="Cambria Math" w:hAnsi="Cambria Math"/>
+                                              <w:color w:val="FF0000"/>
+                                            </w:rPr>
+                                            <m:t>3</m:t>
+                                          </m:r>
+                                        </m:e>
+                                      </m:rad>
+                                      <m:r>
+                                        <m:rPr>
+                                          <m:sty m:val="bi"/>
+                                        </m:rPr>
+                                        <w:rPr>
+                                          <w:rFonts w:ascii="Cambria Math" w:hAnsi="Cambria Math"/>
+                                          <w:color w:val="FF0000"/>
+                                        </w:rPr>
+                                        <m:t xml:space="preserve">        </m:t>
                                       </m:r>
                                     </m:e>
                                   </m:mr>
@@ -4139,6 +4755,9 @@
                               </m:e>
                             </m:d>
                             <m:r>
+                              <m:rPr>
+                                <m:sty m:val="bi"/>
+                              </m:rPr>
                               <w:rPr>
                                 <w:rFonts w:ascii="Cambria Math" w:hAnsi="Cambria Math"/>
                                 <w:color w:val="FF0000"/>
@@ -4158,6 +4777,8 @@
                                 <m:ctrlPr>
                                   <w:rPr>
                                     <w:rFonts w:ascii="Cambria Math" w:hAnsi="Cambria Math"/>
+                                    <w:b/>
+                                    <w:bCs/>
                                     <w:i/>
                                     <w:color w:val="FF0000"/>
                                   </w:rPr>
@@ -4166,6 +4787,9 @@
                               <m:mr>
                                 <m:e>
                                   <m:r>
+                                    <m:rPr>
+                                      <m:sty m:val="bi"/>
+                                    </m:rPr>
                                     <w:rPr>
                                       <w:rFonts w:ascii="Cambria Math" w:hAnsi="Cambria Math"/>
                                       <w:color w:val="FF0000"/>
@@ -4178,6 +4802,8 @@
                                       <m:ctrlPr>
                                         <w:rPr>
                                           <w:rFonts w:ascii="Cambria Math" w:hAnsi="Cambria Math"/>
+                                          <w:b/>
+                                          <w:bCs/>
                                           <w:i/>
                                           <w:color w:val="FF0000"/>
                                         </w:rPr>
@@ -4186,6 +4812,9 @@
                                     <m:deg/>
                                     <m:e>
                                       <m:r>
+                                        <m:rPr>
+                                          <m:sty m:val="bi"/>
+                                        </m:rPr>
                                         <w:rPr>
                                           <w:rFonts w:ascii="Cambria Math" w:hAnsi="Cambria Math"/>
                                           <w:color w:val="FF0000"/>
@@ -4199,6 +4828,9 @@
                               <m:mr>
                                 <m:e>
                                   <m:r>
+                                    <m:rPr>
+                                      <m:sty m:val="bi"/>
+                                    </m:rPr>
                                     <w:rPr>
                                       <w:rFonts w:ascii="Cambria Math" w:hAnsi="Cambria Math"/>
                                       <w:color w:val="FF0000"/>
@@ -4332,13 +4964,13 @@
         <mc:AlternateContent>
           <mc:Choice Requires="wps">
             <w:drawing>
-              <wp:anchor distT="0" distB="0" distL="114300" distR="114300" simplePos="0" relativeHeight="251794432" behindDoc="0" locked="0" layoutInCell="1" allowOverlap="1" wp14:anchorId="3806D49E" wp14:editId="480D2EDC">
+              <wp:anchor distT="0" distB="0" distL="114300" distR="114300" simplePos="0" relativeHeight="251794432" behindDoc="0" locked="0" layoutInCell="1" allowOverlap="1" wp14:anchorId="3806D49E" wp14:editId="2C78CB4D">
                 <wp:simplePos x="0" y="0"/>
                 <wp:positionH relativeFrom="column">
-                  <wp:posOffset>3742478</wp:posOffset>
+                  <wp:posOffset>4050280</wp:posOffset>
                 </wp:positionH>
                 <wp:positionV relativeFrom="paragraph">
-                  <wp:posOffset>57785</wp:posOffset>
+                  <wp:posOffset>123318</wp:posOffset>
                 </wp:positionV>
                 <wp:extent cx="2658533" cy="347134"/>
                 <wp:effectExtent l="0" t="0" r="8890" b="8890"/>
@@ -4407,7 +5039,7 @@
           </mc:Choice>
           <mc:Fallback>
             <w:pict>
-              <v:shape w14:anchorId="3806D49E" id="Text Box 1" o:spid="_x0000_s1033" type="#_x0000_t202" style="position:absolute;margin-left:294.7pt;margin-top:4.55pt;width:209.35pt;height:27.35pt;z-index:251794432;visibility:visible;mso-wrap-style:square;mso-width-percent:0;mso-height-percent:0;mso-wrap-distance-left:9pt;mso-wrap-distance-top:0;mso-wrap-distance-right:9pt;mso-wrap-distance-bottom:0;mso-position-horizontal:absolute;mso-position-horizontal-relative:text;mso-position-vertical:absolute;mso-position-vertical-relative:text;mso-width-percent:0;mso-height-percent:0;mso-width-relative:margin;mso-height-relative:margin;v-text-anchor:top" o:gfxdata="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" fillcolor="white [3201]" strokeweight=".5pt">
+              <v:shape w14:anchorId="3806D49E" id="Text Box 1" o:spid="_x0000_s1033" type="#_x0000_t202" style="position:absolute;margin-left:318.9pt;margin-top:9.7pt;width:209.35pt;height:27.35pt;z-index:251794432;visibility:visible;mso-wrap-style:square;mso-width-percent:0;mso-height-percent:0;mso-wrap-distance-left:9pt;mso-wrap-distance-top:0;mso-wrap-distance-right:9pt;mso-wrap-distance-bottom:0;mso-position-horizontal:absolute;mso-position-horizontal-relative:text;mso-position-vertical:absolute;mso-position-vertical-relative:text;mso-width-percent:0;mso-height-percent:0;mso-width-relative:margin;mso-height-relative:margin;v-text-anchor:top" o:gfxdata="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" fillcolor="white [3201]" strokeweight=".5pt">
                 <v:textbox>
                   <w:txbxContent>
                     <w:p>
@@ -4434,6 +5066,18 @@
           </mc:Fallback>
         </mc:AlternateContent>
       </w:r>
+    </w:p>
+    <w:p>
+      <w:pPr>
+        <w:autoSpaceDE w:val="0"/>
+        <w:autoSpaceDN w:val="0"/>
+        <w:adjustRightInd w:val="0"/>
+        <w:rPr>
+          <w:color w:val="000000"/>
+          <w:sz w:val="23"/>
+          <w:szCs w:val="23"/>
+        </w:rPr>
+      </w:pPr>
     </w:p>
     <w:p>
       <w:pPr>
@@ -4699,12 +5343,44 @@
                                           </m:ctrlPr>
                                         </m:mPr>
                                         <m:mr>
-                                          <m:e/>
-                                          <m:e/>
+                                          <m:e>
+                                            <m:r>
+                                              <w:rPr>
+                                                <w:rFonts w:ascii="Cambria Math" w:hAnsi="Cambria Math"/>
+                                                <w:color w:val="FF0000"/>
+                                              </w:rPr>
+                                              <m:t>1</m:t>
+                                            </m:r>
+                                          </m:e>
+                                          <m:e>
+                                            <m:r>
+                                              <w:rPr>
+                                                <w:rFonts w:ascii="Cambria Math" w:hAnsi="Cambria Math"/>
+                                                <w:color w:val="FF0000"/>
+                                              </w:rPr>
+                                              <m:t>0</m:t>
+                                            </m:r>
+                                          </m:e>
                                         </m:mr>
                                         <m:mr>
-                                          <m:e/>
-                                          <m:e/>
+                                          <m:e>
+                                            <m:r>
+                                              <w:rPr>
+                                                <w:rFonts w:ascii="Cambria Math" w:hAnsi="Cambria Math"/>
+                                                <w:color w:val="FF0000"/>
+                                              </w:rPr>
+                                              <m:t>0</m:t>
+                                            </m:r>
+                                          </m:e>
+                                          <m:e>
+                                            <m:r>
+                                              <w:rPr>
+                                                <w:rFonts w:ascii="Cambria Math" w:hAnsi="Cambria Math"/>
+                                                <w:color w:val="FF0000"/>
+                                              </w:rPr>
+                                              <m:t>1</m:t>
+                                            </m:r>
+                                          </m:e>
                                         </m:mr>
                                       </m:m>
                                       <m:r>
@@ -4742,10 +5418,26 @@
                                       </m:ctrlPr>
                                     </m:mPr>
                                     <m:mr>
-                                      <m:e/>
+                                      <m:e>
+                                        <m:r>
+                                          <w:rPr>
+                                            <w:rFonts w:ascii="Cambria Math" w:hAnsi="Cambria Math"/>
+                                            <w:color w:val="FF0000"/>
+                                          </w:rPr>
+                                          <m:t>-2</m:t>
+                                        </m:r>
+                                      </m:e>
                                     </m:mr>
                                     <m:mr>
-                                      <m:e/>
+                                      <m:e>
+                                        <m:r>
+                                          <w:rPr>
+                                            <w:rFonts w:ascii="Cambria Math" w:hAnsi="Cambria Math"/>
+                                            <w:color w:val="FF0000"/>
+                                          </w:rPr>
+                                          <m:t>-2</m:t>
+                                        </m:r>
+                                      </m:e>
                                     </m:mr>
                                   </m:m>
                                 </m:e>
@@ -4801,7 +5493,7 @@
           </mc:Choice>
           <mc:Fallback>
             <w:pict>
-              <v:shape w14:anchorId="4026B999" id="Text Box 66" o:spid="_x0000_s1034" type="#_x0000_t202" style="position:absolute;margin-left:189.3pt;margin-top:3.1pt;width:332pt;height:71.3pt;z-index:251785216;visibility:visible;mso-wrap-style:square;mso-width-percent:0;mso-height-percent:0;mso-wrap-distance-left:9pt;mso-wrap-distance-top:0;mso-wrap-distance-right:9pt;mso-wrap-distance-bottom:0;mso-position-horizontal:absolute;mso-position-horizontal-relative:text;mso-position-vertical:absolute;mso-position-vertical-relative:text;mso-width-percent:0;mso-height-percent:0;mso-width-relative:margin;mso-height-relative:margin;v-text-anchor:top" o:gfxdata="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" filled="f" strokecolor="#4f81bd [3204]">
+              <v:shape w14:anchorId="4026B999" id="Text Box 66" o:spid="_x0000_s1034" type="#_x0000_t202" style="position:absolute;margin-left:189.3pt;margin-top:3.1pt;width:332pt;height:71.3pt;z-index:251785216;visibility:visible;mso-wrap-style:square;mso-width-percent:0;mso-height-percent:0;mso-wrap-distance-left:9pt;mso-wrap-distance-top:0;mso-wrap-distance-right:9pt;mso-wrap-distance-bottom:0;mso-position-horizontal:absolute;mso-position-horizontal-relative:text;mso-position-vertical:absolute;mso-position-vertical-relative:text;mso-width-percent:0;mso-height-percent:0;mso-width-relative:margin;mso-height-relative:margin;v-text-anchor:top" o:gfxdata="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" filled="f" strokecolor="#4f81bd [3204]">
                 <v:textbox>
                   <w:txbxContent>
                     <w:p>
@@ -4929,12 +5621,44 @@
                                     </m:ctrlPr>
                                   </m:mPr>
                                   <m:mr>
-                                    <m:e/>
-                                    <m:e/>
+                                    <m:e>
+                                      <m:r>
+                                        <w:rPr>
+                                          <w:rFonts w:ascii="Cambria Math" w:hAnsi="Cambria Math"/>
+                                          <w:color w:val="FF0000"/>
+                                        </w:rPr>
+                                        <m:t>1</m:t>
+                                      </m:r>
+                                    </m:e>
+                                    <m:e>
+                                      <m:r>
+                                        <w:rPr>
+                                          <w:rFonts w:ascii="Cambria Math" w:hAnsi="Cambria Math"/>
+                                          <w:color w:val="FF0000"/>
+                                        </w:rPr>
+                                        <m:t>0</m:t>
+                                      </m:r>
+                                    </m:e>
                                   </m:mr>
                                   <m:mr>
-                                    <m:e/>
-                                    <m:e/>
+                                    <m:e>
+                                      <m:r>
+                                        <w:rPr>
+                                          <w:rFonts w:ascii="Cambria Math" w:hAnsi="Cambria Math"/>
+                                          <w:color w:val="FF0000"/>
+                                        </w:rPr>
+                                        <m:t>0</m:t>
+                                      </m:r>
+                                    </m:e>
+                                    <m:e>
+                                      <m:r>
+                                        <w:rPr>
+                                          <w:rFonts w:ascii="Cambria Math" w:hAnsi="Cambria Math"/>
+                                          <w:color w:val="FF0000"/>
+                                        </w:rPr>
+                                        <m:t>1</m:t>
+                                      </m:r>
+                                    </m:e>
                                   </m:mr>
                                 </m:m>
                                 <m:r>
@@ -4972,10 +5696,26 @@
                                 </m:ctrlPr>
                               </m:mPr>
                               <m:mr>
-                                <m:e/>
+                                <m:e>
+                                  <m:r>
+                                    <w:rPr>
+                                      <w:rFonts w:ascii="Cambria Math" w:hAnsi="Cambria Math"/>
+                                      <w:color w:val="FF0000"/>
+                                    </w:rPr>
+                                    <m:t>-2</m:t>
+                                  </m:r>
+                                </m:e>
                               </m:mr>
                               <m:mr>
-                                <m:e/>
+                                <m:e>
+                                  <m:r>
+                                    <w:rPr>
+                                      <w:rFonts w:ascii="Cambria Math" w:hAnsi="Cambria Math"/>
+                                      <w:color w:val="FF0000"/>
+                                    </w:rPr>
+                                    <m:t>-2</m:t>
+                                  </m:r>
+                                </m:e>
                               </m:mr>
                             </m:m>
                           </m:e>
@@ -5701,7 +6441,7 @@
           </mc:Choice>
           <mc:Fallback>
             <w:pict>
-              <v:shape w14:anchorId="514726A7" id="Text Box 12" o:spid="_x0000_s1035" type="#_x0000_t202" style="position:absolute;margin-left:3.3pt;margin-top:-5.8pt;width:7in;height:115.35pt;z-index:251787264;visibility:visible;mso-wrap-style:square;mso-width-percent:0;mso-height-percent:0;mso-wrap-distance-left:9pt;mso-wrap-distance-top:0;mso-wrap-distance-right:9pt;mso-wrap-distance-bottom:0;mso-position-horizontal:absolute;mso-position-horizontal-relative:text;mso-position-vertical:absolute;mso-position-vertical-relative:text;mso-width-percent:0;mso-height-percent:0;mso-width-relative:margin;mso-height-relative:margin;v-text-anchor:top" o:gfxdata="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" filled="f" strokecolor="#4f81bd [3204]">
+              <v:shape w14:anchorId="514726A7" id="Text Box 12" o:spid="_x0000_s1035" type="#_x0000_t202" style="position:absolute;margin-left:3.3pt;margin-top:-5.8pt;width:7in;height:115.35pt;z-index:251787264;visibility:visible;mso-wrap-style:square;mso-width-percent:0;mso-height-percent:0;mso-wrap-distance-left:9pt;mso-wrap-distance-top:0;mso-wrap-distance-right:9pt;mso-wrap-distance-bottom:0;mso-position-horizontal:absolute;mso-position-horizontal-relative:text;mso-position-vertical:absolute;mso-position-vertical-relative:text;mso-width-percent:0;mso-height-percent:0;mso-width-relative:margin;mso-height-relative:margin;v-text-anchor:top" o:gfxdata="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" filled="f" strokecolor="#4f81bd [3204]">
                 <v:textbox>
                   <w:txbxContent>
                     <w:p>
@@ -6379,7 +7119,7 @@
           </mc:Choice>
           <mc:Fallback>
             <w:pict>
-              <v:shape w14:anchorId="723097AA" id="Text Box 4" o:spid="_x0000_s1036" type="#_x0000_t202" style="position:absolute;margin-left:298pt;margin-top:13.75pt;width:209.3pt;height:27.3pt;z-index:251796480;visibility:visible;mso-wrap-style:square;mso-width-percent:0;mso-height-percent:0;mso-wrap-distance-left:9pt;mso-wrap-distance-top:0;mso-wrap-distance-right:9pt;mso-wrap-distance-bottom:0;mso-position-horizontal:absolute;mso-position-horizontal-relative:text;mso-position-vertical:absolute;mso-position-vertical-relative:text;mso-width-percent:0;mso-height-percent:0;mso-width-relative:margin;mso-height-relative:margin;v-text-anchor:top" o:gfxdata="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" fillcolor="white [3201]" strokeweight=".5pt">
+              <v:shape w14:anchorId="723097AA" id="Text Box 4" o:spid="_x0000_s1036" type="#_x0000_t202" style="position:absolute;margin-left:298pt;margin-top:13.75pt;width:209.3pt;height:27.3pt;z-index:251796480;visibility:visible;mso-wrap-style:square;mso-width-percent:0;mso-height-percent:0;mso-wrap-distance-left:9pt;mso-wrap-distance-top:0;mso-wrap-distance-right:9pt;mso-wrap-distance-bottom:0;mso-position-horizontal:absolute;mso-position-horizontal-relative:text;mso-position-vertical:absolute;mso-position-vertical-relative:text;mso-width-percent:0;mso-height-percent:0;mso-width-relative:margin;mso-height-relative:margin;v-text-anchor:top" o:gfxdata="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" fillcolor="white [3201]" strokeweight=".5pt">
                 <v:textbox>
                   <w:txbxContent>
                     <w:p>
@@ -6984,7 +7724,7 @@
           </mc:Choice>
           <mc:Fallback>
             <w:pict>
-              <v:shape w14:anchorId="6F5DEB77" id="Text Box 70" o:spid="_x0000_s1037" type="#_x0000_t202" style="position:absolute;margin-left:0;margin-top:10.75pt;width:7in;height:52.65pt;z-index:251791360;visibility:visible;mso-wrap-style:square;mso-width-percent:0;mso-height-percent:0;mso-wrap-distance-left:9pt;mso-wrap-distance-top:0;mso-wrap-distance-right:9pt;mso-wrap-distance-bottom:0;mso-position-horizontal:absolute;mso-position-horizontal-relative:text;mso-position-vertical:absolute;mso-position-vertical-relative:text;mso-width-percent:0;mso-height-percent:0;mso-width-relative:margin;mso-height-relative:margin;v-text-anchor:top" o:gfxdata="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" filled="f" strokecolor="#4f81bd [3204]">
+              <v:shape w14:anchorId="6F5DEB77" id="Text Box 70" o:spid="_x0000_s1037" type="#_x0000_t202" style="position:absolute;margin-left:0;margin-top:10.75pt;width:7in;height:52.65pt;z-index:251791360;visibility:visible;mso-wrap-style:square;mso-width-percent:0;mso-height-percent:0;mso-wrap-distance-left:9pt;mso-wrap-distance-top:0;mso-wrap-distance-right:9pt;mso-wrap-distance-bottom:0;mso-position-horizontal:absolute;mso-position-horizontal-relative:text;mso-position-vertical:absolute;mso-position-vertical-relative:text;mso-width-percent:0;mso-height-percent:0;mso-width-relative:margin;mso-height-relative:margin;v-text-anchor:top" o:gfxdata="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" filled="f" strokecolor="#4f81bd [3204]">
                 <v:textbox>
                   <w:txbxContent>
                     <w:p>
@@ -7495,7 +8235,7 @@
           </mc:Choice>
           <mc:Fallback>
             <w:pict>
-              <v:shape w14:anchorId="4C2C14C1" id="Text Box 16" o:spid="_x0000_s1038" type="#_x0000_t202" style="position:absolute;margin-left:0;margin-top:9.85pt;width:7in;height:72.65pt;z-index:251793408;visibility:visible;mso-wrap-style:square;mso-width-percent:0;mso-height-percent:0;mso-wrap-distance-left:9pt;mso-wrap-distance-top:0;mso-wrap-distance-right:9pt;mso-wrap-distance-bottom:0;mso-position-horizontal:absolute;mso-position-horizontal-relative:text;mso-position-vertical:absolute;mso-position-vertical-relative:text;mso-width-percent:0;mso-height-percent:0;mso-width-relative:margin;mso-height-relative:margin;v-text-anchor:top" o:gfxdata="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" filled="f" strokecolor="#4f81bd [3204]">
+              <v:shape w14:anchorId="4C2C14C1" id="Text Box 16" o:spid="_x0000_s1038" type="#_x0000_t202" style="position:absolute;margin-left:0;margin-top:9.85pt;width:7in;height:72.65pt;z-index:251793408;visibility:visible;mso-wrap-style:square;mso-width-percent:0;mso-height-percent:0;mso-wrap-distance-left:9pt;mso-wrap-distance-top:0;mso-wrap-distance-right:9pt;mso-wrap-distance-bottom:0;mso-position-horizontal:absolute;mso-position-horizontal-relative:text;mso-position-vertical:absolute;mso-position-vertical-relative:text;mso-width-percent:0;mso-height-percent:0;mso-width-relative:margin;mso-height-relative:margin;v-text-anchor:top" o:gfxdata="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" filled="f" strokecolor="#4f81bd [3204]">
                 <v:textbox>
                   <w:txbxContent>
                     <w:p>
@@ -7987,9 +8727,9 @@
       </w:r>
     </w:p>
     <w:sectPr>
-      <w:headerReference w:type="default" r:id="rId7"/>
-      <w:footerReference w:type="even" r:id="rId8"/>
-      <w:footerReference w:type="default" r:id="rId9"/>
+      <w:headerReference w:type="default" r:id="rId8"/>
+      <w:footerReference w:type="even" r:id="rId9"/>
+      <w:footerReference w:type="default" r:id="rId10"/>
       <w:pgSz w:w="12240" w:h="15840"/>
       <w:pgMar w:top="1080" w:right="1080" w:bottom="1080" w:left="1080" w:header="720" w:footer="720" w:gutter="0"/>
       <w:pgNumType w:start="1"/>
@@ -8000,7 +8740,7 @@
 </file>
 
 <file path=word/endnotes.xml><?xml version="1.0" encoding="utf-8"?>
-<w:endnotes xmlns:wpc="http://schemas.microsoft.com/office/word/2010/wordprocessingCanvas" xmlns:cx="http://schemas.microsoft.com/office/drawing/2014/chartex" xmlns:cx1="http://schemas.microsoft.com/office/drawing/2015/9/8/chartex" xmlns:cx2="http://schemas.microsoft.com/office/drawing/2015/10/21/chartex" xmlns:cx3="http://schemas.microsoft.com/office/drawing/2016/5/9/chartex" xmlns:cx4="http://schemas.microsoft.com/office/drawing/2016/5/10/chartex" xmlns:cx5="http://schemas.microsoft.com/office/drawing/2016/5/11/chartex" xmlns:cx6="http://schemas.microsoft.com/office/drawing/2016/5/12/chartex" xmlns:cx7="http://schemas.microsoft.com/office/drawing/2016/5/13/chartex" xmlns:cx8="http://schemas.microsoft.com/office/drawing/2016/5/14/chartex" xmlns:mc="http://schemas.openxmlformats.org/markup-compatibility/2006" xmlns:aink="http://schemas.microsoft.com/office/drawing/2016/ink" xmlns:am3d="http://schemas.microsoft.com/office/drawing/2017/model3d" xmlns:o="urn:schemas-microsoft-com:office:office" xmlns:r="http://schemas.openxmlformats.org/officeDocument/2006/relationships" xmlns:m="http://schemas.openxmlformats.org/officeDocument/2006/math" xmlns:v="urn:schemas-microsoft-com:vml" xmlns:wp14="http://schemas.microsoft.com/office/word/2010/wordprocessingDrawing" xmlns:wp="http://schemas.openxmlformats.org/drawingml/2006/wordprocessingDrawing" xmlns:w10="urn:schemas-microsoft-com:office:word" xmlns:w="http://schemas.openxmlformats.org/wordprocessingml/2006/main" xmlns:w14="http://schemas.microsoft.com/office/word/2010/wordml" xmlns:w15="http://schemas.microsoft.com/office/word/2012/wordml" xmlns:w16cex="http://schemas.microsoft.com/office/word/2018/wordml/cex" xmlns:w16cid="http://schemas.microsoft.com/office/word/2016/wordml/cid" xmlns:w16="http://schemas.microsoft.com/office/word/2018/wordml" xmlns:w16sdtdh="http://schemas.microsoft.com/office/word/2020/wordml/sdtdatahash" xmlns:w16se="http://schemas.microsoft.com/office/word/2015/wordml/symex" xmlns:wpg="http://schemas.microsoft.com/office/word/2010/wordprocessingGroup" xmlns:wpi="http://schemas.microsoft.com/office/word/2010/wordprocessingInk" xmlns:wne="http://schemas.microsoft.com/office/word/2006/wordml" xmlns:wps="http://schemas.microsoft.com/office/word/2010/wordprocessingShape" mc:Ignorable="w14 w15 w16se w16cid w16 w16cex w16sdtdh wp14">
+<w:endnotes xmlns:wpc="http://schemas.microsoft.com/office/word/2010/wordprocessingCanvas" xmlns:cx="http://schemas.microsoft.com/office/drawing/2014/chartex" xmlns:cx1="http://schemas.microsoft.com/office/drawing/2015/9/8/chartex" xmlns:cx2="http://schemas.microsoft.com/office/drawing/2015/10/21/chartex" xmlns:cx3="http://schemas.microsoft.com/office/drawing/2016/5/9/chartex" xmlns:cx4="http://schemas.microsoft.com/office/drawing/2016/5/10/chartex" xmlns:cx5="http://schemas.microsoft.com/office/drawing/2016/5/11/chartex" xmlns:cx6="http://schemas.microsoft.com/office/drawing/2016/5/12/chartex" xmlns:cx7="http://schemas.microsoft.com/office/drawing/2016/5/13/chartex" xmlns:cx8="http://schemas.microsoft.com/office/drawing/2016/5/14/chartex" xmlns:mc="http://schemas.openxmlformats.org/markup-compatibility/2006" xmlns:aink="http://schemas.microsoft.com/office/drawing/2016/ink" xmlns:am3d="http://schemas.microsoft.com/office/drawing/2017/model3d" xmlns:o="urn:schemas-microsoft-com:office:office" xmlns:oel="http://schemas.microsoft.com/office/2019/extlst" xmlns:r="http://schemas.openxmlformats.org/officeDocument/2006/relationships" xmlns:m="http://schemas.openxmlformats.org/officeDocument/2006/math" xmlns:v="urn:schemas-microsoft-com:vml" xmlns:wp14="http://schemas.microsoft.com/office/word/2010/wordprocessingDrawing" xmlns:wp="http://schemas.openxmlformats.org/drawingml/2006/wordprocessingDrawing" xmlns:w10="urn:schemas-microsoft-com:office:word" xmlns:w="http://schemas.openxmlformats.org/wordprocessingml/2006/main" xmlns:w14="http://schemas.microsoft.com/office/word/2010/wordml" xmlns:w15="http://schemas.microsoft.com/office/word/2012/wordml" xmlns:w16cex="http://schemas.microsoft.com/office/word/2018/wordml/cex" xmlns:w16cid="http://schemas.microsoft.com/office/word/2016/wordml/cid" xmlns:w16="http://schemas.microsoft.com/office/word/2018/wordml" xmlns:w16sdtdh="http://schemas.microsoft.com/office/word/2020/wordml/sdtdatahash" xmlns:w16se="http://schemas.microsoft.com/office/word/2015/wordml/symex" xmlns:wpg="http://schemas.microsoft.com/office/word/2010/wordprocessingGroup" xmlns:wpi="http://schemas.microsoft.com/office/word/2010/wordprocessingInk" xmlns:wne="http://schemas.microsoft.com/office/word/2006/wordml" xmlns:wps="http://schemas.microsoft.com/office/word/2010/wordprocessingShape" mc:Ignorable="w14 w15 w16se w16cid w16 w16cex w16sdtdh wp14">
   <w:endnote w:type="separator" w:id="-1">
     <w:p>
       <w:r>
@@ -8019,7 +8759,7 @@
 </file>
 
 <file path=word/footer1.xml><?xml version="1.0" encoding="utf-8"?>
-<w:ftr xmlns:wpc="http://schemas.microsoft.com/office/word/2010/wordprocessingCanvas" xmlns:cx="http://schemas.microsoft.com/office/drawing/2014/chartex" xmlns:cx1="http://schemas.microsoft.com/office/drawing/2015/9/8/chartex" xmlns:cx2="http://schemas.microsoft.com/office/drawing/2015/10/21/chartex" xmlns:cx3="http://schemas.microsoft.com/office/drawing/2016/5/9/chartex" xmlns:cx4="http://schemas.microsoft.com/office/drawing/2016/5/10/chartex" xmlns:cx5="http://schemas.microsoft.com/office/drawing/2016/5/11/chartex" xmlns:cx6="http://schemas.microsoft.com/office/drawing/2016/5/12/chartex" xmlns:cx7="http://schemas.microsoft.com/office/drawing/2016/5/13/chartex" xmlns:cx8="http://schemas.microsoft.com/office/drawing/2016/5/14/chartex" xmlns:mc="http://schemas.openxmlformats.org/markup-compatibility/2006" xmlns:aink="http://schemas.microsoft.com/office/drawing/2016/ink" xmlns:am3d="http://schemas.microsoft.com/office/drawing/2017/model3d" xmlns:o="urn:schemas-microsoft-com:office:office" xmlns:r="http://schemas.openxmlformats.org/officeDocument/2006/relationships" xmlns:m="http://schemas.openxmlformats.org/officeDocument/2006/math" xmlns:v="urn:schemas-microsoft-com:vml" xmlns:wp14="http://schemas.microsoft.com/office/word/2010/wordprocessingDrawing" xmlns:wp="http://schemas.openxmlformats.org/drawingml/2006/wordprocessingDrawing" xmlns:w10="urn:schemas-microsoft-com:office:word" xmlns:w="http://schemas.openxmlformats.org/wordprocessingml/2006/main" xmlns:w14="http://schemas.microsoft.com/office/word/2010/wordml" xmlns:w15="http://schemas.microsoft.com/office/word/2012/wordml" xmlns:w16cex="http://schemas.microsoft.com/office/word/2018/wordml/cex" xmlns:w16cid="http://schemas.microsoft.com/office/word/2016/wordml/cid" xmlns:w16="http://schemas.microsoft.com/office/word/2018/wordml" xmlns:w16sdtdh="http://schemas.microsoft.com/office/word/2020/wordml/sdtdatahash" xmlns:w16se="http://schemas.microsoft.com/office/word/2015/wordml/symex" xmlns:wpg="http://schemas.microsoft.com/office/word/2010/wordprocessingGroup" xmlns:wpi="http://schemas.microsoft.com/office/word/2010/wordprocessingInk" xmlns:wne="http://schemas.microsoft.com/office/word/2006/wordml" xmlns:wps="http://schemas.microsoft.com/office/word/2010/wordprocessingShape" mc:Ignorable="w14 w15 w16se w16cid w16 w16cex w16sdtdh wp14">
+<w:ftr xmlns:wpc="http://schemas.microsoft.com/office/word/2010/wordprocessingCanvas" xmlns:cx="http://schemas.microsoft.com/office/drawing/2014/chartex" xmlns:cx1="http://schemas.microsoft.com/office/drawing/2015/9/8/chartex" xmlns:cx2="http://schemas.microsoft.com/office/drawing/2015/10/21/chartex" xmlns:cx3="http://schemas.microsoft.com/office/drawing/2016/5/9/chartex" xmlns:cx4="http://schemas.microsoft.com/office/drawing/2016/5/10/chartex" xmlns:cx5="http://schemas.microsoft.com/office/drawing/2016/5/11/chartex" xmlns:cx6="http://schemas.microsoft.com/office/drawing/2016/5/12/chartex" xmlns:cx7="http://schemas.microsoft.com/office/drawing/2016/5/13/chartex" xmlns:cx8="http://schemas.microsoft.com/office/drawing/2016/5/14/chartex" xmlns:mc="http://schemas.openxmlformats.org/markup-compatibility/2006" xmlns:aink="http://schemas.microsoft.com/office/drawing/2016/ink" xmlns:am3d="http://schemas.microsoft.com/office/drawing/2017/model3d" xmlns:o="urn:schemas-microsoft-com:office:office" xmlns:oel="http://schemas.microsoft.com/office/2019/extlst" xmlns:r="http://schemas.openxmlformats.org/officeDocument/2006/relationships" xmlns:m="http://schemas.openxmlformats.org/officeDocument/2006/math" xmlns:v="urn:schemas-microsoft-com:vml" xmlns:wp14="http://schemas.microsoft.com/office/word/2010/wordprocessingDrawing" xmlns:wp="http://schemas.openxmlformats.org/drawingml/2006/wordprocessingDrawing" xmlns:w10="urn:schemas-microsoft-com:office:word" xmlns:w="http://schemas.openxmlformats.org/wordprocessingml/2006/main" xmlns:w14="http://schemas.microsoft.com/office/word/2010/wordml" xmlns:w15="http://schemas.microsoft.com/office/word/2012/wordml" xmlns:w16cex="http://schemas.microsoft.com/office/word/2018/wordml/cex" xmlns:w16cid="http://schemas.microsoft.com/office/word/2016/wordml/cid" xmlns:w16="http://schemas.microsoft.com/office/word/2018/wordml" xmlns:w16sdtdh="http://schemas.microsoft.com/office/word/2020/wordml/sdtdatahash" xmlns:w16se="http://schemas.microsoft.com/office/word/2015/wordml/symex" xmlns:wpg="http://schemas.microsoft.com/office/word/2010/wordprocessingGroup" xmlns:wpi="http://schemas.microsoft.com/office/word/2010/wordprocessingInk" xmlns:wne="http://schemas.microsoft.com/office/word/2006/wordml" xmlns:wps="http://schemas.microsoft.com/office/word/2010/wordprocessingShape" mc:Ignorable="w14 w15 w16se w16cid w16 w16cex w16sdtdh wp14">
   <w:p>
     <w:pPr>
       <w:pStyle w:val="Footer"/>
@@ -8057,7 +8797,7 @@
 </file>
 
 <file path=word/footer2.xml><?xml version="1.0" encoding="utf-8"?>
-<w:ftr xmlns:wpc="http://schemas.microsoft.com/office/word/2010/wordprocessingCanvas" xmlns:cx="http://schemas.microsoft.com/office/drawing/2014/chartex" xmlns:cx1="http://schemas.microsoft.com/office/drawing/2015/9/8/chartex" xmlns:cx2="http://schemas.microsoft.com/office/drawing/2015/10/21/chartex" xmlns:cx3="http://schemas.microsoft.com/office/drawing/2016/5/9/chartex" xmlns:cx4="http://schemas.microsoft.com/office/drawing/2016/5/10/chartex" xmlns:cx5="http://schemas.microsoft.com/office/drawing/2016/5/11/chartex" xmlns:cx6="http://schemas.microsoft.com/office/drawing/2016/5/12/chartex" xmlns:cx7="http://schemas.microsoft.com/office/drawing/2016/5/13/chartex" xmlns:cx8="http://schemas.microsoft.com/office/drawing/2016/5/14/chartex" xmlns:mc="http://schemas.openxmlformats.org/markup-compatibility/2006" xmlns:aink="http://schemas.microsoft.com/office/drawing/2016/ink" xmlns:am3d="http://schemas.microsoft.com/office/drawing/2017/model3d" xmlns:o="urn:schemas-microsoft-com:office:office" xmlns:r="http://schemas.openxmlformats.org/officeDocument/2006/relationships" xmlns:m="http://schemas.openxmlformats.org/officeDocument/2006/math" xmlns:v="urn:schemas-microsoft-com:vml" xmlns:wp14="http://schemas.microsoft.com/office/word/2010/wordprocessingDrawing" xmlns:wp="http://schemas.openxmlformats.org/drawingml/2006/wordprocessingDrawing" xmlns:w10="urn:schemas-microsoft-com:office:word" xmlns:w="http://schemas.openxmlformats.org/wordprocessingml/2006/main" xmlns:w14="http://schemas.microsoft.com/office/word/2010/wordml" xmlns:w15="http://schemas.microsoft.com/office/word/2012/wordml" xmlns:w16cex="http://schemas.microsoft.com/office/word/2018/wordml/cex" xmlns:w16cid="http://schemas.microsoft.com/office/word/2016/wordml/cid" xmlns:w16="http://schemas.microsoft.com/office/word/2018/wordml" xmlns:w16sdtdh="http://schemas.microsoft.com/office/word/2020/wordml/sdtdatahash" xmlns:w16se="http://schemas.microsoft.com/office/word/2015/wordml/symex" xmlns:wpg="http://schemas.microsoft.com/office/word/2010/wordprocessingGroup" xmlns:wpi="http://schemas.microsoft.com/office/word/2010/wordprocessingInk" xmlns:wne="http://schemas.microsoft.com/office/word/2006/wordml" xmlns:wps="http://schemas.microsoft.com/office/word/2010/wordprocessingShape" mc:Ignorable="w14 w15 w16se w16cid w16 w16cex w16sdtdh wp14">
+<w:ftr xmlns:wpc="http://schemas.microsoft.com/office/word/2010/wordprocessingCanvas" xmlns:cx="http://schemas.microsoft.com/office/drawing/2014/chartex" xmlns:cx1="http://schemas.microsoft.com/office/drawing/2015/9/8/chartex" xmlns:cx2="http://schemas.microsoft.com/office/drawing/2015/10/21/chartex" xmlns:cx3="http://schemas.microsoft.com/office/drawing/2016/5/9/chartex" xmlns:cx4="http://schemas.microsoft.com/office/drawing/2016/5/10/chartex" xmlns:cx5="http://schemas.microsoft.com/office/drawing/2016/5/11/chartex" xmlns:cx6="http://schemas.microsoft.com/office/drawing/2016/5/12/chartex" xmlns:cx7="http://schemas.microsoft.com/office/drawing/2016/5/13/chartex" xmlns:cx8="http://schemas.microsoft.com/office/drawing/2016/5/14/chartex" xmlns:mc="http://schemas.openxmlformats.org/markup-compatibility/2006" xmlns:aink="http://schemas.microsoft.com/office/drawing/2016/ink" xmlns:am3d="http://schemas.microsoft.com/office/drawing/2017/model3d" xmlns:o="urn:schemas-microsoft-com:office:office" xmlns:oel="http://schemas.microsoft.com/office/2019/extlst" xmlns:r="http://schemas.openxmlformats.org/officeDocument/2006/relationships" xmlns:m="http://schemas.openxmlformats.org/officeDocument/2006/math" xmlns:v="urn:schemas-microsoft-com:vml" xmlns:wp14="http://schemas.microsoft.com/office/word/2010/wordprocessingDrawing" xmlns:wp="http://schemas.openxmlformats.org/drawingml/2006/wordprocessingDrawing" xmlns:w10="urn:schemas-microsoft-com:office:word" xmlns:w="http://schemas.openxmlformats.org/wordprocessingml/2006/main" xmlns:w14="http://schemas.microsoft.com/office/word/2010/wordml" xmlns:w15="http://schemas.microsoft.com/office/word/2012/wordml" xmlns:w16cex="http://schemas.microsoft.com/office/word/2018/wordml/cex" xmlns:w16cid="http://schemas.microsoft.com/office/word/2016/wordml/cid" xmlns:w16="http://schemas.microsoft.com/office/word/2018/wordml" xmlns:w16sdtdh="http://schemas.microsoft.com/office/word/2020/wordml/sdtdatahash" xmlns:w16se="http://schemas.microsoft.com/office/word/2015/wordml/symex" xmlns:wpg="http://schemas.microsoft.com/office/word/2010/wordprocessingGroup" xmlns:wpi="http://schemas.microsoft.com/office/word/2010/wordprocessingInk" xmlns:wne="http://schemas.microsoft.com/office/word/2006/wordml" xmlns:wps="http://schemas.microsoft.com/office/word/2010/wordprocessingShape" mc:Ignorable="w14 w15 w16se w16cid w16 w16cex w16sdtdh wp14">
   <w:p>
     <w:pPr>
       <w:pStyle w:val="Footer"/>
@@ -8108,7 +8848,7 @@
 </file>
 
 <file path=word/footnotes.xml><?xml version="1.0" encoding="utf-8"?>
-<w:footnotes xmlns:wpc="http://schemas.microsoft.com/office/word/2010/wordprocessingCanvas" xmlns:cx="http://schemas.microsoft.com/office/drawing/2014/chartex" xmlns:cx1="http://schemas.microsoft.com/office/drawing/2015/9/8/chartex" xmlns:cx2="http://schemas.microsoft.com/office/drawing/2015/10/21/chartex" xmlns:cx3="http://schemas.microsoft.com/office/drawing/2016/5/9/chartex" xmlns:cx4="http://schemas.microsoft.com/office/drawing/2016/5/10/chartex" xmlns:cx5="http://schemas.microsoft.com/office/drawing/2016/5/11/chartex" xmlns:cx6="http://schemas.microsoft.com/office/drawing/2016/5/12/chartex" xmlns:cx7="http://schemas.microsoft.com/office/drawing/2016/5/13/chartex" xmlns:cx8="http://schemas.microsoft.com/office/drawing/2016/5/14/chartex" xmlns:mc="http://schemas.openxmlformats.org/markup-compatibility/2006" xmlns:aink="http://schemas.microsoft.com/office/drawing/2016/ink" xmlns:am3d="http://schemas.microsoft.com/office/drawing/2017/model3d" xmlns:o="urn:schemas-microsoft-com:office:office" xmlns:r="http://schemas.openxmlformats.org/officeDocument/2006/relationships" xmlns:m="http://schemas.openxmlformats.org/officeDocument/2006/math" xmlns:v="urn:schemas-microsoft-com:vml" xmlns:wp14="http://schemas.microsoft.com/office/word/2010/wordprocessingDrawing" xmlns:wp="http://schemas.openxmlformats.org/drawingml/2006/wordprocessingDrawing" xmlns:w10="urn:schemas-microsoft-com:office:word" xmlns:w="http://schemas.openxmlformats.org/wordprocessingml/2006/main" xmlns:w14="http://schemas.microsoft.com/office/word/2010/wordml" xmlns:w15="http://schemas.microsoft.com/office/word/2012/wordml" xmlns:w16cex="http://schemas.microsoft.com/office/word/2018/wordml/cex" xmlns:w16cid="http://schemas.microsoft.com/office/word/2016/wordml/cid" xmlns:w16="http://schemas.microsoft.com/office/word/2018/wordml" xmlns:w16sdtdh="http://schemas.microsoft.com/office/word/2020/wordml/sdtdatahash" xmlns:w16se="http://schemas.microsoft.com/office/word/2015/wordml/symex" xmlns:wpg="http://schemas.microsoft.com/office/word/2010/wordprocessingGroup" xmlns:wpi="http://schemas.microsoft.com/office/word/2010/wordprocessingInk" xmlns:wne="http://schemas.microsoft.com/office/word/2006/wordml" xmlns:wps="http://schemas.microsoft.com/office/word/2010/wordprocessingShape" mc:Ignorable="w14 w15 w16se w16cid w16 w16cex w16sdtdh wp14">
+<w:footnotes xmlns:wpc="http://schemas.microsoft.com/office/word/2010/wordprocessingCanvas" xmlns:cx="http://schemas.microsoft.com/office/drawing/2014/chartex" xmlns:cx1="http://schemas.microsoft.com/office/drawing/2015/9/8/chartex" xmlns:cx2="http://schemas.microsoft.com/office/drawing/2015/10/21/chartex" xmlns:cx3="http://schemas.microsoft.com/office/drawing/2016/5/9/chartex" xmlns:cx4="http://schemas.microsoft.com/office/drawing/2016/5/10/chartex" xmlns:cx5="http://schemas.microsoft.com/office/drawing/2016/5/11/chartex" xmlns:cx6="http://schemas.microsoft.com/office/drawing/2016/5/12/chartex" xmlns:cx7="http://schemas.microsoft.com/office/drawing/2016/5/13/chartex" xmlns:cx8="http://schemas.microsoft.com/office/drawing/2016/5/14/chartex" xmlns:mc="http://schemas.openxmlformats.org/markup-compatibility/2006" xmlns:aink="http://schemas.microsoft.com/office/drawing/2016/ink" xmlns:am3d="http://schemas.microsoft.com/office/drawing/2017/model3d" xmlns:o="urn:schemas-microsoft-com:office:office" xmlns:oel="http://schemas.microsoft.com/office/2019/extlst" xmlns:r="http://schemas.openxmlformats.org/officeDocument/2006/relationships" xmlns:m="http://schemas.openxmlformats.org/officeDocument/2006/math" xmlns:v="urn:schemas-microsoft-com:vml" xmlns:wp14="http://schemas.microsoft.com/office/word/2010/wordprocessingDrawing" xmlns:wp="http://schemas.openxmlformats.org/drawingml/2006/wordprocessingDrawing" xmlns:w10="urn:schemas-microsoft-com:office:word" xmlns:w="http://schemas.openxmlformats.org/wordprocessingml/2006/main" xmlns:w14="http://schemas.microsoft.com/office/word/2010/wordml" xmlns:w15="http://schemas.microsoft.com/office/word/2012/wordml" xmlns:w16cex="http://schemas.microsoft.com/office/word/2018/wordml/cex" xmlns:w16cid="http://schemas.microsoft.com/office/word/2016/wordml/cid" xmlns:w16="http://schemas.microsoft.com/office/word/2018/wordml" xmlns:w16sdtdh="http://schemas.microsoft.com/office/word/2020/wordml/sdtdatahash" xmlns:w16se="http://schemas.microsoft.com/office/word/2015/wordml/symex" xmlns:wpg="http://schemas.microsoft.com/office/word/2010/wordprocessingGroup" xmlns:wpi="http://schemas.microsoft.com/office/word/2010/wordprocessingInk" xmlns:wne="http://schemas.microsoft.com/office/word/2006/wordml" xmlns:wps="http://schemas.microsoft.com/office/word/2010/wordprocessingShape" mc:Ignorable="w14 w15 w16se w16cid w16 w16cex w16sdtdh wp14">
   <w:footnote w:type="separator" w:id="-1">
     <w:p>
       <w:r>
@@ -8127,7 +8867,7 @@
 </file>
 
 <file path=word/header1.xml><?xml version="1.0" encoding="utf-8"?>
-<w:hdr xmlns:wpc="http://schemas.microsoft.com/office/word/2010/wordprocessingCanvas" xmlns:cx="http://schemas.microsoft.com/office/drawing/2014/chartex" xmlns:cx1="http://schemas.microsoft.com/office/drawing/2015/9/8/chartex" xmlns:cx2="http://schemas.microsoft.com/office/drawing/2015/10/21/chartex" xmlns:cx3="http://schemas.microsoft.com/office/drawing/2016/5/9/chartex" xmlns:cx4="http://schemas.microsoft.com/office/drawing/2016/5/10/chartex" xmlns:cx5="http://schemas.microsoft.com/office/drawing/2016/5/11/chartex" xmlns:cx6="http://schemas.microsoft.com/office/drawing/2016/5/12/chartex" xmlns:cx7="http://schemas.microsoft.com/office/drawing/2016/5/13/chartex" xmlns:cx8="http://schemas.microsoft.com/office/drawing/2016/5/14/chartex" xmlns:mc="http://schemas.openxmlformats.org/markup-compatibility/2006" xmlns:aink="http://schemas.microsoft.com/office/drawing/2016/ink" xmlns:am3d="http://schemas.microsoft.com/office/drawing/2017/model3d" xmlns:o="urn:schemas-microsoft-com:office:office" xmlns:r="http://schemas.openxmlformats.org/officeDocument/2006/relationships" xmlns:m="http://schemas.openxmlformats.org/officeDocument/2006/math" xmlns:v="urn:schemas-microsoft-com:vml" xmlns:wp14="http://schemas.microsoft.com/office/word/2010/wordprocessingDrawing" xmlns:wp="http://schemas.openxmlformats.org/drawingml/2006/wordprocessingDrawing" xmlns:w10="urn:schemas-microsoft-com:office:word" xmlns:w="http://schemas.openxmlformats.org/wordprocessingml/2006/main" xmlns:w14="http://schemas.microsoft.com/office/word/2010/wordml" xmlns:w15="http://schemas.microsoft.com/office/word/2012/wordml" xmlns:w16cex="http://schemas.microsoft.com/office/word/2018/wordml/cex" xmlns:w16cid="http://schemas.microsoft.com/office/word/2016/wordml/cid" xmlns:w16="http://schemas.microsoft.com/office/word/2018/wordml" xmlns:w16sdtdh="http://schemas.microsoft.com/office/word/2020/wordml/sdtdatahash" xmlns:w16se="http://schemas.microsoft.com/office/word/2015/wordml/symex" xmlns:wpg="http://schemas.microsoft.com/office/word/2010/wordprocessingGroup" xmlns:wpi="http://schemas.microsoft.com/office/word/2010/wordprocessingInk" xmlns:wne="http://schemas.microsoft.com/office/word/2006/wordml" xmlns:wps="http://schemas.microsoft.com/office/word/2010/wordprocessingShape" mc:Ignorable="w14 w15 w16se w16cid w16 w16cex w16sdtdh wp14">
+<w:hdr xmlns:wpc="http://schemas.microsoft.com/office/word/2010/wordprocessingCanvas" xmlns:cx="http://schemas.microsoft.com/office/drawing/2014/chartex" xmlns:cx1="http://schemas.microsoft.com/office/drawing/2015/9/8/chartex" xmlns:cx2="http://schemas.microsoft.com/office/drawing/2015/10/21/chartex" xmlns:cx3="http://schemas.microsoft.com/office/drawing/2016/5/9/chartex" xmlns:cx4="http://schemas.microsoft.com/office/drawing/2016/5/10/chartex" xmlns:cx5="http://schemas.microsoft.com/office/drawing/2016/5/11/chartex" xmlns:cx6="http://schemas.microsoft.com/office/drawing/2016/5/12/chartex" xmlns:cx7="http://schemas.microsoft.com/office/drawing/2016/5/13/chartex" xmlns:cx8="http://schemas.microsoft.com/office/drawing/2016/5/14/chartex" xmlns:mc="http://schemas.openxmlformats.org/markup-compatibility/2006" xmlns:aink="http://schemas.microsoft.com/office/drawing/2016/ink" xmlns:am3d="http://schemas.microsoft.com/office/drawing/2017/model3d" xmlns:o="urn:schemas-microsoft-com:office:office" xmlns:oel="http://schemas.microsoft.com/office/2019/extlst" xmlns:r="http://schemas.openxmlformats.org/officeDocument/2006/relationships" xmlns:m="http://schemas.openxmlformats.org/officeDocument/2006/math" xmlns:v="urn:schemas-microsoft-com:vml" xmlns:wp14="http://schemas.microsoft.com/office/word/2010/wordprocessingDrawing" xmlns:wp="http://schemas.openxmlformats.org/drawingml/2006/wordprocessingDrawing" xmlns:w10="urn:schemas-microsoft-com:office:word" xmlns:w="http://schemas.openxmlformats.org/wordprocessingml/2006/main" xmlns:w14="http://schemas.microsoft.com/office/word/2010/wordml" xmlns:w15="http://schemas.microsoft.com/office/word/2012/wordml" xmlns:w16cex="http://schemas.microsoft.com/office/word/2018/wordml/cex" xmlns:w16cid="http://schemas.microsoft.com/office/word/2016/wordml/cid" xmlns:w16="http://schemas.microsoft.com/office/word/2018/wordml" xmlns:w16sdtdh="http://schemas.microsoft.com/office/word/2020/wordml/sdtdatahash" xmlns:w16se="http://schemas.microsoft.com/office/word/2015/wordml/symex" xmlns:wpg="http://schemas.microsoft.com/office/word/2010/wordprocessingGroup" xmlns:wpi="http://schemas.microsoft.com/office/word/2010/wordprocessingInk" xmlns:wne="http://schemas.microsoft.com/office/word/2006/wordml" xmlns:wps="http://schemas.microsoft.com/office/word/2010/wordprocessingShape" mc:Ignorable="w14 w15 w16se w16cid w16 w16cex w16sdtdh wp14">
   <w:p>
     <w:pPr>
       <w:pStyle w:val="Header"/>
@@ -8163,7 +8903,7 @@
 </file>
 
 <file path=word/numbering.xml><?xml version="1.0" encoding="utf-8"?>
-<w:numbering xmlns:wpc="http://schemas.microsoft.com/office/word/2010/wordprocessingCanvas" xmlns:cx="http://schemas.microsoft.com/office/drawing/2014/chartex" xmlns:cx1="http://schemas.microsoft.com/office/drawing/2015/9/8/chartex" xmlns:cx2="http://schemas.microsoft.com/office/drawing/2015/10/21/chartex" xmlns:cx3="http://schemas.microsoft.com/office/drawing/2016/5/9/chartex" xmlns:cx4="http://schemas.microsoft.com/office/drawing/2016/5/10/chartex" xmlns:cx5="http://schemas.microsoft.com/office/drawing/2016/5/11/chartex" xmlns:cx6="http://schemas.microsoft.com/office/drawing/2016/5/12/chartex" xmlns:cx7="http://schemas.microsoft.com/office/drawing/2016/5/13/chartex" xmlns:cx8="http://schemas.microsoft.com/office/drawing/2016/5/14/chartex" xmlns:mc="http://schemas.openxmlformats.org/markup-compatibility/2006" xmlns:aink="http://schemas.microsoft.com/office/drawing/2016/ink" xmlns:am3d="http://schemas.microsoft.com/office/drawing/2017/model3d" xmlns:o="urn:schemas-microsoft-com:office:office" xmlns:r="http://schemas.openxmlformats.org/officeDocument/2006/relationships" xmlns:m="http://schemas.openxmlformats.org/officeDocument/2006/math" xmlns:v="urn:schemas-microsoft-com:vml" xmlns:wp14="http://schemas.microsoft.com/office/word/2010/wordprocessingDrawing" xmlns:wp="http://schemas.openxmlformats.org/drawingml/2006/wordprocessingDrawing" xmlns:w10="urn:schemas-microsoft-com:office:word" xmlns:w="http://schemas.openxmlformats.org/wordprocessingml/2006/main" xmlns:w14="http://schemas.microsoft.com/office/word/2010/wordml" xmlns:w15="http://schemas.microsoft.com/office/word/2012/wordml" xmlns:w16cex="http://schemas.microsoft.com/office/word/2018/wordml/cex" xmlns:w16cid="http://schemas.microsoft.com/office/word/2016/wordml/cid" xmlns:w16="http://schemas.microsoft.com/office/word/2018/wordml" xmlns:w16sdtdh="http://schemas.microsoft.com/office/word/2020/wordml/sdtdatahash" xmlns:w16se="http://schemas.microsoft.com/office/word/2015/wordml/symex" xmlns:wpg="http://schemas.microsoft.com/office/word/2010/wordprocessingGroup" xmlns:wpi="http://schemas.microsoft.com/office/word/2010/wordprocessingInk" xmlns:wne="http://schemas.microsoft.com/office/word/2006/wordml" xmlns:wps="http://schemas.microsoft.com/office/word/2010/wordprocessingShape" mc:Ignorable="w14 w15 w16se w16cid w16 w16cex w16sdtdh wp14">
+<w:numbering xmlns:wpc="http://schemas.microsoft.com/office/word/2010/wordprocessingCanvas" xmlns:cx="http://schemas.microsoft.com/office/drawing/2014/chartex" xmlns:cx1="http://schemas.microsoft.com/office/drawing/2015/9/8/chartex" xmlns:cx2="http://schemas.microsoft.com/office/drawing/2015/10/21/chartex" xmlns:cx3="http://schemas.microsoft.com/office/drawing/2016/5/9/chartex" xmlns:cx4="http://schemas.microsoft.com/office/drawing/2016/5/10/chartex" xmlns:cx5="http://schemas.microsoft.com/office/drawing/2016/5/11/chartex" xmlns:cx6="http://schemas.microsoft.com/office/drawing/2016/5/12/chartex" xmlns:cx7="http://schemas.microsoft.com/office/drawing/2016/5/13/chartex" xmlns:cx8="http://schemas.microsoft.com/office/drawing/2016/5/14/chartex" xmlns:mc="http://schemas.openxmlformats.org/markup-compatibility/2006" xmlns:aink="http://schemas.microsoft.com/office/drawing/2016/ink" xmlns:am3d="http://schemas.microsoft.com/office/drawing/2017/model3d" xmlns:o="urn:schemas-microsoft-com:office:office" xmlns:oel="http://schemas.microsoft.com/office/2019/extlst" xmlns:r="http://schemas.openxmlformats.org/officeDocument/2006/relationships" xmlns:m="http://schemas.openxmlformats.org/officeDocument/2006/math" xmlns:v="urn:schemas-microsoft-com:vml" xmlns:wp14="http://schemas.microsoft.com/office/word/2010/wordprocessingDrawing" xmlns:wp="http://schemas.openxmlformats.org/drawingml/2006/wordprocessingDrawing" xmlns:w10="urn:schemas-microsoft-com:office:word" xmlns:w="http://schemas.openxmlformats.org/wordprocessingml/2006/main" xmlns:w14="http://schemas.microsoft.com/office/word/2010/wordml" xmlns:w15="http://schemas.microsoft.com/office/word/2012/wordml" xmlns:w16cex="http://schemas.microsoft.com/office/word/2018/wordml/cex" xmlns:w16cid="http://schemas.microsoft.com/office/word/2016/wordml/cid" xmlns:w16="http://schemas.microsoft.com/office/word/2018/wordml" xmlns:w16sdtdh="http://schemas.microsoft.com/office/word/2020/wordml/sdtdatahash" xmlns:w16se="http://schemas.microsoft.com/office/word/2015/wordml/symex" xmlns:wpg="http://schemas.microsoft.com/office/word/2010/wordprocessingGroup" xmlns:wpi="http://schemas.microsoft.com/office/word/2010/wordprocessingInk" xmlns:wne="http://schemas.microsoft.com/office/word/2006/wordml" xmlns:wps="http://schemas.microsoft.com/office/word/2010/wordprocessingShape" mc:Ignorable="w14 w15 w16se w16cid w16 w16cex w16sdtdh wp14">
   <w:abstractNum w:abstractNumId="0" w15:restartNumberingAfterBreak="0">
     <w:nsid w:val="FFFFFF1D"/>
     <w:multiLevelType w:val="multilevel"/>

</xml_diff>

<commit_message>
finished answer sheet and m code
</commit_message>
<xml_diff>
--- a/week4/lab4/Lab4_ColeBardin_AnswerSheet.docx
+++ b/week4/lab4/Lab4_ColeBardin_AnswerSheet.docx
@@ -1,6 +1,6 @@
 
 <file path=word/document.xml><?xml version="1.0" encoding="utf-8"?>
-<w:document xmlns:wpc="http://schemas.microsoft.com/office/word/2010/wordprocessingCanvas" xmlns:cx="http://schemas.microsoft.com/office/drawing/2014/chartex" xmlns:cx1="http://schemas.microsoft.com/office/drawing/2015/9/8/chartex" xmlns:cx2="http://schemas.microsoft.com/office/drawing/2015/10/21/chartex" xmlns:cx3="http://schemas.microsoft.com/office/drawing/2016/5/9/chartex" xmlns:cx4="http://schemas.microsoft.com/office/drawing/2016/5/10/chartex" xmlns:cx5="http://schemas.microsoft.com/office/drawing/2016/5/11/chartex" xmlns:cx6="http://schemas.microsoft.com/office/drawing/2016/5/12/chartex" xmlns:cx7="http://schemas.microsoft.com/office/drawing/2016/5/13/chartex" xmlns:cx8="http://schemas.microsoft.com/office/drawing/2016/5/14/chartex" xmlns:mc="http://schemas.openxmlformats.org/markup-compatibility/2006" xmlns:aink="http://schemas.microsoft.com/office/drawing/2016/ink" xmlns:am3d="http://schemas.microsoft.com/office/drawing/2017/model3d" xmlns:o="urn:schemas-microsoft-com:office:office" xmlns:oel="http://schemas.microsoft.com/office/2019/extlst" xmlns:r="http://schemas.openxmlformats.org/officeDocument/2006/relationships" xmlns:m="http://schemas.openxmlformats.org/officeDocument/2006/math" xmlns:v="urn:schemas-microsoft-com:vml" xmlns:wp14="http://schemas.microsoft.com/office/word/2010/wordprocessingDrawing" xmlns:wp="http://schemas.openxmlformats.org/drawingml/2006/wordprocessingDrawing" xmlns:w10="urn:schemas-microsoft-com:office:word" xmlns:w="http://schemas.openxmlformats.org/wordprocessingml/2006/main" xmlns:w14="http://schemas.microsoft.com/office/word/2010/wordml" xmlns:w15="http://schemas.microsoft.com/office/word/2012/wordml" xmlns:w16cex="http://schemas.microsoft.com/office/word/2018/wordml/cex" xmlns:w16cid="http://schemas.microsoft.com/office/word/2016/wordml/cid" xmlns:w16="http://schemas.microsoft.com/office/word/2018/wordml" xmlns:w16sdtdh="http://schemas.microsoft.com/office/word/2020/wordml/sdtdatahash" xmlns:w16se="http://schemas.microsoft.com/office/word/2015/wordml/symex" xmlns:wpg="http://schemas.microsoft.com/office/word/2010/wordprocessingGroup" xmlns:wpi="http://schemas.microsoft.com/office/word/2010/wordprocessingInk" xmlns:wne="http://schemas.microsoft.com/office/word/2006/wordml" xmlns:wps="http://schemas.microsoft.com/office/word/2010/wordprocessingShape" mc:Ignorable="w14 w15 w16se w16cid w16 w16cex w16sdtdh wp14">
+<w:document xmlns:wpc="http://schemas.microsoft.com/office/word/2010/wordprocessingCanvas" xmlns:cx="http://schemas.microsoft.com/office/drawing/2014/chartex" xmlns:cx1="http://schemas.microsoft.com/office/drawing/2015/9/8/chartex" xmlns:cx2="http://schemas.microsoft.com/office/drawing/2015/10/21/chartex" xmlns:cx3="http://schemas.microsoft.com/office/drawing/2016/5/9/chartex" xmlns:cx4="http://schemas.microsoft.com/office/drawing/2016/5/10/chartex" xmlns:cx5="http://schemas.microsoft.com/office/drawing/2016/5/11/chartex" xmlns:cx6="http://schemas.microsoft.com/office/drawing/2016/5/12/chartex" xmlns:cx7="http://schemas.microsoft.com/office/drawing/2016/5/13/chartex" xmlns:cx8="http://schemas.microsoft.com/office/drawing/2016/5/14/chartex" xmlns:mc="http://schemas.openxmlformats.org/markup-compatibility/2006" xmlns:aink="http://schemas.microsoft.com/office/drawing/2016/ink" xmlns:am3d="http://schemas.microsoft.com/office/drawing/2017/model3d" xmlns:o="urn:schemas-microsoft-com:office:office" xmlns:r="http://schemas.openxmlformats.org/officeDocument/2006/relationships" xmlns:m="http://schemas.openxmlformats.org/officeDocument/2006/math" xmlns:v="urn:schemas-microsoft-com:vml" xmlns:wp14="http://schemas.microsoft.com/office/word/2010/wordprocessingDrawing" xmlns:wp="http://schemas.openxmlformats.org/drawingml/2006/wordprocessingDrawing" xmlns:w10="urn:schemas-microsoft-com:office:word" xmlns:w="http://schemas.openxmlformats.org/wordprocessingml/2006/main" xmlns:w14="http://schemas.microsoft.com/office/word/2010/wordml" xmlns:w15="http://schemas.microsoft.com/office/word/2012/wordml" xmlns:w16cex="http://schemas.microsoft.com/office/word/2018/wordml/cex" xmlns:w16cid="http://schemas.microsoft.com/office/word/2016/wordml/cid" xmlns:w16="http://schemas.microsoft.com/office/word/2018/wordml" xmlns:w16sdtdh="http://schemas.microsoft.com/office/word/2020/wordml/sdtdatahash" xmlns:w16se="http://schemas.microsoft.com/office/word/2015/wordml/symex" xmlns:wpg="http://schemas.microsoft.com/office/word/2010/wordprocessingGroup" xmlns:wpi="http://schemas.microsoft.com/office/word/2010/wordprocessingInk" xmlns:wne="http://schemas.microsoft.com/office/word/2006/wordml" xmlns:wps="http://schemas.microsoft.com/office/word/2010/wordprocessingShape" mc:Ignorable="w14 w15 w16se w16cid w16 w16cex w16sdtdh wp14">
   <w:body>
     <w:p>
       <w:pPr>
@@ -107,7 +107,7 @@
                 <v:stroke joinstyle="miter"/>
                 <v:path gradientshapeok="t" o:connecttype="rect"/>
               </v:shapetype>
-              <v:shape id="Text Box 5" o:spid="_x0000_s1026" type="#_x0000_t202" style="position:absolute;left:0;text-align:left;margin-left:-8pt;margin-top:-20.05pt;width:80.65pt;height:26pt;z-index:251798528;visibility:visible;mso-wrap-style:square;mso-width-percent:0;mso-wrap-distance-left:9pt;mso-wrap-distance-top:0;mso-wrap-distance-right:9pt;mso-wrap-distance-bottom:0;mso-position-horizontal:absolute;mso-position-horizontal-relative:text;mso-position-vertical:absolute;mso-position-vertical-relative:text;mso-width-percent:0;mso-width-relative:margin;v-text-anchor:top" o:gfxdata="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" filled="f" stroked="f" strokeweight=".5pt">
+              <v:shape id="Text Box 5" o:spid="_x0000_s1026" type="#_x0000_t202" style="position:absolute;left:0;text-align:left;margin-left:-8pt;margin-top:-20.05pt;width:80.65pt;height:26pt;z-index:251798528;visibility:visible;mso-wrap-style:square;mso-width-percent:0;mso-wrap-distance-left:9pt;mso-wrap-distance-top:0;mso-wrap-distance-right:9pt;mso-wrap-distance-bottom:0;mso-position-horizontal:absolute;mso-position-horizontal-relative:text;mso-position-vertical:absolute;mso-position-vertical-relative:text;mso-width-percent:0;mso-width-relative:margin;v-text-anchor:top" o:gfxdata="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" filled="f" stroked="f" strokeweight=".5pt">
                 <v:textbox>
                   <w:txbxContent>
                     <w:p>
@@ -498,7 +498,7 @@
               </wp:anchor>
             </w:drawing>
           </mc:Choice>
-          <mc:Fallback>
+          <mc:Fallback xmlns:oel="http://schemas.microsoft.com/office/2019/extlst">
             <w:pict>
               <v:rect w14:anchorId="2E6BE230" id="Rectangle 8" o:spid="_x0000_s1026" style="position:absolute;margin-left:60.65pt;margin-top:13.25pt;width:394.65pt;height:54.65pt;z-index:-251549696;visibility:visible;mso-wrap-style:square;mso-width-percent:0;mso-height-percent:0;mso-wrap-distance-left:9pt;mso-wrap-distance-top:0;mso-wrap-distance-right:9pt;mso-wrap-distance-bottom:0;mso-position-horizontal:absolute;mso-position-horizontal-relative:text;mso-position-vertical:absolute;mso-position-vertical-relative:text;mso-width-percent:0;mso-height-percent:0;mso-width-relative:margin;mso-height-relative:margin;v-text-anchor:middle" o:gfxdata="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" fillcolor="#00b050" strokecolor="#00b050" strokeweight=".25pt">
                 <v:fill opacity="13107f"/>
@@ -971,7 +971,7 @@
           </mc:Choice>
           <mc:Fallback>
             <w:pict>
-              <v:shape w14:anchorId="4035006A" id="Text Box 2" o:spid="_x0000_s1027" type="#_x0000_t202" style="position:absolute;left:0;text-align:left;margin-left:0;margin-top:0;width:7in;height:49.35pt;z-index:251768832;visibility:visible;mso-wrap-style:square;mso-width-percent:0;mso-height-percent:0;mso-wrap-distance-left:9pt;mso-wrap-distance-top:0;mso-wrap-distance-right:9pt;mso-wrap-distance-bottom:0;mso-position-horizontal:absolute;mso-position-horizontal-relative:text;mso-position-vertical:absolute;mso-position-vertical-relative:text;mso-width-percent:0;mso-height-percent:0;mso-width-relative:margin;mso-height-relative:margin;v-text-anchor:top" o:gfxdata="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" filled="f" strokecolor="#4f81bd [3204]">
+              <v:shape w14:anchorId="4035006A" id="Text Box 2" o:spid="_x0000_s1027" type="#_x0000_t202" style="position:absolute;left:0;text-align:left;margin-left:0;margin-top:0;width:7in;height:49.35pt;z-index:251768832;visibility:visible;mso-wrap-style:square;mso-width-percent:0;mso-height-percent:0;mso-wrap-distance-left:9pt;mso-wrap-distance-top:0;mso-wrap-distance-right:9pt;mso-wrap-distance-bottom:0;mso-position-horizontal:absolute;mso-position-horizontal-relative:text;mso-position-vertical:absolute;mso-position-vertical-relative:text;mso-width-percent:0;mso-height-percent:0;mso-width-relative:margin;mso-height-relative:margin;v-text-anchor:top" o:gfxdata="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" filled="f" strokecolor="#4f81bd [3204]">
                 <v:textbox>
                   <w:txbxContent>
                     <w:p>
@@ -1302,7 +1302,7 @@
           </mc:Choice>
           <mc:Fallback>
             <w:pict>
-              <v:shape w14:anchorId="5071C045" id="Text Box 3" o:spid="_x0000_s1028" type="#_x0000_t202" style="position:absolute;margin-left:0;margin-top:20.2pt;width:7in;height:44.65pt;z-index:251770880;visibility:visible;mso-wrap-style:square;mso-width-percent:0;mso-height-percent:0;mso-wrap-distance-left:9pt;mso-wrap-distance-top:0;mso-wrap-distance-right:9pt;mso-wrap-distance-bottom:0;mso-position-horizontal:absolute;mso-position-horizontal-relative:text;mso-position-vertical:absolute;mso-position-vertical-relative:text;mso-width-percent:0;mso-height-percent:0;mso-width-relative:margin;mso-height-relative:margin;v-text-anchor:top" o:gfxdata="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" filled="f" strokecolor="#4f81bd [3204]">
+              <v:shape w14:anchorId="5071C045" id="Text Box 3" o:spid="_x0000_s1028" type="#_x0000_t202" style="position:absolute;margin-left:0;margin-top:20.2pt;width:7in;height:44.65pt;z-index:251770880;visibility:visible;mso-wrap-style:square;mso-width-percent:0;mso-height-percent:0;mso-wrap-distance-left:9pt;mso-wrap-distance-top:0;mso-wrap-distance-right:9pt;mso-wrap-distance-bottom:0;mso-position-horizontal:absolute;mso-position-horizontal-relative:text;mso-position-vertical:absolute;mso-position-vertical-relative:text;mso-width-percent:0;mso-height-percent:0;mso-width-relative:margin;mso-height-relative:margin;v-text-anchor:top" o:gfxdata="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" filled="f" strokecolor="#4f81bd [3204]">
                 <v:textbox>
                   <w:txbxContent>
                     <w:p>
@@ -1516,14 +1516,11 @@
         <w:spacing w:before="0" w:after="0" w:line="240" w:lineRule="auto"/>
       </w:pPr>
       <w:r>
-        <w:rPr>
-          <w:noProof/>
-        </w:rPr>
         <w:drawing>
-          <wp:inline distT="0" distB="0" distL="0" distR="0" wp14:anchorId="2AB0FF6F" wp14:editId="3E8029BF">
-            <wp:extent cx="3582830" cy="3241964"/>
-            <wp:effectExtent l="0" t="0" r="0" b="0"/>
-            <wp:docPr id="7" name="Picture 7" descr="Graphical user interface&#10;&#10;Description automatically generated with medium confidence"/>
+          <wp:inline distT="0" distB="0" distL="0" distR="0" wp14:anchorId="7F07D1FE" wp14:editId="02885D0A">
+            <wp:extent cx="3934988" cy="3518262"/>
+            <wp:effectExtent l="0" t="0" r="8890" b="6350"/>
+            <wp:docPr id="6" name="Picture 6" descr="Line chart&#10;&#10;Description automatically generated with low confidence"/>
             <wp:cNvGraphicFramePr>
               <a:graphicFrameLocks xmlns:a="http://schemas.openxmlformats.org/drawingml/2006/main" noChangeAspect="1"/>
             </wp:cNvGraphicFramePr>
@@ -1531,17 +1528,11 @@
               <a:graphicData uri="http://schemas.openxmlformats.org/drawingml/2006/picture">
                 <pic:pic xmlns:pic="http://schemas.openxmlformats.org/drawingml/2006/picture">
                   <pic:nvPicPr>
-                    <pic:cNvPr id="7" name="Picture 7" descr="Graphical user interface&#10;&#10;Description automatically generated with medium confidence"/>
+                    <pic:cNvPr id="6" name="Picture 6" descr="Line chart&#10;&#10;Description automatically generated with low confidence"/>
                     <pic:cNvPicPr/>
                   </pic:nvPicPr>
                   <pic:blipFill>
-                    <a:blip r:embed="rId7" cstate="print">
-                      <a:extLst>
-                        <a:ext uri="{28A0092B-C50C-407E-A947-70E740481C1C}">
-                          <a14:useLocalDpi xmlns:a14="http://schemas.microsoft.com/office/drawing/2010/main" val="0"/>
-                        </a:ext>
-                      </a:extLst>
-                    </a:blip>
+                    <a:blip r:embed="rId7"/>
                     <a:stretch>
                       <a:fillRect/>
                     </a:stretch>
@@ -1549,7 +1540,7 @@
                   <pic:spPr>
                     <a:xfrm>
                       <a:off x="0" y="0"/>
-                      <a:ext cx="3607559" cy="3264340"/>
+                      <a:ext cx="3935562" cy="3518775"/>
                     </a:xfrm>
                     <a:prstGeom prst="rect">
                       <a:avLst/>
@@ -1607,7 +1598,6 @@
           <w:bCs/>
           <w:color w:val="FF0000"/>
         </w:rPr>
-        <w:lastRenderedPageBreak/>
         <w:t xml:space="preserve">Grader will award one point for </w:t>
       </w:r>
       <w:r>
@@ -2019,7 +2009,7 @@
           </mc:Choice>
           <mc:Fallback>
             <w:pict>
-              <v:shape w14:anchorId="320F9990" id="Text Box 10" o:spid="_x0000_s1029" type="#_x0000_t202" style="position:absolute;margin-left:0;margin-top:-.05pt;width:324pt;height:109.3pt;z-index:251777024;visibility:visible;mso-wrap-style:square;mso-width-percent:0;mso-height-percent:0;mso-wrap-distance-left:9pt;mso-wrap-distance-top:0;mso-wrap-distance-right:9pt;mso-wrap-distance-bottom:0;mso-position-horizontal:absolute;mso-position-horizontal-relative:text;mso-position-vertical:absolute;mso-position-vertical-relative:text;mso-width-percent:0;mso-height-percent:0;mso-width-relative:margin;mso-height-relative:margin;v-text-anchor:top" o:gfxdata="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" filled="f" strokecolor="#4f81bd [3204]">
+              <v:shape w14:anchorId="320F9990" id="Text Box 10" o:spid="_x0000_s1029" type="#_x0000_t202" style="position:absolute;margin-left:0;margin-top:-.05pt;width:324pt;height:109.3pt;z-index:251777024;visibility:visible;mso-wrap-style:square;mso-width-percent:0;mso-height-percent:0;mso-wrap-distance-left:9pt;mso-wrap-distance-top:0;mso-wrap-distance-right:9pt;mso-wrap-distance-bottom:0;mso-position-horizontal:absolute;mso-position-horizontal-relative:text;mso-position-vertical:absolute;mso-position-vertical-relative:text;mso-width-percent:0;mso-height-percent:0;mso-width-relative:margin;mso-height-relative:margin;v-text-anchor:top" o:gfxdata="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" filled="f" strokecolor="#4f81bd [3204]">
                 <v:textbox>
                   <w:txbxContent>
                     <w:p>
@@ -2755,7 +2745,7 @@
           </mc:Choice>
           <mc:Fallback>
             <w:pict>
-              <v:shape w14:anchorId="630D60FA" id="Text Box 25" o:spid="_x0000_s1030" type="#_x0000_t202" style="position:absolute;margin-left:180pt;margin-top:9.25pt;width:324pt;height:109.3pt;z-index:251779072;visibility:visible;mso-wrap-style:square;mso-width-percent:0;mso-height-percent:0;mso-wrap-distance-left:9pt;mso-wrap-distance-top:0;mso-wrap-distance-right:9pt;mso-wrap-distance-bottom:0;mso-position-horizontal:absolute;mso-position-horizontal-relative:text;mso-position-vertical:absolute;mso-position-vertical-relative:text;mso-width-percent:0;mso-height-percent:0;mso-width-relative:margin;mso-height-relative:margin;v-text-anchor:top" o:gfxdata="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" filled="f" strokecolor="#4f81bd [3204]">
+              <v:shape w14:anchorId="630D60FA" id="Text Box 25" o:spid="_x0000_s1030" type="#_x0000_t202" style="position:absolute;margin-left:180pt;margin-top:9.25pt;width:324pt;height:109.3pt;z-index:251779072;visibility:visible;mso-wrap-style:square;mso-width-percent:0;mso-height-percent:0;mso-wrap-distance-left:9pt;mso-wrap-distance-top:0;mso-wrap-distance-right:9pt;mso-wrap-distance-bottom:0;mso-position-horizontal:absolute;mso-position-horizontal-relative:text;mso-position-vertical:absolute;mso-position-vertical-relative:text;mso-width-percent:0;mso-height-percent:0;mso-width-relative:margin;mso-height-relative:margin;v-text-anchor:top" o:gfxdata="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" filled="f" strokecolor="#4f81bd [3204]">
                 <v:textbox>
                   <w:txbxContent>
                     <w:p>
@@ -3504,7 +3494,7 @@
           </mc:Choice>
           <mc:Fallback>
             <w:pict>
-              <v:shape w14:anchorId="3C937A97" id="Text Box 11" o:spid="_x0000_s1031" type="#_x0000_t202" style="position:absolute;margin-left:0;margin-top:13.55pt;width:508pt;height:82.65pt;z-index:251781120;visibility:visible;mso-wrap-style:square;mso-width-percent:0;mso-height-percent:0;mso-wrap-distance-left:9pt;mso-wrap-distance-top:0;mso-wrap-distance-right:9pt;mso-wrap-distance-bottom:0;mso-position-horizontal:absolute;mso-position-horizontal-relative:text;mso-position-vertical:absolute;mso-position-vertical-relative:text;mso-width-percent:0;mso-height-percent:0;mso-width-relative:margin;mso-height-relative:margin;v-text-anchor:top" o:gfxdata="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" filled="f" strokecolor="#4f81bd [3204]">
+              <v:shape w14:anchorId="3C937A97" id="Text Box 11" o:spid="_x0000_s1031" type="#_x0000_t202" style="position:absolute;margin-left:0;margin-top:13.55pt;width:508pt;height:82.65pt;z-index:251781120;visibility:visible;mso-wrap-style:square;mso-width-percent:0;mso-height-percent:0;mso-wrap-distance-left:9pt;mso-wrap-distance-top:0;mso-wrap-distance-right:9pt;mso-wrap-distance-bottom:0;mso-position-horizontal:absolute;mso-position-horizontal-relative:text;mso-position-vertical:absolute;mso-position-vertical-relative:text;mso-width-percent:0;mso-height-percent:0;mso-width-relative:margin;mso-height-relative:margin;v-text-anchor:top" o:gfxdata="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" filled="f" strokecolor="#4f81bd [3204]">
                 <v:textbox>
                   <w:txbxContent>
                     <w:p>
@@ -4473,7 +4463,7 @@
           </mc:Choice>
           <mc:Fallback>
             <w:pict>
-              <v:shape w14:anchorId="07D2728C" id="Text Box 65" o:spid="_x0000_s1032" type="#_x0000_t202" style="position:absolute;margin-left:.2pt;margin-top:13.05pt;width:313.9pt;height:128.65pt;z-index:251783168;visibility:visible;mso-wrap-style:square;mso-width-percent:0;mso-height-percent:0;mso-wrap-distance-left:9pt;mso-wrap-distance-top:0;mso-wrap-distance-right:9pt;mso-wrap-distance-bottom:0;mso-position-horizontal:absolute;mso-position-horizontal-relative:text;mso-position-vertical:absolute;mso-position-vertical-relative:text;mso-width-percent:0;mso-height-percent:0;mso-width-relative:margin;mso-height-relative:margin;v-text-anchor:top" o:gfxdata="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" filled="f" strokecolor="#4f81bd [3204]">
+              <v:shape w14:anchorId="07D2728C" id="Text Box 65" o:spid="_x0000_s1032" type="#_x0000_t202" style="position:absolute;margin-left:.2pt;margin-top:13.05pt;width:313.9pt;height:128.65pt;z-index:251783168;visibility:visible;mso-wrap-style:square;mso-width-percent:0;mso-height-percent:0;mso-wrap-distance-left:9pt;mso-wrap-distance-top:0;mso-wrap-distance-right:9pt;mso-wrap-distance-bottom:0;mso-position-horizontal:absolute;mso-position-horizontal-relative:text;mso-position-vertical:absolute;mso-position-vertical-relative:text;mso-width-percent:0;mso-height-percent:0;mso-width-relative:margin;mso-height-relative:margin;v-text-anchor:top" o:gfxdata="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" filled="f" strokecolor="#4f81bd [3204]">
                 <v:textbox>
                   <w:txbxContent>
                     <w:p>
@@ -5039,7 +5029,7 @@
           </mc:Choice>
           <mc:Fallback>
             <w:pict>
-              <v:shape w14:anchorId="3806D49E" id="Text Box 1" o:spid="_x0000_s1033" type="#_x0000_t202" style="position:absolute;margin-left:318.9pt;margin-top:9.7pt;width:209.35pt;height:27.35pt;z-index:251794432;visibility:visible;mso-wrap-style:square;mso-width-percent:0;mso-height-percent:0;mso-wrap-distance-left:9pt;mso-wrap-distance-top:0;mso-wrap-distance-right:9pt;mso-wrap-distance-bottom:0;mso-position-horizontal:absolute;mso-position-horizontal-relative:text;mso-position-vertical:absolute;mso-position-vertical-relative:text;mso-width-percent:0;mso-height-percent:0;mso-width-relative:margin;mso-height-relative:margin;v-text-anchor:top" o:gfxdata="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" fillcolor="white [3201]" strokeweight=".5pt">
+              <v:shape w14:anchorId="3806D49E" id="Text Box 1" o:spid="_x0000_s1033" type="#_x0000_t202" style="position:absolute;margin-left:318.9pt;margin-top:9.7pt;width:209.35pt;height:27.35pt;z-index:251794432;visibility:visible;mso-wrap-style:square;mso-width-percent:0;mso-height-percent:0;mso-wrap-distance-left:9pt;mso-wrap-distance-top:0;mso-wrap-distance-right:9pt;mso-wrap-distance-bottom:0;mso-position-horizontal:absolute;mso-position-horizontal-relative:text;mso-position-vertical:absolute;mso-position-vertical-relative:text;mso-width-percent:0;mso-height-percent:0;mso-width-relative:margin;mso-height-relative:margin;v-text-anchor:top" o:gfxdata="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" fillcolor="white [3201]" strokeweight=".5pt">
                 <v:textbox>
                   <w:txbxContent>
                     <w:p>
@@ -5493,7 +5483,7 @@
           </mc:Choice>
           <mc:Fallback>
             <w:pict>
-              <v:shape w14:anchorId="4026B999" id="Text Box 66" o:spid="_x0000_s1034" type="#_x0000_t202" style="position:absolute;margin-left:189.3pt;margin-top:3.1pt;width:332pt;height:71.3pt;z-index:251785216;visibility:visible;mso-wrap-style:square;mso-width-percent:0;mso-height-percent:0;mso-wrap-distance-left:9pt;mso-wrap-distance-top:0;mso-wrap-distance-right:9pt;mso-wrap-distance-bottom:0;mso-position-horizontal:absolute;mso-position-horizontal-relative:text;mso-position-vertical:absolute;mso-position-vertical-relative:text;mso-width-percent:0;mso-height-percent:0;mso-width-relative:margin;mso-height-relative:margin;v-text-anchor:top" o:gfxdata="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" filled="f" strokecolor="#4f81bd [3204]">
+              <v:shape w14:anchorId="4026B999" id="Text Box 66" o:spid="_x0000_s1034" type="#_x0000_t202" style="position:absolute;margin-left:189.3pt;margin-top:3.1pt;width:332pt;height:71.3pt;z-index:251785216;visibility:visible;mso-wrap-style:square;mso-width-percent:0;mso-height-percent:0;mso-wrap-distance-left:9pt;mso-wrap-distance-top:0;mso-wrap-distance-right:9pt;mso-wrap-distance-bottom:0;mso-position-horizontal:absolute;mso-position-horizontal-relative:text;mso-position-vertical:absolute;mso-position-vertical-relative:text;mso-width-percent:0;mso-height-percent:0;mso-width-relative:margin;mso-height-relative:margin;v-text-anchor:top" o:gfxdata="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" filled="f" strokecolor="#4f81bd [3204]">
                 <v:textbox>
                   <w:txbxContent>
                     <w:p>
@@ -5836,7 +5826,6 @@
         <w:rPr>
           <w:noProof/>
         </w:rPr>
-        <w:lastRenderedPageBreak/>
         <mc:AlternateContent>
           <mc:Choice Requires="wps">
             <w:drawing>
@@ -6036,7 +6025,21 @@
                                                 <w:rFonts w:ascii="Cambria Math" w:hAnsi="Cambria Math"/>
                                                 <w:color w:val="FF0000"/>
                                               </w:rPr>
-                                              <m:t xml:space="preserve">      *       </m:t>
+                                              <m:t xml:space="preserve">      </m:t>
+                                            </m:r>
+                                            <m:r>
+                                              <w:rPr>
+                                                <w:rFonts w:ascii="Cambria Math" w:hAnsi="Cambria Math"/>
+                                                <w:color w:val="FF0000"/>
+                                              </w:rPr>
+                                              <m:t>0</m:t>
+                                            </m:r>
+                                            <m:r>
+                                              <w:rPr>
+                                                <w:rFonts w:ascii="Cambria Math" w:hAnsi="Cambria Math"/>
+                                                <w:color w:val="FF0000"/>
+                                              </w:rPr>
+                                              <m:t xml:space="preserve">       </m:t>
                                             </m:r>
                                           </m:e>
                                           <m:e>
@@ -6045,7 +6048,21 @@
                                                 <w:rFonts w:ascii="Cambria Math" w:hAnsi="Cambria Math"/>
                                                 <w:color w:val="FF0000"/>
                                               </w:rPr>
-                                              <m:t xml:space="preserve">     *       </m:t>
+                                              <m:t xml:space="preserve">     </m:t>
+                                            </m:r>
+                                            <m:r>
+                                              <w:rPr>
+                                                <w:rFonts w:ascii="Cambria Math" w:hAnsi="Cambria Math"/>
+                                                <w:color w:val="FF0000"/>
+                                              </w:rPr>
+                                              <m:t>1</m:t>
+                                            </m:r>
+                                            <m:r>
+                                              <w:rPr>
+                                                <w:rFonts w:ascii="Cambria Math" w:hAnsi="Cambria Math"/>
+                                                <w:color w:val="FF0000"/>
+                                              </w:rPr>
+                                              <m:t xml:space="preserve">      </m:t>
                                             </m:r>
                                           </m:e>
                                         </m:mr>
@@ -6167,7 +6184,21 @@
                                             <w:rFonts w:ascii="Cambria Math" w:hAnsi="Cambria Math"/>
                                             <w:color w:val="FF0000"/>
                                           </w:rPr>
-                                          <m:t xml:space="preserve">        *         </m:t>
+                                          <m:t xml:space="preserve">        </m:t>
+                                        </m:r>
+                                        <m:r>
+                                          <w:rPr>
+                                            <w:rFonts w:ascii="Cambria Math" w:hAnsi="Cambria Math"/>
+                                            <w:color w:val="FF0000"/>
+                                          </w:rPr>
+                                          <m:t>(m^2 + 2*m - 1)/(m + 1)</m:t>
+                                        </m:r>
+                                        <m:r>
+                                          <w:rPr>
+                                            <w:rFonts w:ascii="Cambria Math" w:hAnsi="Cambria Math"/>
+                                            <w:color w:val="FF0000"/>
+                                          </w:rPr>
+                                          <m:t xml:space="preserve">         </m:t>
                                         </m:r>
                                       </m:e>
                                     </m:mr>
@@ -6402,7 +6433,21 @@
                                             <w:rFonts w:ascii="Cambria Math" w:hAnsi="Cambria Math"/>
                                             <w:color w:val="FF0000"/>
                                           </w:rPr>
-                                          <m:t xml:space="preserve">        *        </m:t>
+                                          <m:t xml:space="preserve">        </m:t>
+                                        </m:r>
+                                        <m:r>
+                                          <w:rPr>
+                                            <w:rFonts w:ascii="Cambria Math" w:hAnsi="Cambria Math"/>
+                                            <w:color w:val="FF0000"/>
+                                          </w:rPr>
+                                          <m:t>(m^2 + 2*m - 1)/(m + 1)</m:t>
+                                        </m:r>
+                                        <m:r>
+                                          <w:rPr>
+                                            <w:rFonts w:ascii="Cambria Math" w:hAnsi="Cambria Math"/>
+                                            <w:color w:val="FF0000"/>
+                                          </w:rPr>
+                                          <m:t xml:space="preserve">        </m:t>
                                         </m:r>
                                       </m:e>
                                     </m:mr>
@@ -6441,7 +6486,7 @@
           </mc:Choice>
           <mc:Fallback>
             <w:pict>
-              <v:shape w14:anchorId="514726A7" id="Text Box 12" o:spid="_x0000_s1035" type="#_x0000_t202" style="position:absolute;margin-left:3.3pt;margin-top:-5.8pt;width:7in;height:115.35pt;z-index:251787264;visibility:visible;mso-wrap-style:square;mso-width-percent:0;mso-height-percent:0;mso-wrap-distance-left:9pt;mso-wrap-distance-top:0;mso-wrap-distance-right:9pt;mso-wrap-distance-bottom:0;mso-position-horizontal:absolute;mso-position-horizontal-relative:text;mso-position-vertical:absolute;mso-position-vertical-relative:text;mso-width-percent:0;mso-height-percent:0;mso-width-relative:margin;mso-height-relative:margin;v-text-anchor:top" o:gfxdata="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" filled="f" strokecolor="#4f81bd [3204]">
+              <v:shape w14:anchorId="514726A7" id="Text Box 12" o:spid="_x0000_s1035" type="#_x0000_t202" style="position:absolute;margin-left:3.3pt;margin-top:-5.8pt;width:7in;height:115.35pt;z-index:251787264;visibility:visible;mso-wrap-style:square;mso-width-percent:0;mso-height-percent:0;mso-wrap-distance-left:9pt;mso-wrap-distance-top:0;mso-wrap-distance-right:9pt;mso-wrap-distance-bottom:0;mso-position-horizontal:absolute;mso-position-horizontal-relative:text;mso-position-vertical:absolute;mso-position-vertical-relative:text;mso-width-percent:0;mso-height-percent:0;mso-width-relative:margin;mso-height-relative:margin;v-text-anchor:top" o:gfxdata="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" filled="f" strokecolor="#4f81bd [3204]">
                 <v:textbox>
                   <w:txbxContent>
                     <w:p>
@@ -6591,7 +6636,21 @@
                                           <w:rFonts w:ascii="Cambria Math" w:hAnsi="Cambria Math"/>
                                           <w:color w:val="FF0000"/>
                                         </w:rPr>
-                                        <m:t xml:space="preserve">      *       </m:t>
+                                        <m:t xml:space="preserve">      </m:t>
+                                      </m:r>
+                                      <m:r>
+                                        <w:rPr>
+                                          <w:rFonts w:ascii="Cambria Math" w:hAnsi="Cambria Math"/>
+                                          <w:color w:val="FF0000"/>
+                                        </w:rPr>
+                                        <m:t>0</m:t>
+                                      </m:r>
+                                      <m:r>
+                                        <w:rPr>
+                                          <w:rFonts w:ascii="Cambria Math" w:hAnsi="Cambria Math"/>
+                                          <w:color w:val="FF0000"/>
+                                        </w:rPr>
+                                        <m:t xml:space="preserve">       </m:t>
                                       </m:r>
                                     </m:e>
                                     <m:e>
@@ -6600,7 +6659,21 @@
                                           <w:rFonts w:ascii="Cambria Math" w:hAnsi="Cambria Math"/>
                                           <w:color w:val="FF0000"/>
                                         </w:rPr>
-                                        <m:t xml:space="preserve">     *       </m:t>
+                                        <m:t xml:space="preserve">     </m:t>
+                                      </m:r>
+                                      <m:r>
+                                        <w:rPr>
+                                          <w:rFonts w:ascii="Cambria Math" w:hAnsi="Cambria Math"/>
+                                          <w:color w:val="FF0000"/>
+                                        </w:rPr>
+                                        <m:t>1</m:t>
+                                      </m:r>
+                                      <m:r>
+                                        <w:rPr>
+                                          <w:rFonts w:ascii="Cambria Math" w:hAnsi="Cambria Math"/>
+                                          <w:color w:val="FF0000"/>
+                                        </w:rPr>
+                                        <m:t xml:space="preserve">      </m:t>
                                       </m:r>
                                     </m:e>
                                   </m:mr>
@@ -6722,7 +6795,21 @@
                                       <w:rFonts w:ascii="Cambria Math" w:hAnsi="Cambria Math"/>
                                       <w:color w:val="FF0000"/>
                                     </w:rPr>
-                                    <m:t xml:space="preserve">        *         </m:t>
+                                    <m:t xml:space="preserve">        </m:t>
+                                  </m:r>
+                                  <m:r>
+                                    <w:rPr>
+                                      <w:rFonts w:ascii="Cambria Math" w:hAnsi="Cambria Math"/>
+                                      <w:color w:val="FF0000"/>
+                                    </w:rPr>
+                                    <m:t>(m^2 + 2*m - 1)/(m + 1)</m:t>
+                                  </m:r>
+                                  <m:r>
+                                    <w:rPr>
+                                      <w:rFonts w:ascii="Cambria Math" w:hAnsi="Cambria Math"/>
+                                      <w:color w:val="FF0000"/>
+                                    </w:rPr>
+                                    <m:t xml:space="preserve">         </m:t>
                                   </m:r>
                                 </m:e>
                               </m:mr>
@@ -6957,7 +7044,21 @@
                                       <w:rFonts w:ascii="Cambria Math" w:hAnsi="Cambria Math"/>
                                       <w:color w:val="FF0000"/>
                                     </w:rPr>
-                                    <m:t xml:space="preserve">        *        </m:t>
+                                    <m:t xml:space="preserve">        </m:t>
+                                  </m:r>
+                                  <m:r>
+                                    <w:rPr>
+                                      <w:rFonts w:ascii="Cambria Math" w:hAnsi="Cambria Math"/>
+                                      <w:color w:val="FF0000"/>
+                                    </w:rPr>
+                                    <m:t>(m^2 + 2*m - 1)/(m + 1)</m:t>
+                                  </m:r>
+                                  <m:r>
+                                    <w:rPr>
+                                      <w:rFonts w:ascii="Cambria Math" w:hAnsi="Cambria Math"/>
+                                      <w:color w:val="FF0000"/>
+                                    </w:rPr>
+                                    <m:t xml:space="preserve">        </m:t>
                                   </m:r>
                                 </m:e>
                               </m:mr>
@@ -7119,7 +7220,7 @@
           </mc:Choice>
           <mc:Fallback>
             <w:pict>
-              <v:shape w14:anchorId="723097AA" id="Text Box 4" o:spid="_x0000_s1036" type="#_x0000_t202" style="position:absolute;margin-left:298pt;margin-top:13.75pt;width:209.3pt;height:27.3pt;z-index:251796480;visibility:visible;mso-wrap-style:square;mso-width-percent:0;mso-height-percent:0;mso-wrap-distance-left:9pt;mso-wrap-distance-top:0;mso-wrap-distance-right:9pt;mso-wrap-distance-bottom:0;mso-position-horizontal:absolute;mso-position-horizontal-relative:text;mso-position-vertical:absolute;mso-position-vertical-relative:text;mso-width-percent:0;mso-height-percent:0;mso-width-relative:margin;mso-height-relative:margin;v-text-anchor:top" o:gfxdata="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" fillcolor="white [3201]" strokeweight=".5pt">
+              <v:shape w14:anchorId="723097AA" id="Text Box 4" o:spid="_x0000_s1036" type="#_x0000_t202" style="position:absolute;margin-left:298pt;margin-top:13.75pt;width:209.3pt;height:27.3pt;z-index:251796480;visibility:visible;mso-wrap-style:square;mso-width-percent:0;mso-height-percent:0;mso-wrap-distance-left:9pt;mso-wrap-distance-top:0;mso-wrap-distance-right:9pt;mso-wrap-distance-bottom:0;mso-position-horizontal:absolute;mso-position-horizontal-relative:text;mso-position-vertical:absolute;mso-position-vertical-relative:text;mso-width-percent:0;mso-height-percent:0;mso-width-relative:margin;mso-height-relative:margin;v-text-anchor:top" o:gfxdata="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" fillcolor="white [3201]" strokeweight=".5pt">
                 <v:textbox>
                   <w:txbxContent>
                     <w:p>
@@ -7205,9 +7306,7 @@
         <w:autoSpaceDN w:val="0"/>
         <w:adjustRightInd w:val="0"/>
         <w:rPr>
-          <w:color w:val="000000"/>
-          <w:sz w:val="23"/>
-          <w:szCs w:val="23"/>
+          <w:color w:val="000000" w:themeColor="text1"/>
         </w:rPr>
       </w:pPr>
       <w:r>
@@ -7235,7 +7334,7 @@
         <w:rPr>
           <w:color w:val="000000" w:themeColor="text1"/>
         </w:rPr>
-        <w:t xml:space="preserve">. </w:t>
+        <w:t>.</w:t>
       </w:r>
     </w:p>
     <w:p>
@@ -7249,6 +7348,12 @@
           <w:szCs w:val="23"/>
         </w:rPr>
       </w:pPr>
+      <w:r>
+        <w:rPr>
+          <w:color w:val="000000" w:themeColor="text1"/>
+        </w:rPr>
+        <w:t xml:space="preserve"> </w:t>
+      </w:r>
     </w:p>
     <w:p>
       <w:pPr>
@@ -7261,6 +7366,48 @@
           <w:szCs w:val="23"/>
         </w:rPr>
       </w:pPr>
+      <w:r>
+        <w:rPr>
+          <w:color w:val="000000"/>
+          <w:sz w:val="23"/>
+          <w:szCs w:val="23"/>
+        </w:rPr>
+        <w:drawing>
+          <wp:inline distT="0" distB="0" distL="0" distR="0" wp14:anchorId="1E5D884A" wp14:editId="4E24E3C6">
+            <wp:extent cx="5032938" cy="4397829"/>
+            <wp:effectExtent l="0" t="0" r="0" b="3175"/>
+            <wp:docPr id="9" name="Picture 9" descr="Graphical user interface&#10;&#10;Description automatically generated with medium confidence"/>
+            <wp:cNvGraphicFramePr>
+              <a:graphicFrameLocks xmlns:a="http://schemas.openxmlformats.org/drawingml/2006/main" noChangeAspect="1"/>
+            </wp:cNvGraphicFramePr>
+            <a:graphic xmlns:a="http://schemas.openxmlformats.org/drawingml/2006/main">
+              <a:graphicData uri="http://schemas.openxmlformats.org/drawingml/2006/picture">
+                <pic:pic xmlns:pic="http://schemas.openxmlformats.org/drawingml/2006/picture">
+                  <pic:nvPicPr>
+                    <pic:cNvPr id="9" name="Picture 9" descr="Graphical user interface&#10;&#10;Description automatically generated with medium confidence"/>
+                    <pic:cNvPicPr/>
+                  </pic:nvPicPr>
+                  <pic:blipFill>
+                    <a:blip r:embed="rId8"/>
+                    <a:stretch>
+                      <a:fillRect/>
+                    </a:stretch>
+                  </pic:blipFill>
+                  <pic:spPr>
+                    <a:xfrm>
+                      <a:off x="0" y="0"/>
+                      <a:ext cx="5036821" cy="4401222"/>
+                    </a:xfrm>
+                    <a:prstGeom prst="rect">
+                      <a:avLst/>
+                    </a:prstGeom>
+                  </pic:spPr>
+                </pic:pic>
+              </a:graphicData>
+            </a:graphic>
+          </wp:inline>
+        </w:drawing>
+      </w:r>
     </w:p>
     <w:p>
       <w:pPr>
@@ -7369,106 +7516,11 @@
           <w:szCs w:val="23"/>
         </w:rPr>
       </w:pPr>
-    </w:p>
-    <w:p>
-      <w:pPr>
-        <w:autoSpaceDE w:val="0"/>
-        <w:autoSpaceDN w:val="0"/>
-        <w:adjustRightInd w:val="0"/>
-        <w:rPr>
-          <w:color w:val="000000"/>
-          <w:sz w:val="23"/>
-          <w:szCs w:val="23"/>
-        </w:rPr>
-      </w:pPr>
-    </w:p>
-    <w:p>
-      <w:pPr>
-        <w:autoSpaceDE w:val="0"/>
-        <w:autoSpaceDN w:val="0"/>
-        <w:adjustRightInd w:val="0"/>
-        <w:rPr>
-          <w:color w:val="000000"/>
-          <w:sz w:val="23"/>
-          <w:szCs w:val="23"/>
-        </w:rPr>
-      </w:pPr>
-    </w:p>
-    <w:p>
-      <w:pPr>
-        <w:autoSpaceDE w:val="0"/>
-        <w:autoSpaceDN w:val="0"/>
-        <w:adjustRightInd w:val="0"/>
-        <w:rPr>
-          <w:color w:val="000000"/>
-          <w:sz w:val="23"/>
-          <w:szCs w:val="23"/>
-        </w:rPr>
-      </w:pPr>
-    </w:p>
-    <w:p>
-      <w:pPr>
-        <w:autoSpaceDE w:val="0"/>
-        <w:autoSpaceDN w:val="0"/>
-        <w:adjustRightInd w:val="0"/>
-        <w:rPr>
-          <w:color w:val="000000"/>
-          <w:sz w:val="23"/>
-          <w:szCs w:val="23"/>
-        </w:rPr>
-      </w:pPr>
-    </w:p>
-    <w:p>
-      <w:pPr>
-        <w:autoSpaceDE w:val="0"/>
-        <w:autoSpaceDN w:val="0"/>
-        <w:adjustRightInd w:val="0"/>
-        <w:rPr>
-          <w:color w:val="000000"/>
-          <w:sz w:val="23"/>
-          <w:szCs w:val="23"/>
-        </w:rPr>
-      </w:pPr>
-    </w:p>
-    <w:p>
-      <w:pPr>
-        <w:autoSpaceDE w:val="0"/>
-        <w:autoSpaceDN w:val="0"/>
-        <w:adjustRightInd w:val="0"/>
-        <w:rPr>
-          <w:color w:val="000000"/>
-          <w:sz w:val="23"/>
-          <w:szCs w:val="23"/>
-        </w:rPr>
-      </w:pPr>
-    </w:p>
-    <w:p>
-      <w:pPr>
-        <w:autoSpaceDE w:val="0"/>
-        <w:autoSpaceDN w:val="0"/>
-        <w:adjustRightInd w:val="0"/>
-        <w:rPr>
-          <w:color w:val="000000"/>
-          <w:sz w:val="23"/>
-          <w:szCs w:val="23"/>
-        </w:rPr>
-      </w:pPr>
-    </w:p>
-    <w:p>
-      <w:pPr>
-        <w:autoSpaceDE w:val="0"/>
-        <w:autoSpaceDN w:val="0"/>
-        <w:adjustRightInd w:val="0"/>
-        <w:rPr>
-          <w:color w:val="000000"/>
-          <w:sz w:val="23"/>
-          <w:szCs w:val="23"/>
-        </w:rPr>
-      </w:pPr>
       <w:r>
         <w:rPr>
           <w:noProof/>
         </w:rPr>
+        <w:lastRenderedPageBreak/>
         <mc:AlternateContent>
           <mc:Choice Requires="wps">
             <w:drawing>
@@ -7642,14 +7694,22 @@
                                 <w:b/>
                                 <w:bCs/>
                                 <w:color w:val="FF0000"/>
+                                <w:highlight w:val="yellow"/>
                               </w:rPr>
                               <w:t>c.</w:t>
                             </w:r>
                             <w:r>
                               <w:rPr>
                                 <w:color w:val="FF0000"/>
-                              </w:rPr>
-                              <w:t xml:space="preserve"> 165         </w:t>
+                                <w:highlight w:val="yellow"/>
+                              </w:rPr>
+                              <w:t xml:space="preserve"> 165</w:t>
+                            </w:r>
+                            <w:r>
+                              <w:rPr>
+                                <w:color w:val="FF0000"/>
+                              </w:rPr>
+                              <w:t xml:space="preserve">         </w:t>
                             </w:r>
                             <w:r>
                               <w:rPr>
@@ -7724,7 +7784,7 @@
           </mc:Choice>
           <mc:Fallback>
             <w:pict>
-              <v:shape w14:anchorId="6F5DEB77" id="Text Box 70" o:spid="_x0000_s1037" type="#_x0000_t202" style="position:absolute;margin-left:0;margin-top:10.75pt;width:7in;height:52.65pt;z-index:251791360;visibility:visible;mso-wrap-style:square;mso-width-percent:0;mso-height-percent:0;mso-wrap-distance-left:9pt;mso-wrap-distance-top:0;mso-wrap-distance-right:9pt;mso-wrap-distance-bottom:0;mso-position-horizontal:absolute;mso-position-horizontal-relative:text;mso-position-vertical:absolute;mso-position-vertical-relative:text;mso-width-percent:0;mso-height-percent:0;mso-width-relative:margin;mso-height-relative:margin;v-text-anchor:top" o:gfxdata="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" filled="f" strokecolor="#4f81bd [3204]">
+              <v:shape w14:anchorId="6F5DEB77" id="Text Box 70" o:spid="_x0000_s1037" type="#_x0000_t202" style="position:absolute;margin-left:0;margin-top:10.75pt;width:7in;height:52.65pt;z-index:251791360;visibility:visible;mso-wrap-style:square;mso-width-percent:0;mso-height-percent:0;mso-wrap-distance-left:9pt;mso-wrap-distance-top:0;mso-wrap-distance-right:9pt;mso-wrap-distance-bottom:0;mso-position-horizontal:absolute;mso-position-horizontal-relative:text;mso-position-vertical:absolute;mso-position-vertical-relative:text;mso-width-percent:0;mso-height-percent:0;mso-width-relative:margin;mso-height-relative:margin;v-text-anchor:top" o:gfxdata="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" filled="f" strokecolor="#4f81bd [3204]">
                 <v:textbox>
                   <w:txbxContent>
                     <w:p>
@@ -7848,14 +7908,22 @@
                           <w:b/>
                           <w:bCs/>
                           <w:color w:val="FF0000"/>
+                          <w:highlight w:val="yellow"/>
                         </w:rPr>
                         <w:t>c.</w:t>
                       </w:r>
                       <w:r>
                         <w:rPr>
                           <w:color w:val="FF0000"/>
-                        </w:rPr>
-                        <w:t xml:space="preserve"> 165         </w:t>
+                          <w:highlight w:val="yellow"/>
+                        </w:rPr>
+                        <w:t xml:space="preserve"> 165</w:t>
+                      </w:r>
+                      <w:r>
+                        <w:rPr>
+                          <w:color w:val="FF0000"/>
+                        </w:rPr>
+                        <w:t xml:space="preserve">         </w:t>
                       </w:r>
                       <w:r>
                         <w:rPr>
@@ -8084,6 +8152,8 @@
                             <w:pPr>
                               <w:ind w:firstLine="720"/>
                               <w:rPr>
+                                <w:b/>
+                                <w:bCs/>
                                 <w:color w:val="FF0000"/>
                               </w:rPr>
                             </w:pPr>
@@ -8126,12 +8196,11 @@
                             </w:r>
                             <w:r>
                               <w:rPr>
-                                <w:color w:val="FF0000"/>
-                              </w:rPr>
-                              <w:t>_ _ _ _ _</w:t>
-                            </w:r>
-                            <w:r>
-                              <w:t xml:space="preserve"> </w:t>
+                                <w:b/>
+                                <w:bCs/>
+                                <w:color w:val="FF0000"/>
+                              </w:rPr>
+                              <w:t>(- m^2 + 2*m + 1)/(m*(m + 1))</w:t>
                             </w:r>
                             <w:r>
                               <w:tab/>
@@ -8181,15 +8250,11 @@
                             </w:r>
                             <w:r>
                               <w:rPr>
-                                <w:color w:val="FF0000"/>
-                              </w:rPr>
-                              <w:t>_ _ _ _ _</w:t>
-                            </w:r>
-                            <w:r>
-                              <w:rPr>
-                                <w:color w:val="FF0000"/>
-                              </w:rPr>
-                              <w:t xml:space="preserve">  </w:t>
+                                <w:b/>
+                                <w:bCs/>
+                                <w:color w:val="FF0000"/>
+                              </w:rPr>
+                              <w:t>(m^2 + 2*m - 1)/(m + 1)</w:t>
                             </w:r>
                           </w:p>
                           <w:p>
@@ -8235,7 +8300,7 @@
           </mc:Choice>
           <mc:Fallback>
             <w:pict>
-              <v:shape w14:anchorId="4C2C14C1" id="Text Box 16" o:spid="_x0000_s1038" type="#_x0000_t202" style="position:absolute;margin-left:0;margin-top:9.85pt;width:7in;height:72.65pt;z-index:251793408;visibility:visible;mso-wrap-style:square;mso-width-percent:0;mso-height-percent:0;mso-wrap-distance-left:9pt;mso-wrap-distance-top:0;mso-wrap-distance-right:9pt;mso-wrap-distance-bottom:0;mso-position-horizontal:absolute;mso-position-horizontal-relative:text;mso-position-vertical:absolute;mso-position-vertical-relative:text;mso-width-percent:0;mso-height-percent:0;mso-width-relative:margin;mso-height-relative:margin;v-text-anchor:top" o:gfxdata="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" filled="f" strokecolor="#4f81bd [3204]">
+              <v:shape w14:anchorId="4C2C14C1" id="Text Box 16" o:spid="_x0000_s1038" type="#_x0000_t202" style="position:absolute;margin-left:0;margin-top:9.85pt;width:7in;height:72.65pt;z-index:251793408;visibility:visible;mso-wrap-style:square;mso-width-percent:0;mso-height-percent:0;mso-wrap-distance-left:9pt;mso-wrap-distance-top:0;mso-wrap-distance-right:9pt;mso-wrap-distance-bottom:0;mso-position-horizontal:absolute;mso-position-horizontal-relative:text;mso-position-vertical:absolute;mso-position-vertical-relative:text;mso-width-percent:0;mso-height-percent:0;mso-width-relative:margin;mso-height-relative:margin;v-text-anchor:top" o:gfxdata="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" filled="f" strokecolor="#4f81bd [3204]">
                 <v:textbox>
                   <w:txbxContent>
                     <w:p>
@@ -8297,6 +8362,8 @@
                       <w:pPr>
                         <w:ind w:firstLine="720"/>
                         <w:rPr>
+                          <w:b/>
+                          <w:bCs/>
                           <w:color w:val="FF0000"/>
                         </w:rPr>
                       </w:pPr>
@@ -8339,12 +8406,11 @@
                       </w:r>
                       <w:r>
                         <w:rPr>
-                          <w:color w:val="FF0000"/>
-                        </w:rPr>
-                        <w:t>_ _ _ _ _</w:t>
-                      </w:r>
-                      <w:r>
-                        <w:t xml:space="preserve"> </w:t>
+                          <w:b/>
+                          <w:bCs/>
+                          <w:color w:val="FF0000"/>
+                        </w:rPr>
+                        <w:t>(- m^2 + 2*m + 1)/(m*(m + 1))</w:t>
                       </w:r>
                       <w:r>
                         <w:tab/>
@@ -8394,15 +8460,11 @@
                       </w:r>
                       <w:r>
                         <w:rPr>
-                          <w:color w:val="FF0000"/>
-                        </w:rPr>
-                        <w:t>_ _ _ _ _</w:t>
-                      </w:r>
-                      <w:r>
-                        <w:rPr>
-                          <w:color w:val="FF0000"/>
-                        </w:rPr>
-                        <w:t xml:space="preserve">  </w:t>
+                          <w:b/>
+                          <w:bCs/>
+                          <w:color w:val="FF0000"/>
+                        </w:rPr>
+                        <w:t>(m^2 + 2*m - 1)/(m + 1)</w:t>
                       </w:r>
                     </w:p>
                     <w:p>
@@ -8727,9 +8789,9 @@
       </w:r>
     </w:p>
     <w:sectPr>
-      <w:headerReference w:type="default" r:id="rId8"/>
-      <w:footerReference w:type="even" r:id="rId9"/>
-      <w:footerReference w:type="default" r:id="rId10"/>
+      <w:headerReference w:type="default" r:id="rId9"/>
+      <w:footerReference w:type="even" r:id="rId10"/>
+      <w:footerReference w:type="default" r:id="rId11"/>
       <w:pgSz w:w="12240" w:h="15840"/>
       <w:pgMar w:top="1080" w:right="1080" w:bottom="1080" w:left="1080" w:header="720" w:footer="720" w:gutter="0"/>
       <w:pgNumType w:start="1"/>
@@ -8740,7 +8802,7 @@
 </file>
 
 <file path=word/endnotes.xml><?xml version="1.0" encoding="utf-8"?>
-<w:endnotes xmlns:wpc="http://schemas.microsoft.com/office/word/2010/wordprocessingCanvas" xmlns:cx="http://schemas.microsoft.com/office/drawing/2014/chartex" xmlns:cx1="http://schemas.microsoft.com/office/drawing/2015/9/8/chartex" xmlns:cx2="http://schemas.microsoft.com/office/drawing/2015/10/21/chartex" xmlns:cx3="http://schemas.microsoft.com/office/drawing/2016/5/9/chartex" xmlns:cx4="http://schemas.microsoft.com/office/drawing/2016/5/10/chartex" xmlns:cx5="http://schemas.microsoft.com/office/drawing/2016/5/11/chartex" xmlns:cx6="http://schemas.microsoft.com/office/drawing/2016/5/12/chartex" xmlns:cx7="http://schemas.microsoft.com/office/drawing/2016/5/13/chartex" xmlns:cx8="http://schemas.microsoft.com/office/drawing/2016/5/14/chartex" xmlns:mc="http://schemas.openxmlformats.org/markup-compatibility/2006" xmlns:aink="http://schemas.microsoft.com/office/drawing/2016/ink" xmlns:am3d="http://schemas.microsoft.com/office/drawing/2017/model3d" xmlns:o="urn:schemas-microsoft-com:office:office" xmlns:oel="http://schemas.microsoft.com/office/2019/extlst" xmlns:r="http://schemas.openxmlformats.org/officeDocument/2006/relationships" xmlns:m="http://schemas.openxmlformats.org/officeDocument/2006/math" xmlns:v="urn:schemas-microsoft-com:vml" xmlns:wp14="http://schemas.microsoft.com/office/word/2010/wordprocessingDrawing" xmlns:wp="http://schemas.openxmlformats.org/drawingml/2006/wordprocessingDrawing" xmlns:w10="urn:schemas-microsoft-com:office:word" xmlns:w="http://schemas.openxmlformats.org/wordprocessingml/2006/main" xmlns:w14="http://schemas.microsoft.com/office/word/2010/wordml" xmlns:w15="http://schemas.microsoft.com/office/word/2012/wordml" xmlns:w16cex="http://schemas.microsoft.com/office/word/2018/wordml/cex" xmlns:w16cid="http://schemas.microsoft.com/office/word/2016/wordml/cid" xmlns:w16="http://schemas.microsoft.com/office/word/2018/wordml" xmlns:w16sdtdh="http://schemas.microsoft.com/office/word/2020/wordml/sdtdatahash" xmlns:w16se="http://schemas.microsoft.com/office/word/2015/wordml/symex" xmlns:wpg="http://schemas.microsoft.com/office/word/2010/wordprocessingGroup" xmlns:wpi="http://schemas.microsoft.com/office/word/2010/wordprocessingInk" xmlns:wne="http://schemas.microsoft.com/office/word/2006/wordml" xmlns:wps="http://schemas.microsoft.com/office/word/2010/wordprocessingShape" mc:Ignorable="w14 w15 w16se w16cid w16 w16cex w16sdtdh wp14">
+<w:endnotes xmlns:wpc="http://schemas.microsoft.com/office/word/2010/wordprocessingCanvas" xmlns:cx="http://schemas.microsoft.com/office/drawing/2014/chartex" xmlns:cx1="http://schemas.microsoft.com/office/drawing/2015/9/8/chartex" xmlns:cx2="http://schemas.microsoft.com/office/drawing/2015/10/21/chartex" xmlns:cx3="http://schemas.microsoft.com/office/drawing/2016/5/9/chartex" xmlns:cx4="http://schemas.microsoft.com/office/drawing/2016/5/10/chartex" xmlns:cx5="http://schemas.microsoft.com/office/drawing/2016/5/11/chartex" xmlns:cx6="http://schemas.microsoft.com/office/drawing/2016/5/12/chartex" xmlns:cx7="http://schemas.microsoft.com/office/drawing/2016/5/13/chartex" xmlns:cx8="http://schemas.microsoft.com/office/drawing/2016/5/14/chartex" xmlns:mc="http://schemas.openxmlformats.org/markup-compatibility/2006" xmlns:aink="http://schemas.microsoft.com/office/drawing/2016/ink" xmlns:am3d="http://schemas.microsoft.com/office/drawing/2017/model3d" xmlns:o="urn:schemas-microsoft-com:office:office" xmlns:r="http://schemas.openxmlformats.org/officeDocument/2006/relationships" xmlns:m="http://schemas.openxmlformats.org/officeDocument/2006/math" xmlns:v="urn:schemas-microsoft-com:vml" xmlns:wp14="http://schemas.microsoft.com/office/word/2010/wordprocessingDrawing" xmlns:wp="http://schemas.openxmlformats.org/drawingml/2006/wordprocessingDrawing" xmlns:w10="urn:schemas-microsoft-com:office:word" xmlns:w="http://schemas.openxmlformats.org/wordprocessingml/2006/main" xmlns:w14="http://schemas.microsoft.com/office/word/2010/wordml" xmlns:w15="http://schemas.microsoft.com/office/word/2012/wordml" xmlns:w16cex="http://schemas.microsoft.com/office/word/2018/wordml/cex" xmlns:w16cid="http://schemas.microsoft.com/office/word/2016/wordml/cid" xmlns:w16="http://schemas.microsoft.com/office/word/2018/wordml" xmlns:w16sdtdh="http://schemas.microsoft.com/office/word/2020/wordml/sdtdatahash" xmlns:w16se="http://schemas.microsoft.com/office/word/2015/wordml/symex" xmlns:wpg="http://schemas.microsoft.com/office/word/2010/wordprocessingGroup" xmlns:wpi="http://schemas.microsoft.com/office/word/2010/wordprocessingInk" xmlns:wne="http://schemas.microsoft.com/office/word/2006/wordml" xmlns:wps="http://schemas.microsoft.com/office/word/2010/wordprocessingShape" mc:Ignorable="w14 w15 w16se w16cid w16 w16cex w16sdtdh wp14">
   <w:endnote w:type="separator" w:id="-1">
     <w:p>
       <w:r>
@@ -8759,7 +8821,7 @@
 </file>
 
 <file path=word/footer1.xml><?xml version="1.0" encoding="utf-8"?>
-<w:ftr xmlns:wpc="http://schemas.microsoft.com/office/word/2010/wordprocessingCanvas" xmlns:cx="http://schemas.microsoft.com/office/drawing/2014/chartex" xmlns:cx1="http://schemas.microsoft.com/office/drawing/2015/9/8/chartex" xmlns:cx2="http://schemas.microsoft.com/office/drawing/2015/10/21/chartex" xmlns:cx3="http://schemas.microsoft.com/office/drawing/2016/5/9/chartex" xmlns:cx4="http://schemas.microsoft.com/office/drawing/2016/5/10/chartex" xmlns:cx5="http://schemas.microsoft.com/office/drawing/2016/5/11/chartex" xmlns:cx6="http://schemas.microsoft.com/office/drawing/2016/5/12/chartex" xmlns:cx7="http://schemas.microsoft.com/office/drawing/2016/5/13/chartex" xmlns:cx8="http://schemas.microsoft.com/office/drawing/2016/5/14/chartex" xmlns:mc="http://schemas.openxmlformats.org/markup-compatibility/2006" xmlns:aink="http://schemas.microsoft.com/office/drawing/2016/ink" xmlns:am3d="http://schemas.microsoft.com/office/drawing/2017/model3d" xmlns:o="urn:schemas-microsoft-com:office:office" xmlns:oel="http://schemas.microsoft.com/office/2019/extlst" xmlns:r="http://schemas.openxmlformats.org/officeDocument/2006/relationships" xmlns:m="http://schemas.openxmlformats.org/officeDocument/2006/math" xmlns:v="urn:schemas-microsoft-com:vml" xmlns:wp14="http://schemas.microsoft.com/office/word/2010/wordprocessingDrawing" xmlns:wp="http://schemas.openxmlformats.org/drawingml/2006/wordprocessingDrawing" xmlns:w10="urn:schemas-microsoft-com:office:word" xmlns:w="http://schemas.openxmlformats.org/wordprocessingml/2006/main" xmlns:w14="http://schemas.microsoft.com/office/word/2010/wordml" xmlns:w15="http://schemas.microsoft.com/office/word/2012/wordml" xmlns:w16cex="http://schemas.microsoft.com/office/word/2018/wordml/cex" xmlns:w16cid="http://schemas.microsoft.com/office/word/2016/wordml/cid" xmlns:w16="http://schemas.microsoft.com/office/word/2018/wordml" xmlns:w16sdtdh="http://schemas.microsoft.com/office/word/2020/wordml/sdtdatahash" xmlns:w16se="http://schemas.microsoft.com/office/word/2015/wordml/symex" xmlns:wpg="http://schemas.microsoft.com/office/word/2010/wordprocessingGroup" xmlns:wpi="http://schemas.microsoft.com/office/word/2010/wordprocessingInk" xmlns:wne="http://schemas.microsoft.com/office/word/2006/wordml" xmlns:wps="http://schemas.microsoft.com/office/word/2010/wordprocessingShape" mc:Ignorable="w14 w15 w16se w16cid w16 w16cex w16sdtdh wp14">
+<w:ftr xmlns:wpc="http://schemas.microsoft.com/office/word/2010/wordprocessingCanvas" xmlns:cx="http://schemas.microsoft.com/office/drawing/2014/chartex" xmlns:cx1="http://schemas.microsoft.com/office/drawing/2015/9/8/chartex" xmlns:cx2="http://schemas.microsoft.com/office/drawing/2015/10/21/chartex" xmlns:cx3="http://schemas.microsoft.com/office/drawing/2016/5/9/chartex" xmlns:cx4="http://schemas.microsoft.com/office/drawing/2016/5/10/chartex" xmlns:cx5="http://schemas.microsoft.com/office/drawing/2016/5/11/chartex" xmlns:cx6="http://schemas.microsoft.com/office/drawing/2016/5/12/chartex" xmlns:cx7="http://schemas.microsoft.com/office/drawing/2016/5/13/chartex" xmlns:cx8="http://schemas.microsoft.com/office/drawing/2016/5/14/chartex" xmlns:mc="http://schemas.openxmlformats.org/markup-compatibility/2006" xmlns:aink="http://schemas.microsoft.com/office/drawing/2016/ink" xmlns:am3d="http://schemas.microsoft.com/office/drawing/2017/model3d" xmlns:o="urn:schemas-microsoft-com:office:office" xmlns:r="http://schemas.openxmlformats.org/officeDocument/2006/relationships" xmlns:m="http://schemas.openxmlformats.org/officeDocument/2006/math" xmlns:v="urn:schemas-microsoft-com:vml" xmlns:wp14="http://schemas.microsoft.com/office/word/2010/wordprocessingDrawing" xmlns:wp="http://schemas.openxmlformats.org/drawingml/2006/wordprocessingDrawing" xmlns:w10="urn:schemas-microsoft-com:office:word" xmlns:w="http://schemas.openxmlformats.org/wordprocessingml/2006/main" xmlns:w14="http://schemas.microsoft.com/office/word/2010/wordml" xmlns:w15="http://schemas.microsoft.com/office/word/2012/wordml" xmlns:w16cex="http://schemas.microsoft.com/office/word/2018/wordml/cex" xmlns:w16cid="http://schemas.microsoft.com/office/word/2016/wordml/cid" xmlns:w16="http://schemas.microsoft.com/office/word/2018/wordml" xmlns:w16sdtdh="http://schemas.microsoft.com/office/word/2020/wordml/sdtdatahash" xmlns:w16se="http://schemas.microsoft.com/office/word/2015/wordml/symex" xmlns:wpg="http://schemas.microsoft.com/office/word/2010/wordprocessingGroup" xmlns:wpi="http://schemas.microsoft.com/office/word/2010/wordprocessingInk" xmlns:wne="http://schemas.microsoft.com/office/word/2006/wordml" xmlns:wps="http://schemas.microsoft.com/office/word/2010/wordprocessingShape" mc:Ignorable="w14 w15 w16se w16cid w16 w16cex w16sdtdh wp14">
   <w:p>
     <w:pPr>
       <w:pStyle w:val="Footer"/>
@@ -8797,7 +8859,7 @@
 </file>
 
 <file path=word/footer2.xml><?xml version="1.0" encoding="utf-8"?>
-<w:ftr xmlns:wpc="http://schemas.microsoft.com/office/word/2010/wordprocessingCanvas" xmlns:cx="http://schemas.microsoft.com/office/drawing/2014/chartex" xmlns:cx1="http://schemas.microsoft.com/office/drawing/2015/9/8/chartex" xmlns:cx2="http://schemas.microsoft.com/office/drawing/2015/10/21/chartex" xmlns:cx3="http://schemas.microsoft.com/office/drawing/2016/5/9/chartex" xmlns:cx4="http://schemas.microsoft.com/office/drawing/2016/5/10/chartex" xmlns:cx5="http://schemas.microsoft.com/office/drawing/2016/5/11/chartex" xmlns:cx6="http://schemas.microsoft.com/office/drawing/2016/5/12/chartex" xmlns:cx7="http://schemas.microsoft.com/office/drawing/2016/5/13/chartex" xmlns:cx8="http://schemas.microsoft.com/office/drawing/2016/5/14/chartex" xmlns:mc="http://schemas.openxmlformats.org/markup-compatibility/2006" xmlns:aink="http://schemas.microsoft.com/office/drawing/2016/ink" xmlns:am3d="http://schemas.microsoft.com/office/drawing/2017/model3d" xmlns:o="urn:schemas-microsoft-com:office:office" xmlns:oel="http://schemas.microsoft.com/office/2019/extlst" xmlns:r="http://schemas.openxmlformats.org/officeDocument/2006/relationships" xmlns:m="http://schemas.openxmlformats.org/officeDocument/2006/math" xmlns:v="urn:schemas-microsoft-com:vml" xmlns:wp14="http://schemas.microsoft.com/office/word/2010/wordprocessingDrawing" xmlns:wp="http://schemas.openxmlformats.org/drawingml/2006/wordprocessingDrawing" xmlns:w10="urn:schemas-microsoft-com:office:word" xmlns:w="http://schemas.openxmlformats.org/wordprocessingml/2006/main" xmlns:w14="http://schemas.microsoft.com/office/word/2010/wordml" xmlns:w15="http://schemas.microsoft.com/office/word/2012/wordml" xmlns:w16cex="http://schemas.microsoft.com/office/word/2018/wordml/cex" xmlns:w16cid="http://schemas.microsoft.com/office/word/2016/wordml/cid" xmlns:w16="http://schemas.microsoft.com/office/word/2018/wordml" xmlns:w16sdtdh="http://schemas.microsoft.com/office/word/2020/wordml/sdtdatahash" xmlns:w16se="http://schemas.microsoft.com/office/word/2015/wordml/symex" xmlns:wpg="http://schemas.microsoft.com/office/word/2010/wordprocessingGroup" xmlns:wpi="http://schemas.microsoft.com/office/word/2010/wordprocessingInk" xmlns:wne="http://schemas.microsoft.com/office/word/2006/wordml" xmlns:wps="http://schemas.microsoft.com/office/word/2010/wordprocessingShape" mc:Ignorable="w14 w15 w16se w16cid w16 w16cex w16sdtdh wp14">
+<w:ftr xmlns:wpc="http://schemas.microsoft.com/office/word/2010/wordprocessingCanvas" xmlns:cx="http://schemas.microsoft.com/office/drawing/2014/chartex" xmlns:cx1="http://schemas.microsoft.com/office/drawing/2015/9/8/chartex" xmlns:cx2="http://schemas.microsoft.com/office/drawing/2015/10/21/chartex" xmlns:cx3="http://schemas.microsoft.com/office/drawing/2016/5/9/chartex" xmlns:cx4="http://schemas.microsoft.com/office/drawing/2016/5/10/chartex" xmlns:cx5="http://schemas.microsoft.com/office/drawing/2016/5/11/chartex" xmlns:cx6="http://schemas.microsoft.com/office/drawing/2016/5/12/chartex" xmlns:cx7="http://schemas.microsoft.com/office/drawing/2016/5/13/chartex" xmlns:cx8="http://schemas.microsoft.com/office/drawing/2016/5/14/chartex" xmlns:mc="http://schemas.openxmlformats.org/markup-compatibility/2006" xmlns:aink="http://schemas.microsoft.com/office/drawing/2016/ink" xmlns:am3d="http://schemas.microsoft.com/office/drawing/2017/model3d" xmlns:o="urn:schemas-microsoft-com:office:office" xmlns:r="http://schemas.openxmlformats.org/officeDocument/2006/relationships" xmlns:m="http://schemas.openxmlformats.org/officeDocument/2006/math" xmlns:v="urn:schemas-microsoft-com:vml" xmlns:wp14="http://schemas.microsoft.com/office/word/2010/wordprocessingDrawing" xmlns:wp="http://schemas.openxmlformats.org/drawingml/2006/wordprocessingDrawing" xmlns:w10="urn:schemas-microsoft-com:office:word" xmlns:w="http://schemas.openxmlformats.org/wordprocessingml/2006/main" xmlns:w14="http://schemas.microsoft.com/office/word/2010/wordml" xmlns:w15="http://schemas.microsoft.com/office/word/2012/wordml" xmlns:w16cex="http://schemas.microsoft.com/office/word/2018/wordml/cex" xmlns:w16cid="http://schemas.microsoft.com/office/word/2016/wordml/cid" xmlns:w16="http://schemas.microsoft.com/office/word/2018/wordml" xmlns:w16sdtdh="http://schemas.microsoft.com/office/word/2020/wordml/sdtdatahash" xmlns:w16se="http://schemas.microsoft.com/office/word/2015/wordml/symex" xmlns:wpg="http://schemas.microsoft.com/office/word/2010/wordprocessingGroup" xmlns:wpi="http://schemas.microsoft.com/office/word/2010/wordprocessingInk" xmlns:wne="http://schemas.microsoft.com/office/word/2006/wordml" xmlns:wps="http://schemas.microsoft.com/office/word/2010/wordprocessingShape" mc:Ignorable="w14 w15 w16se w16cid w16 w16cex w16sdtdh wp14">
   <w:p>
     <w:pPr>
       <w:pStyle w:val="Footer"/>
@@ -8848,7 +8910,7 @@
 </file>
 
 <file path=word/footnotes.xml><?xml version="1.0" encoding="utf-8"?>
-<w:footnotes xmlns:wpc="http://schemas.microsoft.com/office/word/2010/wordprocessingCanvas" xmlns:cx="http://schemas.microsoft.com/office/drawing/2014/chartex" xmlns:cx1="http://schemas.microsoft.com/office/drawing/2015/9/8/chartex" xmlns:cx2="http://schemas.microsoft.com/office/drawing/2015/10/21/chartex" xmlns:cx3="http://schemas.microsoft.com/office/drawing/2016/5/9/chartex" xmlns:cx4="http://schemas.microsoft.com/office/drawing/2016/5/10/chartex" xmlns:cx5="http://schemas.microsoft.com/office/drawing/2016/5/11/chartex" xmlns:cx6="http://schemas.microsoft.com/office/drawing/2016/5/12/chartex" xmlns:cx7="http://schemas.microsoft.com/office/drawing/2016/5/13/chartex" xmlns:cx8="http://schemas.microsoft.com/office/drawing/2016/5/14/chartex" xmlns:mc="http://schemas.openxmlformats.org/markup-compatibility/2006" xmlns:aink="http://schemas.microsoft.com/office/drawing/2016/ink" xmlns:am3d="http://schemas.microsoft.com/office/drawing/2017/model3d" xmlns:o="urn:schemas-microsoft-com:office:office" xmlns:oel="http://schemas.microsoft.com/office/2019/extlst" xmlns:r="http://schemas.openxmlformats.org/officeDocument/2006/relationships" xmlns:m="http://schemas.openxmlformats.org/officeDocument/2006/math" xmlns:v="urn:schemas-microsoft-com:vml" xmlns:wp14="http://schemas.microsoft.com/office/word/2010/wordprocessingDrawing" xmlns:wp="http://schemas.openxmlformats.org/drawingml/2006/wordprocessingDrawing" xmlns:w10="urn:schemas-microsoft-com:office:word" xmlns:w="http://schemas.openxmlformats.org/wordprocessingml/2006/main" xmlns:w14="http://schemas.microsoft.com/office/word/2010/wordml" xmlns:w15="http://schemas.microsoft.com/office/word/2012/wordml" xmlns:w16cex="http://schemas.microsoft.com/office/word/2018/wordml/cex" xmlns:w16cid="http://schemas.microsoft.com/office/word/2016/wordml/cid" xmlns:w16="http://schemas.microsoft.com/office/word/2018/wordml" xmlns:w16sdtdh="http://schemas.microsoft.com/office/word/2020/wordml/sdtdatahash" xmlns:w16se="http://schemas.microsoft.com/office/word/2015/wordml/symex" xmlns:wpg="http://schemas.microsoft.com/office/word/2010/wordprocessingGroup" xmlns:wpi="http://schemas.microsoft.com/office/word/2010/wordprocessingInk" xmlns:wne="http://schemas.microsoft.com/office/word/2006/wordml" xmlns:wps="http://schemas.microsoft.com/office/word/2010/wordprocessingShape" mc:Ignorable="w14 w15 w16se w16cid w16 w16cex w16sdtdh wp14">
+<w:footnotes xmlns:wpc="http://schemas.microsoft.com/office/word/2010/wordprocessingCanvas" xmlns:cx="http://schemas.microsoft.com/office/drawing/2014/chartex" xmlns:cx1="http://schemas.microsoft.com/office/drawing/2015/9/8/chartex" xmlns:cx2="http://schemas.microsoft.com/office/drawing/2015/10/21/chartex" xmlns:cx3="http://schemas.microsoft.com/office/drawing/2016/5/9/chartex" xmlns:cx4="http://schemas.microsoft.com/office/drawing/2016/5/10/chartex" xmlns:cx5="http://schemas.microsoft.com/office/drawing/2016/5/11/chartex" xmlns:cx6="http://schemas.microsoft.com/office/drawing/2016/5/12/chartex" xmlns:cx7="http://schemas.microsoft.com/office/drawing/2016/5/13/chartex" xmlns:cx8="http://schemas.microsoft.com/office/drawing/2016/5/14/chartex" xmlns:mc="http://schemas.openxmlformats.org/markup-compatibility/2006" xmlns:aink="http://schemas.microsoft.com/office/drawing/2016/ink" xmlns:am3d="http://schemas.microsoft.com/office/drawing/2017/model3d" xmlns:o="urn:schemas-microsoft-com:office:office" xmlns:r="http://schemas.openxmlformats.org/officeDocument/2006/relationships" xmlns:m="http://schemas.openxmlformats.org/officeDocument/2006/math" xmlns:v="urn:schemas-microsoft-com:vml" xmlns:wp14="http://schemas.microsoft.com/office/word/2010/wordprocessingDrawing" xmlns:wp="http://schemas.openxmlformats.org/drawingml/2006/wordprocessingDrawing" xmlns:w10="urn:schemas-microsoft-com:office:word" xmlns:w="http://schemas.openxmlformats.org/wordprocessingml/2006/main" xmlns:w14="http://schemas.microsoft.com/office/word/2010/wordml" xmlns:w15="http://schemas.microsoft.com/office/word/2012/wordml" xmlns:w16cex="http://schemas.microsoft.com/office/word/2018/wordml/cex" xmlns:w16cid="http://schemas.microsoft.com/office/word/2016/wordml/cid" xmlns:w16="http://schemas.microsoft.com/office/word/2018/wordml" xmlns:w16sdtdh="http://schemas.microsoft.com/office/word/2020/wordml/sdtdatahash" xmlns:w16se="http://schemas.microsoft.com/office/word/2015/wordml/symex" xmlns:wpg="http://schemas.microsoft.com/office/word/2010/wordprocessingGroup" xmlns:wpi="http://schemas.microsoft.com/office/word/2010/wordprocessingInk" xmlns:wne="http://schemas.microsoft.com/office/word/2006/wordml" xmlns:wps="http://schemas.microsoft.com/office/word/2010/wordprocessingShape" mc:Ignorable="w14 w15 w16se w16cid w16 w16cex w16sdtdh wp14">
   <w:footnote w:type="separator" w:id="-1">
     <w:p>
       <w:r>
@@ -8867,7 +8929,7 @@
 </file>
 
 <file path=word/header1.xml><?xml version="1.0" encoding="utf-8"?>
-<w:hdr xmlns:wpc="http://schemas.microsoft.com/office/word/2010/wordprocessingCanvas" xmlns:cx="http://schemas.microsoft.com/office/drawing/2014/chartex" xmlns:cx1="http://schemas.microsoft.com/office/drawing/2015/9/8/chartex" xmlns:cx2="http://schemas.microsoft.com/office/drawing/2015/10/21/chartex" xmlns:cx3="http://schemas.microsoft.com/office/drawing/2016/5/9/chartex" xmlns:cx4="http://schemas.microsoft.com/office/drawing/2016/5/10/chartex" xmlns:cx5="http://schemas.microsoft.com/office/drawing/2016/5/11/chartex" xmlns:cx6="http://schemas.microsoft.com/office/drawing/2016/5/12/chartex" xmlns:cx7="http://schemas.microsoft.com/office/drawing/2016/5/13/chartex" xmlns:cx8="http://schemas.microsoft.com/office/drawing/2016/5/14/chartex" xmlns:mc="http://schemas.openxmlformats.org/markup-compatibility/2006" xmlns:aink="http://schemas.microsoft.com/office/drawing/2016/ink" xmlns:am3d="http://schemas.microsoft.com/office/drawing/2017/model3d" xmlns:o="urn:schemas-microsoft-com:office:office" xmlns:oel="http://schemas.microsoft.com/office/2019/extlst" xmlns:r="http://schemas.openxmlformats.org/officeDocument/2006/relationships" xmlns:m="http://schemas.openxmlformats.org/officeDocument/2006/math" xmlns:v="urn:schemas-microsoft-com:vml" xmlns:wp14="http://schemas.microsoft.com/office/word/2010/wordprocessingDrawing" xmlns:wp="http://schemas.openxmlformats.org/drawingml/2006/wordprocessingDrawing" xmlns:w10="urn:schemas-microsoft-com:office:word" xmlns:w="http://schemas.openxmlformats.org/wordprocessingml/2006/main" xmlns:w14="http://schemas.microsoft.com/office/word/2010/wordml" xmlns:w15="http://schemas.microsoft.com/office/word/2012/wordml" xmlns:w16cex="http://schemas.microsoft.com/office/word/2018/wordml/cex" xmlns:w16cid="http://schemas.microsoft.com/office/word/2016/wordml/cid" xmlns:w16="http://schemas.microsoft.com/office/word/2018/wordml" xmlns:w16sdtdh="http://schemas.microsoft.com/office/word/2020/wordml/sdtdatahash" xmlns:w16se="http://schemas.microsoft.com/office/word/2015/wordml/symex" xmlns:wpg="http://schemas.microsoft.com/office/word/2010/wordprocessingGroup" xmlns:wpi="http://schemas.microsoft.com/office/word/2010/wordprocessingInk" xmlns:wne="http://schemas.microsoft.com/office/word/2006/wordml" xmlns:wps="http://schemas.microsoft.com/office/word/2010/wordprocessingShape" mc:Ignorable="w14 w15 w16se w16cid w16 w16cex w16sdtdh wp14">
+<w:hdr xmlns:wpc="http://schemas.microsoft.com/office/word/2010/wordprocessingCanvas" xmlns:cx="http://schemas.microsoft.com/office/drawing/2014/chartex" xmlns:cx1="http://schemas.microsoft.com/office/drawing/2015/9/8/chartex" xmlns:cx2="http://schemas.microsoft.com/office/drawing/2015/10/21/chartex" xmlns:cx3="http://schemas.microsoft.com/office/drawing/2016/5/9/chartex" xmlns:cx4="http://schemas.microsoft.com/office/drawing/2016/5/10/chartex" xmlns:cx5="http://schemas.microsoft.com/office/drawing/2016/5/11/chartex" xmlns:cx6="http://schemas.microsoft.com/office/drawing/2016/5/12/chartex" xmlns:cx7="http://schemas.microsoft.com/office/drawing/2016/5/13/chartex" xmlns:cx8="http://schemas.microsoft.com/office/drawing/2016/5/14/chartex" xmlns:mc="http://schemas.openxmlformats.org/markup-compatibility/2006" xmlns:aink="http://schemas.microsoft.com/office/drawing/2016/ink" xmlns:am3d="http://schemas.microsoft.com/office/drawing/2017/model3d" xmlns:o="urn:schemas-microsoft-com:office:office" xmlns:r="http://schemas.openxmlformats.org/officeDocument/2006/relationships" xmlns:m="http://schemas.openxmlformats.org/officeDocument/2006/math" xmlns:v="urn:schemas-microsoft-com:vml" xmlns:wp14="http://schemas.microsoft.com/office/word/2010/wordprocessingDrawing" xmlns:wp="http://schemas.openxmlformats.org/drawingml/2006/wordprocessingDrawing" xmlns:w10="urn:schemas-microsoft-com:office:word" xmlns:w="http://schemas.openxmlformats.org/wordprocessingml/2006/main" xmlns:w14="http://schemas.microsoft.com/office/word/2010/wordml" xmlns:w15="http://schemas.microsoft.com/office/word/2012/wordml" xmlns:w16cex="http://schemas.microsoft.com/office/word/2018/wordml/cex" xmlns:w16cid="http://schemas.microsoft.com/office/word/2016/wordml/cid" xmlns:w16="http://schemas.microsoft.com/office/word/2018/wordml" xmlns:w16sdtdh="http://schemas.microsoft.com/office/word/2020/wordml/sdtdatahash" xmlns:w16se="http://schemas.microsoft.com/office/word/2015/wordml/symex" xmlns:wpg="http://schemas.microsoft.com/office/word/2010/wordprocessingGroup" xmlns:wpi="http://schemas.microsoft.com/office/word/2010/wordprocessingInk" xmlns:wne="http://schemas.microsoft.com/office/word/2006/wordml" xmlns:wps="http://schemas.microsoft.com/office/word/2010/wordprocessingShape" mc:Ignorable="w14 w15 w16se w16cid w16 w16cex w16sdtdh wp14">
   <w:p>
     <w:pPr>
       <w:pStyle w:val="Header"/>
@@ -8903,7 +8965,7 @@
 </file>
 
 <file path=word/numbering.xml><?xml version="1.0" encoding="utf-8"?>
-<w:numbering xmlns:wpc="http://schemas.microsoft.com/office/word/2010/wordprocessingCanvas" xmlns:cx="http://schemas.microsoft.com/office/drawing/2014/chartex" xmlns:cx1="http://schemas.microsoft.com/office/drawing/2015/9/8/chartex" xmlns:cx2="http://schemas.microsoft.com/office/drawing/2015/10/21/chartex" xmlns:cx3="http://schemas.microsoft.com/office/drawing/2016/5/9/chartex" xmlns:cx4="http://schemas.microsoft.com/office/drawing/2016/5/10/chartex" xmlns:cx5="http://schemas.microsoft.com/office/drawing/2016/5/11/chartex" xmlns:cx6="http://schemas.microsoft.com/office/drawing/2016/5/12/chartex" xmlns:cx7="http://schemas.microsoft.com/office/drawing/2016/5/13/chartex" xmlns:cx8="http://schemas.microsoft.com/office/drawing/2016/5/14/chartex" xmlns:mc="http://schemas.openxmlformats.org/markup-compatibility/2006" xmlns:aink="http://schemas.microsoft.com/office/drawing/2016/ink" xmlns:am3d="http://schemas.microsoft.com/office/drawing/2017/model3d" xmlns:o="urn:schemas-microsoft-com:office:office" xmlns:oel="http://schemas.microsoft.com/office/2019/extlst" xmlns:r="http://schemas.openxmlformats.org/officeDocument/2006/relationships" xmlns:m="http://schemas.openxmlformats.org/officeDocument/2006/math" xmlns:v="urn:schemas-microsoft-com:vml" xmlns:wp14="http://schemas.microsoft.com/office/word/2010/wordprocessingDrawing" xmlns:wp="http://schemas.openxmlformats.org/drawingml/2006/wordprocessingDrawing" xmlns:w10="urn:schemas-microsoft-com:office:word" xmlns:w="http://schemas.openxmlformats.org/wordprocessingml/2006/main" xmlns:w14="http://schemas.microsoft.com/office/word/2010/wordml" xmlns:w15="http://schemas.microsoft.com/office/word/2012/wordml" xmlns:w16cex="http://schemas.microsoft.com/office/word/2018/wordml/cex" xmlns:w16cid="http://schemas.microsoft.com/office/word/2016/wordml/cid" xmlns:w16="http://schemas.microsoft.com/office/word/2018/wordml" xmlns:w16sdtdh="http://schemas.microsoft.com/office/word/2020/wordml/sdtdatahash" xmlns:w16se="http://schemas.microsoft.com/office/word/2015/wordml/symex" xmlns:wpg="http://schemas.microsoft.com/office/word/2010/wordprocessingGroup" xmlns:wpi="http://schemas.microsoft.com/office/word/2010/wordprocessingInk" xmlns:wne="http://schemas.microsoft.com/office/word/2006/wordml" xmlns:wps="http://schemas.microsoft.com/office/word/2010/wordprocessingShape" mc:Ignorable="w14 w15 w16se w16cid w16 w16cex w16sdtdh wp14">
+<w:numbering xmlns:wpc="http://schemas.microsoft.com/office/word/2010/wordprocessingCanvas" xmlns:cx="http://schemas.microsoft.com/office/drawing/2014/chartex" xmlns:cx1="http://schemas.microsoft.com/office/drawing/2015/9/8/chartex" xmlns:cx2="http://schemas.microsoft.com/office/drawing/2015/10/21/chartex" xmlns:cx3="http://schemas.microsoft.com/office/drawing/2016/5/9/chartex" xmlns:cx4="http://schemas.microsoft.com/office/drawing/2016/5/10/chartex" xmlns:cx5="http://schemas.microsoft.com/office/drawing/2016/5/11/chartex" xmlns:cx6="http://schemas.microsoft.com/office/drawing/2016/5/12/chartex" xmlns:cx7="http://schemas.microsoft.com/office/drawing/2016/5/13/chartex" xmlns:cx8="http://schemas.microsoft.com/office/drawing/2016/5/14/chartex" xmlns:mc="http://schemas.openxmlformats.org/markup-compatibility/2006" xmlns:aink="http://schemas.microsoft.com/office/drawing/2016/ink" xmlns:am3d="http://schemas.microsoft.com/office/drawing/2017/model3d" xmlns:o="urn:schemas-microsoft-com:office:office" xmlns:r="http://schemas.openxmlformats.org/officeDocument/2006/relationships" xmlns:m="http://schemas.openxmlformats.org/officeDocument/2006/math" xmlns:v="urn:schemas-microsoft-com:vml" xmlns:wp14="http://schemas.microsoft.com/office/word/2010/wordprocessingDrawing" xmlns:wp="http://schemas.openxmlformats.org/drawingml/2006/wordprocessingDrawing" xmlns:w10="urn:schemas-microsoft-com:office:word" xmlns:w="http://schemas.openxmlformats.org/wordprocessingml/2006/main" xmlns:w14="http://schemas.microsoft.com/office/word/2010/wordml" xmlns:w15="http://schemas.microsoft.com/office/word/2012/wordml" xmlns:w16cex="http://schemas.microsoft.com/office/word/2018/wordml/cex" xmlns:w16cid="http://schemas.microsoft.com/office/word/2016/wordml/cid" xmlns:w16="http://schemas.microsoft.com/office/word/2018/wordml" xmlns:w16sdtdh="http://schemas.microsoft.com/office/word/2020/wordml/sdtdatahash" xmlns:w16se="http://schemas.microsoft.com/office/word/2015/wordml/symex" xmlns:wpg="http://schemas.microsoft.com/office/word/2010/wordprocessingGroup" xmlns:wpi="http://schemas.microsoft.com/office/word/2010/wordprocessingInk" xmlns:wne="http://schemas.microsoft.com/office/word/2006/wordml" xmlns:wps="http://schemas.microsoft.com/office/word/2010/wordprocessingShape" mc:Ignorable="w14 w15 w16se w16cid w16 w16cex w16sdtdh wp14">
   <w:abstractNum w:abstractNumId="0" w15:restartNumberingAfterBreak="0">
     <w:nsid w:val="FFFFFF1D"/>
     <w:multiLevelType w:val="multilevel"/>

</xml_diff>